<commit_message>
added diagrams to visualise how equations of motions are derived
</commit_message>
<xml_diff>
--- a/Msc project proposal(3).docx
+++ b/Msc project proposal(3).docx
@@ -225,6 +225,13 @@
     </w:p>
     <w:sdt>
       <w:sdtPr>
+        <w:rPr>
+          <w:rFonts w:asciiTheme="minorHAnsi" w:eastAsiaTheme="minorHAnsi" w:hAnsiTheme="minorHAnsi" w:cstheme="minorBidi"/>
+          <w:color w:val="auto"/>
+          <w:sz w:val="22"/>
+          <w:szCs w:val="22"/>
+          <w:lang w:val="en-GB"/>
+        </w:rPr>
         <w:id w:val="-2020455125"/>
         <w:docPartObj>
           <w:docPartGallery w:val="Table of Contents"/>
@@ -233,14 +240,9 @@
       </w:sdtPr>
       <w:sdtEndPr>
         <w:rPr>
-          <w:rFonts w:asciiTheme="minorHAnsi" w:eastAsiaTheme="minorHAnsi" w:hAnsiTheme="minorHAnsi" w:cstheme="minorBidi"/>
           <w:b/>
           <w:bCs/>
           <w:noProof/>
-          <w:color w:val="auto"/>
-          <w:sz w:val="22"/>
-          <w:szCs w:val="22"/>
-          <w:lang w:val="en-GB"/>
         </w:rPr>
       </w:sdtEndPr>
       <w:sdtContent>
@@ -1732,6 +1734,7 @@
         <w:pStyle w:val="Heading1"/>
       </w:pPr>
       <w:r>
+        <w:lastRenderedPageBreak/>
         <w:t>H</w:t>
       </w:r>
       <w:r>
@@ -1760,11 +1763,7 @@
         <w:t xml:space="preserve">Over the following decades, </w:t>
       </w:r>
       <w:r>
-        <w:t xml:space="preserve">more and more physical properties to video games became more and more mainstream. These would range from more simple applications like detecting collision between two separate objects and the transition from using ray tracing to simulate gun fire to </w:t>
-      </w:r>
-      <w:r>
-        <w:lastRenderedPageBreak/>
-        <w:t xml:space="preserve">implementing projectile motion to simulate the motion of a projectile like a bullet as </w:t>
+        <w:t xml:space="preserve">more and more physical properties to video games became more and more mainstream. These would range from more simple applications like detecting collision between two separate objects and the transition from using ray tracing to simulate gun fire to implementing projectile motion to simulate the motion of a projectile like a bullet as </w:t>
       </w:r>
       <w:r>
         <w:t xml:space="preserve">travels through the air, calculating its new position at every iteration of time. </w:t>
@@ -2624,11 +2623,14 @@
       <w:pPr>
         <w:pStyle w:val="Heading3"/>
       </w:pPr>
-      <w:bookmarkStart w:id="13" w:name="_Toc5041133"/>
-      <w:r>
-        <w:t>Uniform displacement, velocity and acceleration</w:t>
-      </w:r>
-      <w:bookmarkEnd w:id="13"/>
+      <w:proofErr w:type="gramStart"/>
+      <w:r>
+        <w:t>constant</w:t>
+      </w:r>
+      <w:proofErr w:type="gramEnd"/>
+      <w:r>
+        <w:t xml:space="preserve"> velocity vs time </w:t>
+      </w:r>
     </w:p>
     <w:p/>
     <w:p>
@@ -2640,50 +2642,80 @@
       <w:r>
         <w:rPr>
           <w:i/>
-        </w:rPr>
-        <w:t xml:space="preserve"> </w:t>
-      </w:r>
-      <w:r>
+          <w:noProof/>
+          <w:lang w:eastAsia="en-GB"/>
+        </w:rPr>
+        <w:drawing>
+          <wp:inline distT="0" distB="0" distL="0" distR="0">
+            <wp:extent cx="5724525" cy="3390900"/>
+            <wp:effectExtent l="0" t="0" r="9525" b="0"/>
+            <wp:docPr id="9" name="Picture 9"/>
+            <wp:cNvGraphicFramePr>
+              <a:graphicFrameLocks xmlns:a="http://schemas.openxmlformats.org/drawingml/2006/main" noChangeAspect="1"/>
+            </wp:cNvGraphicFramePr>
+            <a:graphic xmlns:a="http://schemas.openxmlformats.org/drawingml/2006/main">
+              <a:graphicData uri="http://schemas.openxmlformats.org/drawingml/2006/picture">
+                <pic:pic xmlns:pic="http://schemas.openxmlformats.org/drawingml/2006/picture">
+                  <pic:nvPicPr>
+                    <pic:cNvPr id="0" name="Picture 8"/>
+                    <pic:cNvPicPr>
+                      <a:picLocks noChangeAspect="1" noChangeArrowheads="1"/>
+                    </pic:cNvPicPr>
+                  </pic:nvPicPr>
+                  <pic:blipFill>
+                    <a:blip r:embed="rId8">
+                      <a:extLst>
+                        <a:ext uri="{28A0092B-C50C-407E-A947-70E740481C1C}">
+                          <a14:useLocalDpi xmlns:a14="http://schemas.microsoft.com/office/drawing/2010/main" val="0"/>
+                        </a:ext>
+                      </a:extLst>
+                    </a:blip>
+                    <a:srcRect/>
+                    <a:stretch>
+                      <a:fillRect/>
+                    </a:stretch>
+                  </pic:blipFill>
+                  <pic:spPr bwMode="auto">
+                    <a:xfrm>
+                      <a:off x="0" y="0"/>
+                      <a:ext cx="5724525" cy="3390900"/>
+                    </a:xfrm>
+                    <a:prstGeom prst="rect">
+                      <a:avLst/>
+                    </a:prstGeom>
+                    <a:noFill/>
+                    <a:ln>
+                      <a:noFill/>
+                    </a:ln>
+                  </pic:spPr>
+                </pic:pic>
+              </a:graphicData>
+            </a:graphic>
+          </wp:inline>
+        </w:drawing>
+      </w:r>
+    </w:p>
+    <w:p>
+      <w:pPr>
         <w:rPr>
           <w:i/>
         </w:rPr>
-        <w:t>(</w:t>
-      </w:r>
+      </w:pPr>
+    </w:p>
+    <w:p>
       <w:proofErr w:type="gramStart"/>
       <w:r>
-        <w:rPr>
-          <w:i/>
-        </w:rPr>
-        <w:t>draw</w:t>
+        <w:t>with</w:t>
       </w:r>
       <w:proofErr w:type="gramEnd"/>
       <w:r>
-        <w:rPr>
-          <w:i/>
-        </w:rPr>
-        <w:t xml:space="preserve"> </w:t>
-      </w:r>
-      <w:r>
-        <w:rPr>
-          <w:i/>
-        </w:rPr>
-        <w:t>constant velocity</w:t>
-      </w:r>
-      <w:r>
-        <w:rPr>
-          <w:i/>
-        </w:rPr>
-        <w:t xml:space="preserve">/time diagram here) </w:t>
-      </w:r>
-    </w:p>
-    <w:p>
-      <w:proofErr w:type="gramStart"/>
-      <w:r>
-        <w:t>with</w:t>
-      </w:r>
-      <w:proofErr w:type="gramEnd"/>
-      <w:r>
-        <w:t xml:space="preserve"> a constant velocity, the total distance travelled can easily be determined by calculating the area of the rectangle below the velocity line as shown below:</w:t>
+        <w:t xml:space="preserve"> a constant velocity, the total distance travelled </w:t>
+      </w:r>
+      <w:r>
+        <w:t xml:space="preserve">in a certain time period </w:t>
+      </w:r>
+      <w:r>
+        <w:t>can easily be determined by calculating the area of the rectangle below the velocity line as shown below:</w:t>
       </w:r>
     </w:p>
     <w:p>
@@ -2774,46 +2806,96 @@
       </w:r>
     </w:p>
     <w:p>
-      <w:pPr>
-        <w:rPr>
-          <w:rFonts w:eastAsiaTheme="minorEastAsia"/>
-        </w:rPr>
-      </w:pPr>
-      <w:r>
-        <w:rPr>
-          <w:rFonts w:eastAsiaTheme="minorEastAsia"/>
-        </w:rPr>
-        <w:t>However, when velocity has a constant acceleration as shown below:</w:t>
-      </w:r>
-    </w:p>
-    <w:p>
-      <w:r>
-        <w:t>(</w:t>
+      <w:r>
+        <w:br w:type="page"/>
+      </w:r>
+    </w:p>
+    <w:p>
+      <w:pPr>
+        <w:pStyle w:val="Heading3"/>
+        <w:rPr>
+          <w:rFonts w:eastAsiaTheme="minorEastAsia"/>
+        </w:rPr>
+      </w:pPr>
+      <w:r>
+        <w:rPr>
+          <w:rFonts w:eastAsiaTheme="minorEastAsia"/>
+        </w:rPr>
+        <w:lastRenderedPageBreak/>
+        <w:t xml:space="preserve">Uniform acceleration vs time </w:t>
+      </w:r>
+    </w:p>
+    <w:p/>
+    <w:p>
+      <w:r>
+        <w:rPr>
+          <w:noProof/>
+          <w:lang w:eastAsia="en-GB"/>
+        </w:rPr>
+        <w:drawing>
+          <wp:inline distT="0" distB="0" distL="0" distR="0">
+            <wp:extent cx="4857750" cy="3276600"/>
+            <wp:effectExtent l="0" t="0" r="0" b="0"/>
+            <wp:docPr id="10" name="Picture 10"/>
+            <wp:cNvGraphicFramePr>
+              <a:graphicFrameLocks xmlns:a="http://schemas.openxmlformats.org/drawingml/2006/main" noChangeAspect="1"/>
+            </wp:cNvGraphicFramePr>
+            <a:graphic xmlns:a="http://schemas.openxmlformats.org/drawingml/2006/main">
+              <a:graphicData uri="http://schemas.openxmlformats.org/drawingml/2006/picture">
+                <pic:pic xmlns:pic="http://schemas.openxmlformats.org/drawingml/2006/picture">
+                  <pic:nvPicPr>
+                    <pic:cNvPr id="0" name="Picture 9"/>
+                    <pic:cNvPicPr>
+                      <a:picLocks noChangeAspect="1" noChangeArrowheads="1"/>
+                    </pic:cNvPicPr>
+                  </pic:nvPicPr>
+                  <pic:blipFill>
+                    <a:blip r:embed="rId9">
+                      <a:extLst>
+                        <a:ext uri="{28A0092B-C50C-407E-A947-70E740481C1C}">
+                          <a14:useLocalDpi xmlns:a14="http://schemas.microsoft.com/office/drawing/2010/main" val="0"/>
+                        </a:ext>
+                      </a:extLst>
+                    </a:blip>
+                    <a:srcRect/>
+                    <a:stretch>
+                      <a:fillRect/>
+                    </a:stretch>
+                  </pic:blipFill>
+                  <pic:spPr bwMode="auto">
+                    <a:xfrm>
+                      <a:off x="0" y="0"/>
+                      <a:ext cx="4857750" cy="3276600"/>
+                    </a:xfrm>
+                    <a:prstGeom prst="rect">
+                      <a:avLst/>
+                    </a:prstGeom>
+                    <a:noFill/>
+                    <a:ln>
+                      <a:noFill/>
+                    </a:ln>
+                  </pic:spPr>
+                </pic:pic>
+              </a:graphicData>
+            </a:graphic>
+          </wp:inline>
+        </w:drawing>
+      </w:r>
+    </w:p>
+    <w:p>
+      <w:r>
+        <w:t xml:space="preserve">The total </w:t>
       </w:r>
       <w:proofErr w:type="gramStart"/>
       <w:r>
-        <w:t>draw</w:t>
+        <w:t>displacement(</w:t>
       </w:r>
       <w:proofErr w:type="gramEnd"/>
       <w:r>
-        <w:t xml:space="preserve"> constant ac</w:t>
-      </w:r>
-      <w:r>
-        <w:t>celerating velocity/ time here)</w:t>
-      </w:r>
-    </w:p>
-    <w:p/>
-    <w:p>
-      <w:r>
-        <w:t xml:space="preserve">The total </w:t>
-      </w:r>
-      <w:proofErr w:type="gramStart"/>
-      <w:r>
-        <w:t>displacement(</w:t>
-      </w:r>
-      <w:proofErr w:type="gramEnd"/>
-      <w:r>
         <w:t>distance in this case) can still be determined by calculating the area of a triangle as shown below</w:t>
+      </w:r>
+      <w:r>
+        <w:t>:</w:t>
       </w:r>
     </w:p>
     <w:p>
@@ -2916,42 +2998,58 @@
       <w:r>
         <w:rPr>
           <w:rFonts w:eastAsiaTheme="minorEastAsia"/>
-        </w:rPr>
-        <w:t>(</w:t>
-      </w:r>
-      <w:proofErr w:type="gramStart"/>
-      <w:r>
-        <w:rPr>
-          <w:rFonts w:eastAsiaTheme="minorEastAsia"/>
-        </w:rPr>
-        <w:t>draw</w:t>
-      </w:r>
-      <w:proofErr w:type="gramEnd"/>
-      <w:r>
-        <w:rPr>
-          <w:rFonts w:eastAsiaTheme="minorEastAsia"/>
-        </w:rPr>
-        <w:t xml:space="preserve"> constant acceleration </w:t>
-      </w:r>
-      <w:r>
-        <w:rPr>
-          <w:rFonts w:eastAsiaTheme="minorEastAsia"/>
-        </w:rPr>
-        <w:t xml:space="preserve">velocity/time diagram where v &gt; </w:t>
-      </w:r>
-      <w:r>
-        <w:rPr>
-          <w:rFonts w:eastAsiaTheme="minorEastAsia"/>
-        </w:rPr>
-        <w:t>0)</w:t>
-      </w:r>
-    </w:p>
-    <w:p>
-      <w:pPr>
-        <w:rPr>
-          <w:rFonts w:eastAsiaTheme="minorEastAsia"/>
-        </w:rPr>
-      </w:pPr>
+          <w:noProof/>
+          <w:lang w:eastAsia="en-GB"/>
+        </w:rPr>
+        <w:drawing>
+          <wp:inline distT="0" distB="0" distL="0" distR="0">
+            <wp:extent cx="5724525" cy="3467100"/>
+            <wp:effectExtent l="0" t="0" r="9525" b="0"/>
+            <wp:docPr id="11" name="Picture 11"/>
+            <wp:cNvGraphicFramePr>
+              <a:graphicFrameLocks xmlns:a="http://schemas.openxmlformats.org/drawingml/2006/main" noChangeAspect="1"/>
+            </wp:cNvGraphicFramePr>
+            <a:graphic xmlns:a="http://schemas.openxmlformats.org/drawingml/2006/main">
+              <a:graphicData uri="http://schemas.openxmlformats.org/drawingml/2006/picture">
+                <pic:pic xmlns:pic="http://schemas.openxmlformats.org/drawingml/2006/picture">
+                  <pic:nvPicPr>
+                    <pic:cNvPr id="0" name="Picture 10"/>
+                    <pic:cNvPicPr>
+                      <a:picLocks noChangeAspect="1" noChangeArrowheads="1"/>
+                    </pic:cNvPicPr>
+                  </pic:nvPicPr>
+                  <pic:blipFill>
+                    <a:blip r:embed="rId10">
+                      <a:extLst>
+                        <a:ext uri="{28A0092B-C50C-407E-A947-70E740481C1C}">
+                          <a14:useLocalDpi xmlns:a14="http://schemas.microsoft.com/office/drawing/2010/main" val="0"/>
+                        </a:ext>
+                      </a:extLst>
+                    </a:blip>
+                    <a:srcRect/>
+                    <a:stretch>
+                      <a:fillRect/>
+                    </a:stretch>
+                  </pic:blipFill>
+                  <pic:spPr bwMode="auto">
+                    <a:xfrm>
+                      <a:off x="0" y="0"/>
+                      <a:ext cx="5724525" cy="3467100"/>
+                    </a:xfrm>
+                    <a:prstGeom prst="rect">
+                      <a:avLst/>
+                    </a:prstGeom>
+                    <a:noFill/>
+                    <a:ln>
+                      <a:noFill/>
+                    </a:ln>
+                  </pic:spPr>
+                </pic:pic>
+              </a:graphicData>
+            </a:graphic>
+          </wp:inline>
+        </w:drawing>
+      </w:r>
       <w:r>
         <w:rPr>
           <w:rFonts w:eastAsiaTheme="minorEastAsia"/>
@@ -2997,6 +3095,7 @@
           <w:rPr>
             <w:rFonts w:ascii="Cambria Math" w:eastAsiaTheme="minorEastAsia" w:hAnsi="Cambria Math"/>
           </w:rPr>
+          <w:lastRenderedPageBreak/>
           <m:t>s=</m:t>
         </m:r>
         <m:f>
@@ -3201,7 +3300,6 @@
         <w:rPr>
           <w:rFonts w:eastAsiaTheme="minorEastAsia"/>
         </w:rPr>
-        <w:lastRenderedPageBreak/>
         <w:t xml:space="preserve">Also through the use of the graph above, we can determine the rate of change of velocity as the gradient of the line. This is known as the acceleration of an object and can be calculated as shown </w:t>
       </w:r>
       <w:proofErr w:type="spellStart"/>
@@ -3800,7 +3898,19 @@
         <w:rPr>
           <w:rFonts w:eastAsiaTheme="minorEastAsia"/>
         </w:rPr>
-        <w:t xml:space="preserve"> .7</w:t>
+        <w:t xml:space="preserve"> [</w:t>
+      </w:r>
+      <w:r>
+        <w:rPr>
+          <w:rFonts w:eastAsiaTheme="minorEastAsia"/>
+        </w:rPr>
+        <w:t>7</w:t>
+      </w:r>
+      <w:r>
+        <w:rPr>
+          <w:rFonts w:eastAsiaTheme="minorEastAsia"/>
+        </w:rPr>
+        <w:t>]</w:t>
       </w:r>
     </w:p>
     <w:p>
@@ -3815,14 +3925,15 @@
       <w:pPr>
         <w:pStyle w:val="NoSpacing"/>
       </w:pPr>
-      <w:bookmarkStart w:id="14" w:name="_Toc5041134"/>
+      <w:bookmarkStart w:id="13" w:name="_Toc5041134"/>
       <w:r>
         <w:rPr>
           <w:rStyle w:val="Heading3Char"/>
         </w:rPr>
+        <w:lastRenderedPageBreak/>
         <w:t>Non uniform displacement, velocity and acceleration</w:t>
       </w:r>
-      <w:bookmarkEnd w:id="14"/>
+      <w:bookmarkEnd w:id="13"/>
       <w:r>
         <w:br/>
       </w:r>
@@ -3862,7 +3973,6 @@
         <w:pStyle w:val="Heading4"/>
       </w:pPr>
       <w:r>
-        <w:lastRenderedPageBreak/>
         <w:t xml:space="preserve">Segmentation and the trapezium rule </w:t>
       </w:r>
     </w:p>
@@ -4587,7 +4697,15 @@
             <w:rPr>
               <w:rFonts w:ascii="Cambria Math" w:hAnsi="Cambria Math"/>
             </w:rPr>
-            <m:t xml:space="preserve"> t [</m:t>
+            <m:t xml:space="preserve"> </m:t>
+          </m:r>
+          <w:bookmarkStart w:id="14" w:name="_GoBack"/>
+          <w:bookmarkEnd w:id="14"/>
+          <m:r>
+            <w:rPr>
+              <w:rFonts w:ascii="Cambria Math" w:hAnsi="Cambria Math"/>
+            </w:rPr>
+            <m:t>t [</m:t>
           </m:r>
           <m:d>
             <m:dPr>
@@ -5093,6 +5211,7 @@
         <w:rPr>
           <w:rFonts w:eastAsiaTheme="minorEastAsia"/>
         </w:rPr>
+        <w:lastRenderedPageBreak/>
         <w:t>Using differential and integral equations for non-uniform motion</w:t>
       </w:r>
     </w:p>
@@ -5128,7 +5247,6 @@
     </w:p>
     <w:p>
       <w:r>
-        <w:lastRenderedPageBreak/>
         <w:t>(</w:t>
       </w:r>
       <w:proofErr w:type="gramStart"/>
@@ -5721,6 +5839,7 @@
         <w:rPr>
           <w:b/>
         </w:rPr>
+        <w:lastRenderedPageBreak/>
         <w:t>a = v</w:t>
       </w:r>
       <w:r>
@@ -5891,7 +6010,6 @@
           <w:b/>
           <w:shd w:val="clear" w:color="auto" w:fill="FFFFFF"/>
         </w:rPr>
-        <w:lastRenderedPageBreak/>
         <w:t xml:space="preserve">a = </w:t>
       </w:r>
       <w:proofErr w:type="spellStart"/>
@@ -6399,6 +6517,7 @@
       </w:pPr>
       <w:bookmarkStart w:id="15" w:name="_Toc5041135"/>
       <w:r>
+        <w:lastRenderedPageBreak/>
         <w:t>Cir</w:t>
       </w:r>
       <w:r>
@@ -6806,6 +6925,7 @@
         <w:pStyle w:val="Heading1"/>
       </w:pPr>
       <w:r>
+        <w:lastRenderedPageBreak/>
         <w:t>Production schedule</w:t>
       </w:r>
       <w:bookmarkEnd w:id="21"/>
@@ -6830,7 +6950,6 @@
         <w:rPr>
           <w:rStyle w:val="IntenseEmphasis"/>
         </w:rPr>
-        <w:lastRenderedPageBreak/>
         <w:t>Todo</w:t>
       </w:r>
       <w:proofErr w:type="spellEnd"/>
@@ -6884,13 +7003,7 @@
           <w:rPr>
             <w:rFonts w:ascii="Cambria Math" w:hAnsi="Cambria Math"/>
           </w:rPr>
-          <m:t>ϑ</m:t>
-        </m:r>
-        <m:r>
-          <w:rPr>
-            <w:rFonts w:ascii="Cambria Math" w:hAnsi="Cambria Math"/>
-          </w:rPr>
-          <m:t>=</m:t>
+          <m:t>ϑ=</m:t>
         </m:r>
         <m:f>
           <m:fPr>
@@ -6952,13 +7065,7 @@
           <w:rPr>
             <w:rFonts w:ascii="Cambria Math" w:hAnsi="Cambria Math"/>
           </w:rPr>
-          <m:t>ω</m:t>
-        </m:r>
-        <m:r>
-          <w:rPr>
-            <w:rFonts w:ascii="Cambria Math" w:hAnsi="Cambria Math"/>
-          </w:rPr>
-          <m:t>=</m:t>
+          <m:t>ω=</m:t>
         </m:r>
         <m:f>
           <m:fPr>
@@ -7093,6 +7200,9 @@
       </w:r>
       <m:oMath>
         <m:r>
+          <m:rPr>
+            <m:sty m:val="p"/>
+          </m:rPr>
           <w:rPr>
             <w:rFonts w:ascii="Cambria Math" w:hAnsi="Cambria Math"/>
           </w:rPr>
@@ -7171,6 +7281,9 @@
           <m:t xml:space="preserve"> </m:t>
         </m:r>
         <m:r>
+          <m:rPr>
+            <m:sty m:val="p"/>
+          </m:rPr>
           <w:rPr>
             <w:rFonts w:ascii="Cambria Math" w:hAnsi="Cambria Math"/>
           </w:rPr>
@@ -7418,19 +7531,17 @@
       <w:r>
         <w:br w:type="page"/>
       </w:r>
-      <w:bookmarkStart w:id="23" w:name="_GoBack"/>
-      <w:bookmarkEnd w:id="23"/>
     </w:p>
     <w:p>
       <w:pPr>
         <w:pStyle w:val="Heading2"/>
       </w:pPr>
-      <w:bookmarkStart w:id="24" w:name="_Toc5041143"/>
+      <w:bookmarkStart w:id="23" w:name="_Toc5041143"/>
       <w:r>
         <w:lastRenderedPageBreak/>
         <w:t>References:</w:t>
       </w:r>
-      <w:bookmarkEnd w:id="24"/>
+      <w:bookmarkEnd w:id="23"/>
     </w:p>
     <w:p/>
     <w:p>
@@ -7444,7 +7555,7 @@
           <w:rStyle w:val="authors"/>
         </w:rPr>
       </w:pPr>
-      <w:hyperlink r:id="rId8" w:history="1">
+      <w:hyperlink r:id="rId11" w:history="1">
         <w:r>
           <w:rPr>
             <w:rStyle w:val="Hyperlink"/>
@@ -7499,7 +7610,7 @@
         </w:rPr>
         <w:t xml:space="preserve">(viewed from </w:t>
       </w:r>
-      <w:hyperlink r:id="rId9" w:history="1">
+      <w:hyperlink r:id="rId12" w:history="1">
         <w:r>
           <w:rPr>
             <w:rStyle w:val="Hyperlink"/>
@@ -7555,7 +7666,7 @@
       <w:r>
         <w:br/>
       </w:r>
-      <w:hyperlink r:id="rId10" w:history="1">
+      <w:hyperlink r:id="rId13" w:history="1">
         <w:r>
           <w:rPr>
             <w:rStyle w:val="Hyperlink"/>
@@ -7583,7 +7694,7 @@
       <w:pPr>
         <w:pStyle w:val="ListParagraph"/>
       </w:pPr>
-      <w:hyperlink r:id="rId11" w:history="1">
+      <w:hyperlink r:id="rId14" w:history="1">
         <w:r>
           <w:rPr>
             <w:rStyle w:val="Hyperlink"/>
@@ -7616,7 +7727,7 @@
       <w:r>
         <w:br/>
       </w:r>
-      <w:hyperlink r:id="rId12" w:history="1">
+      <w:hyperlink r:id="rId15" w:history="1">
         <w:r>
           <w:rPr>
             <w:rStyle w:val="Hyperlink"/>
@@ -7645,7 +7756,7 @@
       <w:r>
         <w:br/>
       </w:r>
-      <w:hyperlink r:id="rId13" w:history="1">
+      <w:hyperlink r:id="rId16" w:history="1">
         <w:r>
           <w:rPr>
             <w:rStyle w:val="Hyperlink"/>
@@ -7671,7 +7782,7 @@
       <w:r>
         <w:br/>
       </w:r>
-      <w:hyperlink r:id="rId14" w:history="1">
+      <w:hyperlink r:id="rId17" w:history="1">
         <w:r>
           <w:rPr>
             <w:rStyle w:val="Hyperlink"/>
@@ -7702,7 +7813,7 @@
       <w:r>
         <w:br/>
       </w:r>
-      <w:hyperlink r:id="rId15" w:history="1">
+      <w:hyperlink r:id="rId18" w:history="1">
         <w:r>
           <w:rPr>
             <w:rStyle w:val="Hyperlink"/>
@@ -7727,7 +7838,7 @@
       </w:r>
     </w:p>
     <w:sectPr>
-      <w:footerReference w:type="default" r:id="rId16"/>
+      <w:footerReference w:type="default" r:id="rId19"/>
       <w:pgSz w:w="11906" w:h="16838"/>
       <w:pgMar w:top="1440" w:right="1440" w:bottom="1440" w:left="1440" w:header="708" w:footer="708" w:gutter="0"/>
       <w:cols w:space="708"/>
@@ -7798,7 +7909,7 @@
           <w:rPr>
             <w:noProof/>
           </w:rPr>
-          <w:t>10</w:t>
+          <w:t>14</w:t>
         </w:r>
         <w:r>
           <w:rPr>
@@ -10587,550 +10698,6 @@
 </w:styles>
 </file>
 
-<file path=word/glossary/document.xml><?xml version="1.0" encoding="utf-8"?>
-<w:glossaryDocument xmlns:wpc="http://schemas.microsoft.com/office/word/2010/wordprocessingCanvas" xmlns:cx="http://schemas.microsoft.com/office/drawing/2014/chartex" xmlns:cx1="http://schemas.microsoft.com/office/drawing/2015/9/8/chartex" xmlns:mc="http://schemas.openxmlformats.org/markup-compatibility/2006" xmlns:o="urn:schemas-microsoft-com:office:office" xmlns:r="http://schemas.openxmlformats.org/officeDocument/2006/relationships" xmlns:m="http://schemas.openxmlformats.org/officeDocument/2006/math" xmlns:v="urn:schemas-microsoft-com:vml" xmlns:wp14="http://schemas.microsoft.com/office/word/2010/wordprocessingDrawing" xmlns:wp="http://schemas.openxmlformats.org/drawingml/2006/wordprocessingDrawing" xmlns:w10="urn:schemas-microsoft-com:office:word" xmlns:w="http://schemas.openxmlformats.org/wordprocessingml/2006/main" xmlns:w14="http://schemas.microsoft.com/office/word/2010/wordml" xmlns:w15="http://schemas.microsoft.com/office/word/2012/wordml" xmlns:w16se="http://schemas.microsoft.com/office/word/2015/wordml/symex" xmlns:wpg="http://schemas.microsoft.com/office/word/2010/wordprocessingGroup" xmlns:wpi="http://schemas.microsoft.com/office/word/2010/wordprocessingInk" xmlns:wne="http://schemas.microsoft.com/office/word/2006/wordml" xmlns:wps="http://schemas.microsoft.com/office/word/2010/wordprocessingShape" mc:Ignorable="w14 w15 w16se wp14"/>
-</file>
-
-<file path=word/glossary/fontTable.xml><?xml version="1.0" encoding="utf-8"?>
-<w:fonts xmlns:mc="http://schemas.openxmlformats.org/markup-compatibility/2006" xmlns:r="http://schemas.openxmlformats.org/officeDocument/2006/relationships" xmlns:w="http://schemas.openxmlformats.org/wordprocessingml/2006/main" xmlns:w14="http://schemas.microsoft.com/office/word/2010/wordml" xmlns:w15="http://schemas.microsoft.com/office/word/2012/wordml" xmlns:w16se="http://schemas.microsoft.com/office/word/2015/wordml/symex" mc:Ignorable="w14 w15 w16se">
-  <w:font w:name="Symbol">
-    <w:panose1 w:val="05050102010706020507"/>
-    <w:charset w:val="02"/>
-    <w:family w:val="roman"/>
-    <w:pitch w:val="variable"/>
-    <w:sig w:usb0="00000000" w:usb1="10000000" w:usb2="00000000" w:usb3="00000000" w:csb0="80000000" w:csb1="00000000"/>
-  </w:font>
-  <w:font w:name="Times New Roman">
-    <w:panose1 w:val="02020603050405020304"/>
-    <w:charset w:val="00"/>
-    <w:family w:val="roman"/>
-    <w:pitch w:val="variable"/>
-    <w:sig w:usb0="E0002AFF" w:usb1="C0007841" w:usb2="00000009" w:usb3="00000000" w:csb0="000001FF" w:csb1="00000000"/>
-  </w:font>
-  <w:font w:name="Courier New">
-    <w:panose1 w:val="02070309020205020404"/>
-    <w:charset w:val="00"/>
-    <w:family w:val="modern"/>
-    <w:pitch w:val="fixed"/>
-    <w:sig w:usb0="E0002EFF" w:usb1="C0007843" w:usb2="00000009" w:usb3="00000000" w:csb0="000001FF" w:csb1="00000000"/>
-  </w:font>
-  <w:font w:name="Wingdings">
-    <w:panose1 w:val="05000000000000000000"/>
-    <w:charset w:val="02"/>
-    <w:family w:val="auto"/>
-    <w:pitch w:val="variable"/>
-    <w:sig w:usb0="00000000" w:usb1="10000000" w:usb2="00000000" w:usb3="00000000" w:csb0="80000000" w:csb1="00000000"/>
-  </w:font>
-  <w:font w:name="Calibri">
-    <w:panose1 w:val="020F0502020204030204"/>
-    <w:charset w:val="00"/>
-    <w:family w:val="swiss"/>
-    <w:pitch w:val="variable"/>
-    <w:sig w:usb0="E0002AFF" w:usb1="4000ACFF" w:usb2="00000001" w:usb3="00000000" w:csb0="000001FF" w:csb1="00000000"/>
-  </w:font>
-  <w:font w:name="Calibri Light">
-    <w:panose1 w:val="020F0302020204030204"/>
-    <w:charset w:val="00"/>
-    <w:family w:val="swiss"/>
-    <w:pitch w:val="variable"/>
-    <w:sig w:usb0="A0002AEF" w:usb1="4000207B" w:usb2="00000000" w:usb3="00000000" w:csb0="000001FF" w:csb1="00000000"/>
-  </w:font>
-  <w:font w:name="Segoe UI">
-    <w:panose1 w:val="020B0502040204020203"/>
-    <w:charset w:val="00"/>
-    <w:family w:val="swiss"/>
-    <w:pitch w:val="variable"/>
-    <w:sig w:usb0="E4002EFF" w:usb1="C000E47F" w:usb2="00000009" w:usb3="00000000" w:csb0="000001FF" w:csb1="00000000"/>
-  </w:font>
-  <w:font w:name="Cambria Math">
-    <w:panose1 w:val="02040503050406030204"/>
-    <w:charset w:val="00"/>
-    <w:family w:val="roman"/>
-    <w:pitch w:val="variable"/>
-    <w:sig w:usb0="E00002FF" w:usb1="420024FF" w:usb2="00000000" w:usb3="00000000" w:csb0="0000019F" w:csb1="00000000"/>
-  </w:font>
-</w:fonts>
-</file>
-
-<file path=word/glossary/settings.xml><?xml version="1.0" encoding="utf-8"?>
-<w:settings xmlns:mc="http://schemas.openxmlformats.org/markup-compatibility/2006" xmlns:o="urn:schemas-microsoft-com:office:office" xmlns:r="http://schemas.openxmlformats.org/officeDocument/2006/relationships" xmlns:m="http://schemas.openxmlformats.org/officeDocument/2006/math" xmlns:v="urn:schemas-microsoft-com:vml" xmlns:w10="urn:schemas-microsoft-com:office:word" xmlns:w="http://schemas.openxmlformats.org/wordprocessingml/2006/main" xmlns:w14="http://schemas.microsoft.com/office/word/2010/wordml" xmlns:w15="http://schemas.microsoft.com/office/word/2012/wordml" xmlns:w16se="http://schemas.microsoft.com/office/word/2015/wordml/symex" xmlns:sl="http://schemas.openxmlformats.org/schemaLibrary/2006/main" mc:Ignorable="w14 w15 w16se">
-  <w:view w:val="normal"/>
-  <w:defaultTabStop w:val="720"/>
-  <w:characterSpacingControl w:val="doNotCompress"/>
-  <w:compat>
-    <w:useFELayout/>
-    <w:compatSetting w:name="compatibilityMode" w:uri="http://schemas.microsoft.com/office/word" w:val="15"/>
-    <w:compatSetting w:name="overrideTableStyleFontSizeAndJustification" w:uri="http://schemas.microsoft.com/office/word" w:val="1"/>
-    <w:compatSetting w:name="enableOpenTypeFeatures" w:uri="http://schemas.microsoft.com/office/word" w:val="1"/>
-    <w:compatSetting w:name="doNotFlipMirrorIndents" w:uri="http://schemas.microsoft.com/office/word" w:val="1"/>
-    <w:compatSetting w:name="differentiateMultirowTableHeaders" w:uri="http://schemas.microsoft.com/office/word" w:val="1"/>
-  </w:compat>
-  <w:rsids>
-    <w:rsidRoot w:val="00E33283"/>
-    <w:rsid w:val="00E33283"/>
-  </w:rsids>
-  <m:mathPr>
-    <m:mathFont m:val="Cambria Math"/>
-    <m:brkBin m:val="before"/>
-    <m:brkBinSub m:val="--"/>
-    <m:smallFrac m:val="0"/>
-    <m:dispDef/>
-    <m:lMargin m:val="0"/>
-    <m:rMargin m:val="0"/>
-    <m:defJc m:val="centerGroup"/>
-    <m:wrapIndent m:val="1440"/>
-    <m:intLim m:val="subSup"/>
-    <m:naryLim m:val="undOvr"/>
-  </m:mathPr>
-  <w:themeFontLang w:val="en-GB"/>
-  <w:clrSchemeMapping w:bg1="light1" w:t1="dark1" w:bg2="light2" w:t2="dark2" w:accent1="accent1" w:accent2="accent2" w:accent3="accent3" w:accent4="accent4" w:accent5="accent5" w:accent6="accent6" w:hyperlink="hyperlink" w:followedHyperlink="followedHyperlink"/>
-  <w:decimalSymbol w:val="."/>
-  <w:listSeparator w:val=","/>
-  <w15:chartTrackingRefBased/>
-</w:settings>
-</file>
-
-<file path=word/glossary/styles.xml><?xml version="1.0" encoding="utf-8"?>
-<w:styles xmlns:mc="http://schemas.openxmlformats.org/markup-compatibility/2006" xmlns:r="http://schemas.openxmlformats.org/officeDocument/2006/relationships" xmlns:w="http://schemas.openxmlformats.org/wordprocessingml/2006/main" xmlns:w14="http://schemas.microsoft.com/office/word/2010/wordml" xmlns:w15="http://schemas.microsoft.com/office/word/2012/wordml" xmlns:w16se="http://schemas.microsoft.com/office/word/2015/wordml/symex" mc:Ignorable="w14 w15 w16se">
-  <w:docDefaults>
-    <w:rPrDefault>
-      <w:rPr>
-        <w:rFonts w:asciiTheme="minorHAnsi" w:eastAsiaTheme="minorEastAsia" w:hAnsiTheme="minorHAnsi" w:cstheme="minorBidi"/>
-        <w:sz w:val="22"/>
-        <w:szCs w:val="22"/>
-        <w:lang w:val="en-GB" w:eastAsia="en-GB" w:bidi="ar-SA"/>
-      </w:rPr>
-    </w:rPrDefault>
-    <w:pPrDefault>
-      <w:pPr>
-        <w:spacing w:after="160" w:line="259" w:lineRule="auto"/>
-      </w:pPr>
-    </w:pPrDefault>
-  </w:docDefaults>
-  <w:latentStyles w:defLockedState="0" w:defUIPriority="99" w:defSemiHidden="0" w:defUnhideWhenUsed="0" w:defQFormat="0" w:count="371">
-    <w:lsdException w:name="Normal" w:uiPriority="0" w:qFormat="1"/>
-    <w:lsdException w:name="heading 1" w:uiPriority="9" w:qFormat="1"/>
-    <w:lsdException w:name="heading 2" w:semiHidden="1" w:uiPriority="9" w:unhideWhenUsed="1" w:qFormat="1"/>
-    <w:lsdException w:name="heading 3" w:semiHidden="1" w:uiPriority="9" w:unhideWhenUsed="1" w:qFormat="1"/>
-    <w:lsdException w:name="heading 4" w:semiHidden="1" w:uiPriority="9" w:unhideWhenUsed="1" w:qFormat="1"/>
-    <w:lsdException w:name="heading 5" w:semiHidden="1" w:uiPriority="9" w:unhideWhenUsed="1" w:qFormat="1"/>
-    <w:lsdException w:name="heading 6" w:semiHidden="1" w:uiPriority="9" w:unhideWhenUsed="1" w:qFormat="1"/>
-    <w:lsdException w:name="heading 7" w:semiHidden="1" w:uiPriority="9" w:unhideWhenUsed="1" w:qFormat="1"/>
-    <w:lsdException w:name="heading 8" w:semiHidden="1" w:uiPriority="9" w:unhideWhenUsed="1" w:qFormat="1"/>
-    <w:lsdException w:name="heading 9" w:semiHidden="1" w:uiPriority="9" w:unhideWhenUsed="1" w:qFormat="1"/>
-    <w:lsdException w:name="index 1" w:semiHidden="1" w:unhideWhenUsed="1"/>
-    <w:lsdException w:name="index 2" w:semiHidden="1" w:unhideWhenUsed="1"/>
-    <w:lsdException w:name="index 3" w:semiHidden="1" w:unhideWhenUsed="1"/>
-    <w:lsdException w:name="index 4" w:semiHidden="1" w:unhideWhenUsed="1"/>
-    <w:lsdException w:name="index 5" w:semiHidden="1" w:unhideWhenUsed="1"/>
-    <w:lsdException w:name="index 6" w:semiHidden="1" w:unhideWhenUsed="1"/>
-    <w:lsdException w:name="index 7" w:semiHidden="1" w:unhideWhenUsed="1"/>
-    <w:lsdException w:name="index 8" w:semiHidden="1" w:unhideWhenUsed="1"/>
-    <w:lsdException w:name="index 9" w:semiHidden="1" w:unhideWhenUsed="1"/>
-    <w:lsdException w:name="toc 1" w:semiHidden="1" w:uiPriority="39" w:unhideWhenUsed="1"/>
-    <w:lsdException w:name="toc 2" w:semiHidden="1" w:uiPriority="39" w:unhideWhenUsed="1"/>
-    <w:lsdException w:name="toc 3" w:semiHidden="1" w:uiPriority="39" w:unhideWhenUsed="1"/>
-    <w:lsdException w:name="toc 4" w:semiHidden="1" w:uiPriority="39" w:unhideWhenUsed="1"/>
-    <w:lsdException w:name="toc 5" w:semiHidden="1" w:uiPriority="39" w:unhideWhenUsed="1"/>
-    <w:lsdException w:name="toc 6" w:semiHidden="1" w:uiPriority="39" w:unhideWhenUsed="1"/>
-    <w:lsdException w:name="toc 7" w:semiHidden="1" w:uiPriority="39" w:unhideWhenUsed="1"/>
-    <w:lsdException w:name="toc 8" w:semiHidden="1" w:uiPriority="39" w:unhideWhenUsed="1"/>
-    <w:lsdException w:name="toc 9" w:semiHidden="1" w:uiPriority="39" w:unhideWhenUsed="1"/>
-    <w:lsdException w:name="Normal Indent" w:semiHidden="1" w:unhideWhenUsed="1"/>
-    <w:lsdException w:name="footnote text" w:semiHidden="1" w:unhideWhenUsed="1"/>
-    <w:lsdException w:name="annotation text" w:semiHidden="1" w:unhideWhenUsed="1"/>
-    <w:lsdException w:name="header" w:semiHidden="1" w:unhideWhenUsed="1"/>
-    <w:lsdException w:name="footer" w:semiHidden="1" w:unhideWhenUsed="1"/>
-    <w:lsdException w:name="index heading" w:semiHidden="1" w:unhideWhenUsed="1"/>
-    <w:lsdException w:name="caption" w:semiHidden="1" w:uiPriority="35" w:unhideWhenUsed="1" w:qFormat="1"/>
-    <w:lsdException w:name="table of figures" w:semiHidden="1" w:unhideWhenUsed="1"/>
-    <w:lsdException w:name="envelope address" w:semiHidden="1" w:unhideWhenUsed="1"/>
-    <w:lsdException w:name="envelope return" w:semiHidden="1" w:unhideWhenUsed="1"/>
-    <w:lsdException w:name="footnote reference" w:semiHidden="1" w:unhideWhenUsed="1"/>
-    <w:lsdException w:name="annotation reference" w:semiHidden="1" w:unhideWhenUsed="1"/>
-    <w:lsdException w:name="line number" w:semiHidden="1" w:unhideWhenUsed="1"/>
-    <w:lsdException w:name="page number" w:semiHidden="1" w:unhideWhenUsed="1"/>
-    <w:lsdException w:name="endnote reference" w:semiHidden="1" w:unhideWhenUsed="1"/>
-    <w:lsdException w:name="endnote text" w:semiHidden="1" w:unhideWhenUsed="1"/>
-    <w:lsdException w:name="table of authorities" w:semiHidden="1" w:unhideWhenUsed="1"/>
-    <w:lsdException w:name="macro" w:semiHidden="1" w:unhideWhenUsed="1"/>
-    <w:lsdException w:name="toa heading" w:semiHidden="1" w:unhideWhenUsed="1"/>
-    <w:lsdException w:name="List" w:semiHidden="1" w:unhideWhenUsed="1"/>
-    <w:lsdException w:name="List Bullet" w:semiHidden="1" w:unhideWhenUsed="1"/>
-    <w:lsdException w:name="List Number" w:semiHidden="1" w:unhideWhenUsed="1"/>
-    <w:lsdException w:name="List 2" w:semiHidden="1" w:unhideWhenUsed="1"/>
-    <w:lsdException w:name="List 3" w:semiHidden="1" w:unhideWhenUsed="1"/>
-    <w:lsdException w:name="List 4" w:semiHidden="1" w:unhideWhenUsed="1"/>
-    <w:lsdException w:name="List 5" w:semiHidden="1" w:unhideWhenUsed="1"/>
-    <w:lsdException w:name="List Bullet 2" w:semiHidden="1" w:unhideWhenUsed="1"/>
-    <w:lsdException w:name="List Bullet 3" w:semiHidden="1" w:unhideWhenUsed="1"/>
-    <w:lsdException w:name="List Bullet 4" w:semiHidden="1" w:unhideWhenUsed="1"/>
-    <w:lsdException w:name="List Bullet 5" w:semiHidden="1" w:unhideWhenUsed="1"/>
-    <w:lsdException w:name="List Number 2" w:semiHidden="1" w:unhideWhenUsed="1"/>
-    <w:lsdException w:name="List Number 3" w:semiHidden="1" w:unhideWhenUsed="1"/>
-    <w:lsdException w:name="List Number 4" w:semiHidden="1" w:unhideWhenUsed="1"/>
-    <w:lsdException w:name="List Number 5" w:semiHidden="1" w:unhideWhenUsed="1"/>
-    <w:lsdException w:name="Title" w:uiPriority="10" w:qFormat="1"/>
-    <w:lsdException w:name="Closing" w:semiHidden="1" w:unhideWhenUsed="1"/>
-    <w:lsdException w:name="Signature" w:semiHidden="1" w:unhideWhenUsed="1"/>
-    <w:lsdException w:name="Default Paragraph Font" w:semiHidden="1" w:uiPriority="1" w:unhideWhenUsed="1"/>
-    <w:lsdException w:name="Body Text" w:semiHidden="1" w:unhideWhenUsed="1"/>
-    <w:lsdException w:name="Body Text Indent" w:semiHidden="1" w:unhideWhenUsed="1"/>
-    <w:lsdException w:name="List Continue" w:semiHidden="1" w:unhideWhenUsed="1"/>
-    <w:lsdException w:name="List Continue 2" w:semiHidden="1" w:unhideWhenUsed="1"/>
-    <w:lsdException w:name="List Continue 3" w:semiHidden="1" w:unhideWhenUsed="1"/>
-    <w:lsdException w:name="List Continue 4" w:semiHidden="1" w:unhideWhenUsed="1"/>
-    <w:lsdException w:name="List Continue 5" w:semiHidden="1" w:unhideWhenUsed="1"/>
-    <w:lsdException w:name="Message Header" w:semiHidden="1" w:unhideWhenUsed="1"/>
-    <w:lsdException w:name="Subtitle" w:uiPriority="11" w:qFormat="1"/>
-    <w:lsdException w:name="Salutation" w:semiHidden="1" w:unhideWhenUsed="1"/>
-    <w:lsdException w:name="Date" w:semiHidden="1" w:unhideWhenUsed="1"/>
-    <w:lsdException w:name="Body Text First Indent" w:semiHidden="1" w:unhideWhenUsed="1"/>
-    <w:lsdException w:name="Body Text First Indent 2" w:semiHidden="1" w:unhideWhenUsed="1"/>
-    <w:lsdException w:name="Note Heading" w:semiHidden="1" w:unhideWhenUsed="1"/>
-    <w:lsdException w:name="Body Text 2" w:semiHidden="1" w:unhideWhenUsed="1"/>
-    <w:lsdException w:name="Body Text 3" w:semiHidden="1" w:unhideWhenUsed="1"/>
-    <w:lsdException w:name="Body Text Indent 2" w:semiHidden="1" w:unhideWhenUsed="1"/>
-    <w:lsdException w:name="Body Text Indent 3" w:semiHidden="1" w:unhideWhenUsed="1"/>
-    <w:lsdException w:name="Block Text" w:semiHidden="1" w:unhideWhenUsed="1"/>
-    <w:lsdException w:name="Hyperlink" w:semiHidden="1" w:unhideWhenUsed="1"/>
-    <w:lsdException w:name="FollowedHyperlink" w:semiHidden="1" w:unhideWhenUsed="1"/>
-    <w:lsdException w:name="Strong" w:uiPriority="22" w:qFormat="1"/>
-    <w:lsdException w:name="Emphasis" w:uiPriority="20" w:qFormat="1"/>
-    <w:lsdException w:name="Document Map" w:semiHidden="1" w:unhideWhenUsed="1"/>
-    <w:lsdException w:name="Plain Text" w:semiHidden="1" w:unhideWhenUsed="1"/>
-    <w:lsdException w:name="E-mail Signature" w:semiHidden="1" w:unhideWhenUsed="1"/>
-    <w:lsdException w:name="HTML Top of Form" w:semiHidden="1" w:unhideWhenUsed="1"/>
-    <w:lsdException w:name="HTML Bottom of Form" w:semiHidden="1" w:unhideWhenUsed="1"/>
-    <w:lsdException w:name="Normal (Web)" w:semiHidden="1" w:unhideWhenUsed="1"/>
-    <w:lsdException w:name="HTML Acronym" w:semiHidden="1" w:unhideWhenUsed="1"/>
-    <w:lsdException w:name="HTML Address" w:semiHidden="1" w:unhideWhenUsed="1"/>
-    <w:lsdException w:name="HTML Cite" w:semiHidden="1" w:unhideWhenUsed="1"/>
-    <w:lsdException w:name="HTML Code" w:semiHidden="1" w:unhideWhenUsed="1"/>
-    <w:lsdException w:name="HTML Definition" w:semiHidden="1" w:unhideWhenUsed="1"/>
-    <w:lsdException w:name="HTML Keyboard" w:semiHidden="1" w:unhideWhenUsed="1"/>
-    <w:lsdException w:name="HTML Preformatted" w:semiHidden="1" w:unhideWhenUsed="1"/>
-    <w:lsdException w:name="HTML Sample" w:semiHidden="1" w:unhideWhenUsed="1"/>
-    <w:lsdException w:name="HTML Typewriter" w:semiHidden="1" w:unhideWhenUsed="1"/>
-    <w:lsdException w:name="HTML Variable" w:semiHidden="1" w:unhideWhenUsed="1"/>
-    <w:lsdException w:name="Normal Table" w:semiHidden="1" w:unhideWhenUsed="1"/>
-    <w:lsdException w:name="annotation subject" w:semiHidden="1" w:unhideWhenUsed="1"/>
-    <w:lsdException w:name="No List" w:semiHidden="1" w:unhideWhenUsed="1"/>
-    <w:lsdException w:name="Outline List 1" w:semiHidden="1" w:unhideWhenUsed="1"/>
-    <w:lsdException w:name="Outline List 2" w:semiHidden="1" w:unhideWhenUsed="1"/>
-    <w:lsdException w:name="Outline List 3" w:semiHidden="1" w:unhideWhenUsed="1"/>
-    <w:lsdException w:name="Table Simple 1" w:semiHidden="1" w:unhideWhenUsed="1"/>
-    <w:lsdException w:name="Table Simple 2" w:semiHidden="1" w:unhideWhenUsed="1"/>
-    <w:lsdException w:name="Table Simple 3" w:semiHidden="1" w:unhideWhenUsed="1"/>
-    <w:lsdException w:name="Table Classic 1" w:semiHidden="1" w:unhideWhenUsed="1"/>
-    <w:lsdException w:name="Table Classic 2" w:semiHidden="1" w:unhideWhenUsed="1"/>
-    <w:lsdException w:name="Table Classic 3" w:semiHidden="1" w:unhideWhenUsed="1"/>
-    <w:lsdException w:name="Table Classic 4" w:semiHidden="1" w:unhideWhenUsed="1"/>
-    <w:lsdException w:name="Table Colorful 1" w:semiHidden="1" w:unhideWhenUsed="1"/>
-    <w:lsdException w:name="Table Colorful 2" w:semiHidden="1" w:unhideWhenUsed="1"/>
-    <w:lsdException w:name="Table Colorful 3" w:semiHidden="1" w:unhideWhenUsed="1"/>
-    <w:lsdException w:name="Table Columns 1" w:semiHidden="1" w:unhideWhenUsed="1"/>
-    <w:lsdException w:name="Table Columns 2" w:semiHidden="1" w:unhideWhenUsed="1"/>
-    <w:lsdException w:name="Table Columns 3" w:semiHidden="1" w:unhideWhenUsed="1"/>
-    <w:lsdException w:name="Table Columns 4" w:semiHidden="1" w:unhideWhenUsed="1"/>
-    <w:lsdException w:name="Table Columns 5" w:semiHidden="1" w:unhideWhenUsed="1"/>
-    <w:lsdException w:name="Table Grid 1" w:semiHidden="1" w:unhideWhenUsed="1"/>
-    <w:lsdException w:name="Table Grid 2" w:semiHidden="1" w:unhideWhenUsed="1"/>
-    <w:lsdException w:name="Table Grid 3" w:semiHidden="1" w:unhideWhenUsed="1"/>
-    <w:lsdException w:name="Table Grid 4" w:semiHidden="1" w:unhideWhenUsed="1"/>
-    <w:lsdException w:name="Table Grid 5" w:semiHidden="1" w:unhideWhenUsed="1"/>
-    <w:lsdException w:name="Table Grid 6" w:semiHidden="1" w:unhideWhenUsed="1"/>
-    <w:lsdException w:name="Table Grid 7" w:semiHidden="1" w:unhideWhenUsed="1"/>
-    <w:lsdException w:name="Table Grid 8" w:semiHidden="1" w:unhideWhenUsed="1"/>
-    <w:lsdException w:name="Table List 1" w:semiHidden="1" w:unhideWhenUsed="1"/>
-    <w:lsdException w:name="Table List 2" w:semiHidden="1" w:unhideWhenUsed="1"/>
-    <w:lsdException w:name="Table List 3" w:semiHidden="1" w:unhideWhenUsed="1"/>
-    <w:lsdException w:name="Table List 4" w:semiHidden="1" w:unhideWhenUsed="1"/>
-    <w:lsdException w:name="Table List 5" w:semiHidden="1" w:unhideWhenUsed="1"/>
-    <w:lsdException w:name="Table List 6" w:semiHidden="1" w:unhideWhenUsed="1"/>
-    <w:lsdException w:name="Table List 7" w:semiHidden="1" w:unhideWhenUsed="1"/>
-    <w:lsdException w:name="Table List 8" w:semiHidden="1" w:unhideWhenUsed="1"/>
-    <w:lsdException w:name="Table 3D effects 1" w:semiHidden="1" w:unhideWhenUsed="1"/>
-    <w:lsdException w:name="Table 3D effects 2" w:semiHidden="1" w:unhideWhenUsed="1"/>
-    <w:lsdException w:name="Table 3D effects 3" w:semiHidden="1" w:unhideWhenUsed="1"/>
-    <w:lsdException w:name="Table Contemporary" w:semiHidden="1" w:unhideWhenUsed="1"/>
-    <w:lsdException w:name="Table Elegant" w:semiHidden="1" w:unhideWhenUsed="1"/>
-    <w:lsdException w:name="Table Professional" w:semiHidden="1" w:unhideWhenUsed="1"/>
-    <w:lsdException w:name="Table Subtle 1" w:semiHidden="1" w:unhideWhenUsed="1"/>
-    <w:lsdException w:name="Table Subtle 2" w:semiHidden="1" w:unhideWhenUsed="1"/>
-    <w:lsdException w:name="Table Web 1" w:semiHidden="1" w:unhideWhenUsed="1"/>
-    <w:lsdException w:name="Table Web 2" w:semiHidden="1" w:unhideWhenUsed="1"/>
-    <w:lsdException w:name="Table Web 3" w:semiHidden="1" w:unhideWhenUsed="1"/>
-    <w:lsdException w:name="Balloon Text" w:semiHidden="1" w:unhideWhenUsed="1"/>
-    <w:lsdException w:name="Table Grid" w:uiPriority="39"/>
-    <w:lsdException w:name="Table Theme" w:semiHidden="1" w:unhideWhenUsed="1"/>
-    <w:lsdException w:name="Placeholder Text" w:semiHidden="1"/>
-    <w:lsdException w:name="No Spacing" w:uiPriority="1" w:qFormat="1"/>
-    <w:lsdException w:name="Light Shading" w:uiPriority="60"/>
-    <w:lsdException w:name="Light List" w:uiPriority="61"/>
-    <w:lsdException w:name="Light Grid" w:uiPriority="62"/>
-    <w:lsdException w:name="Medium Shading 1" w:uiPriority="63"/>
-    <w:lsdException w:name="Medium Shading 2" w:uiPriority="64"/>
-    <w:lsdException w:name="Medium List 1" w:uiPriority="65"/>
-    <w:lsdException w:name="Medium List 2" w:uiPriority="66"/>
-    <w:lsdException w:name="Medium Grid 1" w:uiPriority="67"/>
-    <w:lsdException w:name="Medium Grid 2" w:uiPriority="68"/>
-    <w:lsdException w:name="Medium Grid 3" w:uiPriority="69"/>
-    <w:lsdException w:name="Dark List" w:uiPriority="70"/>
-    <w:lsdException w:name="Colorful Shading" w:uiPriority="71"/>
-    <w:lsdException w:name="Colorful List" w:uiPriority="72"/>
-    <w:lsdException w:name="Colorful Grid" w:uiPriority="73"/>
-    <w:lsdException w:name="Light Shading Accent 1" w:uiPriority="60"/>
-    <w:lsdException w:name="Light List Accent 1" w:uiPriority="61"/>
-    <w:lsdException w:name="Light Grid Accent 1" w:uiPriority="62"/>
-    <w:lsdException w:name="Medium Shading 1 Accent 1" w:uiPriority="63"/>
-    <w:lsdException w:name="Medium Shading 2 Accent 1" w:uiPriority="64"/>
-    <w:lsdException w:name="Medium List 1 Accent 1" w:uiPriority="65"/>
-    <w:lsdException w:name="Revision" w:semiHidden="1"/>
-    <w:lsdException w:name="List Paragraph" w:uiPriority="34" w:qFormat="1"/>
-    <w:lsdException w:name="Quote" w:uiPriority="29" w:qFormat="1"/>
-    <w:lsdException w:name="Intense Quote" w:uiPriority="30" w:qFormat="1"/>
-    <w:lsdException w:name="Medium List 2 Accent 1" w:uiPriority="66"/>
-    <w:lsdException w:name="Medium Grid 1 Accent 1" w:uiPriority="67"/>
-    <w:lsdException w:name="Medium Grid 2 Accent 1" w:uiPriority="68"/>
-    <w:lsdException w:name="Medium Grid 3 Accent 1" w:uiPriority="69"/>
-    <w:lsdException w:name="Dark List Accent 1" w:uiPriority="70"/>
-    <w:lsdException w:name="Colorful Shading Accent 1" w:uiPriority="71"/>
-    <w:lsdException w:name="Colorful List Accent 1" w:uiPriority="72"/>
-    <w:lsdException w:name="Colorful Grid Accent 1" w:uiPriority="73"/>
-    <w:lsdException w:name="Light Shading Accent 2" w:uiPriority="60"/>
-    <w:lsdException w:name="Light List Accent 2" w:uiPriority="61"/>
-    <w:lsdException w:name="Light Grid Accent 2" w:uiPriority="62"/>
-    <w:lsdException w:name="Medium Shading 1 Accent 2" w:uiPriority="63"/>
-    <w:lsdException w:name="Medium Shading 2 Accent 2" w:uiPriority="64"/>
-    <w:lsdException w:name="Medium List 1 Accent 2" w:uiPriority="65"/>
-    <w:lsdException w:name="Medium List 2 Accent 2" w:uiPriority="66"/>
-    <w:lsdException w:name="Medium Grid 1 Accent 2" w:uiPriority="67"/>
-    <w:lsdException w:name="Medium Grid 2 Accent 2" w:uiPriority="68"/>
-    <w:lsdException w:name="Medium Grid 3 Accent 2" w:uiPriority="69"/>
-    <w:lsdException w:name="Dark List Accent 2" w:uiPriority="70"/>
-    <w:lsdException w:name="Colorful Shading Accent 2" w:uiPriority="71"/>
-    <w:lsdException w:name="Colorful List Accent 2" w:uiPriority="72"/>
-    <w:lsdException w:name="Colorful Grid Accent 2" w:uiPriority="73"/>
-    <w:lsdException w:name="Light Shading Accent 3" w:uiPriority="60"/>
-    <w:lsdException w:name="Light List Accent 3" w:uiPriority="61"/>
-    <w:lsdException w:name="Light Grid Accent 3" w:uiPriority="62"/>
-    <w:lsdException w:name="Medium Shading 1 Accent 3" w:uiPriority="63"/>
-    <w:lsdException w:name="Medium Shading 2 Accent 3" w:uiPriority="64"/>
-    <w:lsdException w:name="Medium List 1 Accent 3" w:uiPriority="65"/>
-    <w:lsdException w:name="Medium List 2 Accent 3" w:uiPriority="66"/>
-    <w:lsdException w:name="Medium Grid 1 Accent 3" w:uiPriority="67"/>
-    <w:lsdException w:name="Medium Grid 2 Accent 3" w:uiPriority="68"/>
-    <w:lsdException w:name="Medium Grid 3 Accent 3" w:uiPriority="69"/>
-    <w:lsdException w:name="Dark List Accent 3" w:uiPriority="70"/>
-    <w:lsdException w:name="Colorful Shading Accent 3" w:uiPriority="71"/>
-    <w:lsdException w:name="Colorful List Accent 3" w:uiPriority="72"/>
-    <w:lsdException w:name="Colorful Grid Accent 3" w:uiPriority="73"/>
-    <w:lsdException w:name="Light Shading Accent 4" w:uiPriority="60"/>
-    <w:lsdException w:name="Light List Accent 4" w:uiPriority="61"/>
-    <w:lsdException w:name="Light Grid Accent 4" w:uiPriority="62"/>
-    <w:lsdException w:name="Medium Shading 1 Accent 4" w:uiPriority="63"/>
-    <w:lsdException w:name="Medium Shading 2 Accent 4" w:uiPriority="64"/>
-    <w:lsdException w:name="Medium List 1 Accent 4" w:uiPriority="65"/>
-    <w:lsdException w:name="Medium List 2 Accent 4" w:uiPriority="66"/>
-    <w:lsdException w:name="Medium Grid 1 Accent 4" w:uiPriority="67"/>
-    <w:lsdException w:name="Medium Grid 2 Accent 4" w:uiPriority="68"/>
-    <w:lsdException w:name="Medium Grid 3 Accent 4" w:uiPriority="69"/>
-    <w:lsdException w:name="Dark List Accent 4" w:uiPriority="70"/>
-    <w:lsdException w:name="Colorful Shading Accent 4" w:uiPriority="71"/>
-    <w:lsdException w:name="Colorful List Accent 4" w:uiPriority="72"/>
-    <w:lsdException w:name="Colorful Grid Accent 4" w:uiPriority="73"/>
-    <w:lsdException w:name="Light Shading Accent 5" w:uiPriority="60"/>
-    <w:lsdException w:name="Light List Accent 5" w:uiPriority="61"/>
-    <w:lsdException w:name="Light Grid Accent 5" w:uiPriority="62"/>
-    <w:lsdException w:name="Medium Shading 1 Accent 5" w:uiPriority="63"/>
-    <w:lsdException w:name="Medium Shading 2 Accent 5" w:uiPriority="64"/>
-    <w:lsdException w:name="Medium List 1 Accent 5" w:uiPriority="65"/>
-    <w:lsdException w:name="Medium List 2 Accent 5" w:uiPriority="66"/>
-    <w:lsdException w:name="Medium Grid 1 Accent 5" w:uiPriority="67"/>
-    <w:lsdException w:name="Medium Grid 2 Accent 5" w:uiPriority="68"/>
-    <w:lsdException w:name="Medium Grid 3 Accent 5" w:uiPriority="69"/>
-    <w:lsdException w:name="Dark List Accent 5" w:uiPriority="70"/>
-    <w:lsdException w:name="Colorful Shading Accent 5" w:uiPriority="71"/>
-    <w:lsdException w:name="Colorful List Accent 5" w:uiPriority="72"/>
-    <w:lsdException w:name="Colorful Grid Accent 5" w:uiPriority="73"/>
-    <w:lsdException w:name="Light Shading Accent 6" w:uiPriority="60"/>
-    <w:lsdException w:name="Light List Accent 6" w:uiPriority="61"/>
-    <w:lsdException w:name="Light Grid Accent 6" w:uiPriority="62"/>
-    <w:lsdException w:name="Medium Shading 1 Accent 6" w:uiPriority="63"/>
-    <w:lsdException w:name="Medium Shading 2 Accent 6" w:uiPriority="64"/>
-    <w:lsdException w:name="Medium List 1 Accent 6" w:uiPriority="65"/>
-    <w:lsdException w:name="Medium List 2 Accent 6" w:uiPriority="66"/>
-    <w:lsdException w:name="Medium Grid 1 Accent 6" w:uiPriority="67"/>
-    <w:lsdException w:name="Medium Grid 2 Accent 6" w:uiPriority="68"/>
-    <w:lsdException w:name="Medium Grid 3 Accent 6" w:uiPriority="69"/>
-    <w:lsdException w:name="Dark List Accent 6" w:uiPriority="70"/>
-    <w:lsdException w:name="Colorful Shading Accent 6" w:uiPriority="71"/>
-    <w:lsdException w:name="Colorful List Accent 6" w:uiPriority="72"/>
-    <w:lsdException w:name="Colorful Grid Accent 6" w:uiPriority="73"/>
-    <w:lsdException w:name="Subtle Emphasis" w:uiPriority="19" w:qFormat="1"/>
-    <w:lsdException w:name="Intense Emphasis" w:uiPriority="21" w:qFormat="1"/>
-    <w:lsdException w:name="Subtle Reference" w:uiPriority="31" w:qFormat="1"/>
-    <w:lsdException w:name="Intense Reference" w:uiPriority="32" w:qFormat="1"/>
-    <w:lsdException w:name="Book Title" w:uiPriority="33" w:qFormat="1"/>
-    <w:lsdException w:name="Bibliography" w:semiHidden="1" w:uiPriority="37" w:unhideWhenUsed="1"/>
-    <w:lsdException w:name="TOC Heading" w:semiHidden="1" w:uiPriority="39" w:unhideWhenUsed="1" w:qFormat="1"/>
-    <w:lsdException w:name="Plain Table 1" w:uiPriority="41"/>
-    <w:lsdException w:name="Plain Table 2" w:uiPriority="42"/>
-    <w:lsdException w:name="Plain Table 3" w:uiPriority="43"/>
-    <w:lsdException w:name="Plain Table 4" w:uiPriority="44"/>
-    <w:lsdException w:name="Plain Table 5" w:uiPriority="45"/>
-    <w:lsdException w:name="Grid Table Light" w:uiPriority="40"/>
-    <w:lsdException w:name="Grid Table 1 Light" w:uiPriority="46"/>
-    <w:lsdException w:name="Grid Table 2" w:uiPriority="47"/>
-    <w:lsdException w:name="Grid Table 3" w:uiPriority="48"/>
-    <w:lsdException w:name="Grid Table 4" w:uiPriority="49"/>
-    <w:lsdException w:name="Grid Table 5 Dark" w:uiPriority="50"/>
-    <w:lsdException w:name="Grid Table 6 Colorful" w:uiPriority="51"/>
-    <w:lsdException w:name="Grid Table 7 Colorful" w:uiPriority="52"/>
-    <w:lsdException w:name="Grid Table 1 Light Accent 1" w:uiPriority="46"/>
-    <w:lsdException w:name="Grid Table 2 Accent 1" w:uiPriority="47"/>
-    <w:lsdException w:name="Grid Table 3 Accent 1" w:uiPriority="48"/>
-    <w:lsdException w:name="Grid Table 4 Accent 1" w:uiPriority="49"/>
-    <w:lsdException w:name="Grid Table 5 Dark Accent 1" w:uiPriority="50"/>
-    <w:lsdException w:name="Grid Table 6 Colorful Accent 1" w:uiPriority="51"/>
-    <w:lsdException w:name="Grid Table 7 Colorful Accent 1" w:uiPriority="52"/>
-    <w:lsdException w:name="Grid Table 1 Light Accent 2" w:uiPriority="46"/>
-    <w:lsdException w:name="Grid Table 2 Accent 2" w:uiPriority="47"/>
-    <w:lsdException w:name="Grid Table 3 Accent 2" w:uiPriority="48"/>
-    <w:lsdException w:name="Grid Table 4 Accent 2" w:uiPriority="49"/>
-    <w:lsdException w:name="Grid Table 5 Dark Accent 2" w:uiPriority="50"/>
-    <w:lsdException w:name="Grid Table 6 Colorful Accent 2" w:uiPriority="51"/>
-    <w:lsdException w:name="Grid Table 7 Colorful Accent 2" w:uiPriority="52"/>
-    <w:lsdException w:name="Grid Table 1 Light Accent 3" w:uiPriority="46"/>
-    <w:lsdException w:name="Grid Table 2 Accent 3" w:uiPriority="47"/>
-    <w:lsdException w:name="Grid Table 3 Accent 3" w:uiPriority="48"/>
-    <w:lsdException w:name="Grid Table 4 Accent 3" w:uiPriority="49"/>
-    <w:lsdException w:name="Grid Table 5 Dark Accent 3" w:uiPriority="50"/>
-    <w:lsdException w:name="Grid Table 6 Colorful Accent 3" w:uiPriority="51"/>
-    <w:lsdException w:name="Grid Table 7 Colorful Accent 3" w:uiPriority="52"/>
-    <w:lsdException w:name="Grid Table 1 Light Accent 4" w:uiPriority="46"/>
-    <w:lsdException w:name="Grid Table 2 Accent 4" w:uiPriority="47"/>
-    <w:lsdException w:name="Grid Table 3 Accent 4" w:uiPriority="48"/>
-    <w:lsdException w:name="Grid Table 4 Accent 4" w:uiPriority="49"/>
-    <w:lsdException w:name="Grid Table 5 Dark Accent 4" w:uiPriority="50"/>
-    <w:lsdException w:name="Grid Table 6 Colorful Accent 4" w:uiPriority="51"/>
-    <w:lsdException w:name="Grid Table 7 Colorful Accent 4" w:uiPriority="52"/>
-    <w:lsdException w:name="Grid Table 1 Light Accent 5" w:uiPriority="46"/>
-    <w:lsdException w:name="Grid Table 2 Accent 5" w:uiPriority="47"/>
-    <w:lsdException w:name="Grid Table 3 Accent 5" w:uiPriority="48"/>
-    <w:lsdException w:name="Grid Table 4 Accent 5" w:uiPriority="49"/>
-    <w:lsdException w:name="Grid Table 5 Dark Accent 5" w:uiPriority="50"/>
-    <w:lsdException w:name="Grid Table 6 Colorful Accent 5" w:uiPriority="51"/>
-    <w:lsdException w:name="Grid Table 7 Colorful Accent 5" w:uiPriority="52"/>
-    <w:lsdException w:name="Grid Table 1 Light Accent 6" w:uiPriority="46"/>
-    <w:lsdException w:name="Grid Table 2 Accent 6" w:uiPriority="47"/>
-    <w:lsdException w:name="Grid Table 3 Accent 6" w:uiPriority="48"/>
-    <w:lsdException w:name="Grid Table 4 Accent 6" w:uiPriority="49"/>
-    <w:lsdException w:name="Grid Table 5 Dark Accent 6" w:uiPriority="50"/>
-    <w:lsdException w:name="Grid Table 6 Colorful Accent 6" w:uiPriority="51"/>
-    <w:lsdException w:name="Grid Table 7 Colorful Accent 6" w:uiPriority="52"/>
-    <w:lsdException w:name="List Table 1 Light" w:uiPriority="46"/>
-    <w:lsdException w:name="List Table 2" w:uiPriority="47"/>
-    <w:lsdException w:name="List Table 3" w:uiPriority="48"/>
-    <w:lsdException w:name="List Table 4" w:uiPriority="49"/>
-    <w:lsdException w:name="List Table 5 Dark" w:uiPriority="50"/>
-    <w:lsdException w:name="List Table 6 Colorful" w:uiPriority="51"/>
-    <w:lsdException w:name="List Table 7 Colorful" w:uiPriority="52"/>
-    <w:lsdException w:name="List Table 1 Light Accent 1" w:uiPriority="46"/>
-    <w:lsdException w:name="List Table 2 Accent 1" w:uiPriority="47"/>
-    <w:lsdException w:name="List Table 3 Accent 1" w:uiPriority="48"/>
-    <w:lsdException w:name="List Table 4 Accent 1" w:uiPriority="49"/>
-    <w:lsdException w:name="List Table 5 Dark Accent 1" w:uiPriority="50"/>
-    <w:lsdException w:name="List Table 6 Colorful Accent 1" w:uiPriority="51"/>
-    <w:lsdException w:name="List Table 7 Colorful Accent 1" w:uiPriority="52"/>
-    <w:lsdException w:name="List Table 1 Light Accent 2" w:uiPriority="46"/>
-    <w:lsdException w:name="List Table 2 Accent 2" w:uiPriority="47"/>
-    <w:lsdException w:name="List Table 3 Accent 2" w:uiPriority="48"/>
-    <w:lsdException w:name="List Table 4 Accent 2" w:uiPriority="49"/>
-    <w:lsdException w:name="List Table 5 Dark Accent 2" w:uiPriority="50"/>
-    <w:lsdException w:name="List Table 6 Colorful Accent 2" w:uiPriority="51"/>
-    <w:lsdException w:name="List Table 7 Colorful Accent 2" w:uiPriority="52"/>
-    <w:lsdException w:name="List Table 1 Light Accent 3" w:uiPriority="46"/>
-    <w:lsdException w:name="List Table 2 Accent 3" w:uiPriority="47"/>
-    <w:lsdException w:name="List Table 3 Accent 3" w:uiPriority="48"/>
-    <w:lsdException w:name="List Table 4 Accent 3" w:uiPriority="49"/>
-    <w:lsdException w:name="List Table 5 Dark Accent 3" w:uiPriority="50"/>
-    <w:lsdException w:name="List Table 6 Colorful Accent 3" w:uiPriority="51"/>
-    <w:lsdException w:name="List Table 7 Colorful Accent 3" w:uiPriority="52"/>
-    <w:lsdException w:name="List Table 1 Light Accent 4" w:uiPriority="46"/>
-    <w:lsdException w:name="List Table 2 Accent 4" w:uiPriority="47"/>
-    <w:lsdException w:name="List Table 3 Accent 4" w:uiPriority="48"/>
-    <w:lsdException w:name="List Table 4 Accent 4" w:uiPriority="49"/>
-    <w:lsdException w:name="List Table 5 Dark Accent 4" w:uiPriority="50"/>
-    <w:lsdException w:name="List Table 6 Colorful Accent 4" w:uiPriority="51"/>
-    <w:lsdException w:name="List Table 7 Colorful Accent 4" w:uiPriority="52"/>
-    <w:lsdException w:name="List Table 1 Light Accent 5" w:uiPriority="46"/>
-    <w:lsdException w:name="List Table 2 Accent 5" w:uiPriority="47"/>
-    <w:lsdException w:name="List Table 3 Accent 5" w:uiPriority="48"/>
-    <w:lsdException w:name="List Table 4 Accent 5" w:uiPriority="49"/>
-    <w:lsdException w:name="List Table 5 Dark Accent 5" w:uiPriority="50"/>
-    <w:lsdException w:name="List Table 6 Colorful Accent 5" w:uiPriority="51"/>
-    <w:lsdException w:name="List Table 7 Colorful Accent 5" w:uiPriority="52"/>
-    <w:lsdException w:name="List Table 1 Light Accent 6" w:uiPriority="46"/>
-    <w:lsdException w:name="List Table 2 Accent 6" w:uiPriority="47"/>
-    <w:lsdException w:name="List Table 3 Accent 6" w:uiPriority="48"/>
-    <w:lsdException w:name="List Table 4 Accent 6" w:uiPriority="49"/>
-    <w:lsdException w:name="List Table 5 Dark Accent 6" w:uiPriority="50"/>
-    <w:lsdException w:name="List Table 6 Colorful Accent 6" w:uiPriority="51"/>
-    <w:lsdException w:name="List Table 7 Colorful Accent 6" w:uiPriority="52"/>
-  </w:latentStyles>
-  <w:style w:type="paragraph" w:default="1" w:styleId="Normal">
-    <w:name w:val="Normal"/>
-    <w:qFormat/>
-  </w:style>
-  <w:style w:type="character" w:default="1" w:styleId="DefaultParagraphFont">
-    <w:name w:val="Default Paragraph Font"/>
-    <w:uiPriority w:val="1"/>
-    <w:semiHidden/>
-    <w:unhideWhenUsed/>
-  </w:style>
-  <w:style w:type="table" w:default="1" w:styleId="TableNormal">
-    <w:name w:val="Normal Table"/>
-    <w:uiPriority w:val="99"/>
-    <w:semiHidden/>
-    <w:unhideWhenUsed/>
-    <w:tblPr>
-      <w:tblInd w:w="0" w:type="dxa"/>
-      <w:tblCellMar>
-        <w:top w:w="0" w:type="dxa"/>
-        <w:left w:w="108" w:type="dxa"/>
-        <w:bottom w:w="0" w:type="dxa"/>
-        <w:right w:w="108" w:type="dxa"/>
-      </w:tblCellMar>
-    </w:tblPr>
-  </w:style>
-  <w:style w:type="numbering" w:default="1" w:styleId="NoList">
-    <w:name w:val="No List"/>
-    <w:uiPriority w:val="99"/>
-    <w:semiHidden/>
-    <w:unhideWhenUsed/>
-  </w:style>
-  <w:style w:type="character" w:styleId="PlaceholderText">
-    <w:name w:val="Placeholder Text"/>
-    <w:basedOn w:val="DefaultParagraphFont"/>
-    <w:uiPriority w:val="99"/>
-    <w:semiHidden/>
-    <w:rsid w:val="00E33283"/>
-    <w:rPr>
-      <w:color w:val="808080"/>
-    </w:rPr>
-  </w:style>
-</w:styles>
-</file>
-
-<file path=word/glossary/webSettings.xml><?xml version="1.0" encoding="utf-8"?>
-<w:webSettings xmlns:mc="http://schemas.openxmlformats.org/markup-compatibility/2006" xmlns:r="http://schemas.openxmlformats.org/officeDocument/2006/relationships" xmlns:w="http://schemas.openxmlformats.org/wordprocessingml/2006/main" xmlns:w14="http://schemas.microsoft.com/office/word/2010/wordml" xmlns:w15="http://schemas.microsoft.com/office/word/2012/wordml" xmlns:w16se="http://schemas.microsoft.com/office/word/2015/wordml/symex" mc:Ignorable="w14 w15 w16se">
-  <w:optimizeForBrowser/>
-  <w:allowPNG/>
-</w:webSettings>
-</file>
-
 <file path=word/theme/theme1.xml><?xml version="1.0" encoding="utf-8"?>
 <a:theme xmlns:a="http://schemas.openxmlformats.org/drawingml/2006/main" name="Office Theme">
   <a:themeElements>
@@ -11397,7 +10964,7 @@
 </file>
 
 <file path=customXml/itemProps1.xml><?xml version="1.0" encoding="utf-8"?>
-<ds:datastoreItem xmlns:ds="http://schemas.openxmlformats.org/officeDocument/2006/customXml" ds:itemID="{9CA2ED7D-0B53-4140-AFFB-1031DA4E26FC}">
+<ds:datastoreItem xmlns:ds="http://schemas.openxmlformats.org/officeDocument/2006/customXml" ds:itemID="{4384C462-89B6-4BFB-A929-34D3F9E291A2}">
   <ds:schemaRefs>
     <ds:schemaRef ds:uri="http://schemas.openxmlformats.org/officeDocument/2006/bibliography"/>
   </ds:schemaRefs>

</xml_diff>

<commit_message>
added more references to understand the code behind physics engines a bit better
</commit_message>
<xml_diff>
--- a/Msc project proposal(3).docx
+++ b/Msc project proposal(3).docx
@@ -212,16 +212,6 @@
       <w:r>
         <w:br w:type="page"/>
       </w:r>
-    </w:p>
-    <w:p>
-      <w:proofErr w:type="spellStart"/>
-      <w:proofErr w:type="gramStart"/>
-      <w:r>
-        <w:lastRenderedPageBreak/>
-        <w:t>ss</w:t>
-      </w:r>
-      <w:proofErr w:type="spellEnd"/>
-      <w:proofErr w:type="gramEnd"/>
     </w:p>
     <w:sdt>
       <w:sdtPr>
@@ -1906,6 +1896,17 @@
       <w:r>
         <w:t xml:space="preserve">During my undergraduate studies in 2013, one of my projects was to build a web app to simulate some aspects of the bouncing bomb operation. However, due to having an extremely limited understanding in programming, the amount of physical properties that was simulated was very limited. </w:t>
       </w:r>
+      <w:r>
+        <w:t xml:space="preserve">However, as my understanding in programming has improved, so has my understanding on how to implement a more realistic simulation of a bouncing bomb by using less constants like having the velocity of the bomb along the </w:t>
+      </w:r>
+      <w:proofErr w:type="spellStart"/>
+      <w:r>
+        <w:t>i</w:t>
+      </w:r>
+      <w:proofErr w:type="spellEnd"/>
+      <w:r>
+        <w:t xml:space="preserve"> direction dynamically be affected by skimming the surface rather than a flat value of velocity reduced every time it skims.   </w:t>
+      </w:r>
     </w:p>
     <w:p>
       <w:pPr>
@@ -3985,11 +3986,9 @@
       <w:r>
         <w:t>(</w:t>
       </w:r>
-      <w:proofErr w:type="gramStart"/>
-      <w:r>
-        <w:t>demonstrate</w:t>
-      </w:r>
-      <w:proofErr w:type="gramEnd"/>
+      <w:r>
+        <w:t>Demonstrate</w:t>
+      </w:r>
       <w:r>
         <w:t xml:space="preserve"> using the trapezium rule on the non-uniform velocity time graph) </w:t>
       </w:r>
@@ -4630,11 +4629,9 @@
       <w:pPr>
         <w:pStyle w:val="NoSpacing"/>
       </w:pPr>
-      <w:proofErr w:type="gramStart"/>
-      <w:r>
-        <w:t>where</w:t>
-      </w:r>
-      <w:proofErr w:type="gramEnd"/>
+      <w:r>
+        <w:t>Where</w:t>
+      </w:r>
       <w:r>
         <w:t>:</w:t>
       </w:r>
@@ -4697,15 +4694,7 @@
             <w:rPr>
               <w:rFonts w:ascii="Cambria Math" w:hAnsi="Cambria Math"/>
             </w:rPr>
-            <m:t xml:space="preserve"> </m:t>
-          </m:r>
-          <w:bookmarkStart w:id="14" w:name="_GoBack"/>
-          <w:bookmarkEnd w:id="14"/>
-          <m:r>
-            <w:rPr>
-              <w:rFonts w:ascii="Cambria Math" w:hAnsi="Cambria Math"/>
-            </w:rPr>
-            <m:t>t [</m:t>
+            <m:t xml:space="preserve"> t [</m:t>
           </m:r>
           <m:d>
             <m:dPr>
@@ -4925,14 +4914,12 @@
         </w:rPr>
         <w:t>(</w:t>
       </w:r>
-      <w:proofErr w:type="gramStart"/>
-      <w:r>
-        <w:rPr>
-          <w:rFonts w:eastAsiaTheme="minorEastAsia"/>
-        </w:rPr>
-        <w:t>insert</w:t>
-      </w:r>
-      <w:proofErr w:type="gramEnd"/>
+      <w:r>
+        <w:rPr>
+          <w:rFonts w:eastAsiaTheme="minorEastAsia"/>
+        </w:rPr>
+        <w:t>Insert</w:t>
+      </w:r>
       <w:r>
         <w:rPr>
           <w:rFonts w:eastAsiaTheme="minorEastAsia"/>
@@ -5893,11 +5880,9 @@
       <w:pPr>
         <w:spacing w:before="240"/>
       </w:pPr>
-      <w:proofErr w:type="gramStart"/>
-      <w:r>
-        <w:t>where</w:t>
-      </w:r>
-      <w:proofErr w:type="gramEnd"/>
+      <w:r>
+        <w:t>Where</w:t>
+      </w:r>
       <w:r>
         <w:t>:</w:t>
       </w:r>
@@ -6076,14 +6061,9 @@
       <w:r>
         <w:t xml:space="preserve"> is infinitely </w:t>
       </w:r>
-      <w:proofErr w:type="gramStart"/>
-      <w:r>
-        <w:t xml:space="preserve">small </w:t>
-      </w:r>
-      <w:r>
-        <w:t xml:space="preserve"> of</w:t>
-      </w:r>
-      <w:proofErr w:type="gramEnd"/>
+      <w:r>
+        <w:t>small of</w:t>
+      </w:r>
       <w:r>
         <w:t xml:space="preserve"> acceleration:</w:t>
       </w:r>
@@ -6515,7 +6495,7 @@
       <w:pPr>
         <w:pStyle w:val="Heading2"/>
       </w:pPr>
-      <w:bookmarkStart w:id="15" w:name="_Toc5041135"/>
+      <w:bookmarkStart w:id="14" w:name="_Toc5041135"/>
       <w:r>
         <w:lastRenderedPageBreak/>
         <w:t>Cir</w:t>
@@ -6523,7 +6503,7 @@
       <w:r>
         <w:t>cular motion</w:t>
       </w:r>
-      <w:bookmarkEnd w:id="15"/>
+      <w:bookmarkEnd w:id="14"/>
     </w:p>
     <w:p>
       <w:pPr>
@@ -6580,104 +6560,102 @@
       <w:pPr>
         <w:pStyle w:val="Heading2"/>
       </w:pPr>
-      <w:bookmarkStart w:id="16" w:name="_Toc5041136"/>
+      <w:bookmarkStart w:id="15" w:name="_Toc5041136"/>
       <w:r>
         <w:t>Implementing real life equation into code</w:t>
       </w:r>
+      <w:bookmarkEnd w:id="15"/>
+    </w:p>
+    <w:p>
+      <w:r>
+        <w:t>In order to express kinematic equations into code, it must be understood that a typical computer has no notion of how physics work in real life. Therefore every kinematic behaviour must be explicitly coded into the library.</w:t>
+      </w:r>
+    </w:p>
+    <w:p>
+      <w:pPr>
+        <w:pStyle w:val="Heading3"/>
+      </w:pPr>
+      <w:bookmarkStart w:id="16" w:name="_Toc5041137"/>
+      <w:r>
+        <w:t>Time, the most important variable</w:t>
+      </w:r>
       <w:bookmarkEnd w:id="16"/>
     </w:p>
     <w:p>
       <w:r>
-        <w:t>In order to express kinematic equations into code, it must be understood that a typical computer has no notion of how physics work in real life. Therefore every kinematic behaviour must be explicitly coded into the library.</w:t>
+        <w:t xml:space="preserve">As demonstrated by the equations of motions above. The most important variable for calculating </w:t>
+      </w:r>
+      <w:r>
+        <w:t>either the location, velocity or even acceleration would be time as the change in time would ultimately result in a change in displacement of an object in motion or a change in veloc</w:t>
+      </w:r>
+      <w:r>
+        <w:t xml:space="preserve">ity for an object accelerating. Therefore, in order for everything to function as it should, time is to be considered the first variable to implement. </w:t>
       </w:r>
     </w:p>
     <w:p>
       <w:pPr>
         <w:pStyle w:val="Heading3"/>
       </w:pPr>
-      <w:bookmarkStart w:id="17" w:name="_Toc5041137"/>
-      <w:r>
-        <w:t>Time, the most important variable</w:t>
+      <w:bookmarkStart w:id="17" w:name="_Toc5041138"/>
+      <w:r>
+        <w:t>Location, using vectors to simulate the location of an object</w:t>
       </w:r>
       <w:bookmarkEnd w:id="17"/>
     </w:p>
     <w:p>
       <w:r>
-        <w:t xml:space="preserve">As demonstrated by the equations of motions above. The most important variable for calculating </w:t>
-      </w:r>
-      <w:r>
-        <w:t>either the location, velocity or even acceleration would be time as the change in time would ultimately result in a change in displacement of an object in motion or a change in veloc</w:t>
-      </w:r>
-      <w:r>
-        <w:t xml:space="preserve">ity for an object accelerating. Therefore, in order for everything to function as it should, time is to be considered the first variable to implement. </w:t>
+        <w:t xml:space="preserve">In order for the computer to register the concept of a location, everything must be coded as a vector. Therefore it could </w:t>
+      </w:r>
+      <w:r>
+        <w:t>state</w:t>
+      </w:r>
+      <w:r>
+        <w:t xml:space="preserve"> that the location of an object can be denoted by its vectors </w:t>
+      </w:r>
+      <w:proofErr w:type="spellStart"/>
+      <w:r>
+        <w:t>i</w:t>
+      </w:r>
+      <w:proofErr w:type="spellEnd"/>
+      <w:r>
+        <w:t xml:space="preserve"> and </w:t>
+      </w:r>
+      <w:proofErr w:type="gramStart"/>
+      <w:r>
+        <w:t>j</w:t>
+      </w:r>
+      <w:r>
+        <w:t xml:space="preserve"> </w:t>
+      </w:r>
+      <w:r>
+        <w:t xml:space="preserve"> (</w:t>
+      </w:r>
+      <w:proofErr w:type="gramEnd"/>
+      <w:r>
+        <w:t>and also k for 3d vectors). For 2d vectors, the computer can take the vector co-ordinates as the location on the page depend</w:t>
+      </w:r>
+      <w:r>
+        <w:t>ing on the size of a screen, determining the location of an object much like a navigator would do using the longitude and latitude of a map</w:t>
+      </w:r>
+      <w:r>
+        <w:t xml:space="preserve">. Therefore, a uniform mesh would be required in order to </w:t>
+      </w:r>
+      <w:r>
+        <w:t>create a grid to detail where the object would be at any given instance of time</w:t>
+      </w:r>
+      <w:r>
+        <w:br/>
       </w:r>
     </w:p>
     <w:p>
       <w:pPr>
         <w:pStyle w:val="Heading3"/>
       </w:pPr>
-      <w:bookmarkStart w:id="18" w:name="_Toc5041138"/>
-      <w:r>
-        <w:t>Location, using vectors to simulate the location of an object</w:t>
+      <w:bookmarkStart w:id="18" w:name="_Toc5041139"/>
+      <w:r>
+        <w:t>Linear Motion and direction, using vectors to simulate motion</w:t>
       </w:r>
       <w:bookmarkEnd w:id="18"/>
-    </w:p>
-    <w:p>
-      <w:r>
-        <w:t xml:space="preserve">In order for the computer to register the concept of a location, everything must be coded as a vector. Therefore it could </w:t>
-      </w:r>
-      <w:proofErr w:type="spellStart"/>
-      <w:r>
-        <w:t>stated</w:t>
-      </w:r>
-      <w:proofErr w:type="spellEnd"/>
-      <w:r>
-        <w:t xml:space="preserve"> that the location of an object can be denoted by its vectors </w:t>
-      </w:r>
-      <w:proofErr w:type="spellStart"/>
-      <w:r>
-        <w:t>i</w:t>
-      </w:r>
-      <w:proofErr w:type="spellEnd"/>
-      <w:r>
-        <w:t xml:space="preserve"> and </w:t>
-      </w:r>
-      <w:proofErr w:type="gramStart"/>
-      <w:r>
-        <w:t>j</w:t>
-      </w:r>
-      <w:r>
-        <w:t xml:space="preserve"> </w:t>
-      </w:r>
-      <w:r>
-        <w:t xml:space="preserve"> (</w:t>
-      </w:r>
-      <w:proofErr w:type="gramEnd"/>
-      <w:r>
-        <w:t>and also k for 3d vectors). For 2d vectors, the computer can take the vector co-ordinates as the location on the page depend</w:t>
-      </w:r>
-      <w:r>
-        <w:t>ing on the size of a screen, determining the location of an object much like a navigator would do using the longitude and latitude of a map</w:t>
-      </w:r>
-      <w:r>
-        <w:t xml:space="preserve">. Therefore, a uniform mesh would be required in order to </w:t>
-      </w:r>
-      <w:r>
-        <w:t>create a grid to detail where the object would be at any given instance of time</w:t>
-      </w:r>
-      <w:r>
-        <w:br/>
-      </w:r>
-    </w:p>
-    <w:p>
-      <w:pPr>
-        <w:pStyle w:val="Heading3"/>
-      </w:pPr>
-      <w:bookmarkStart w:id="19" w:name="_Toc5041139"/>
-      <w:r>
-        <w:t>Linear Motion and direction, using vectors to simulate motion</w:t>
-      </w:r>
-      <w:bookmarkEnd w:id="19"/>
     </w:p>
     <w:p>
       <w:r>
@@ -6885,11 +6863,11 @@
       <w:pPr>
         <w:pStyle w:val="Heading3"/>
       </w:pPr>
-      <w:bookmarkStart w:id="20" w:name="_Toc5041140"/>
+      <w:bookmarkStart w:id="19" w:name="_Toc5041140"/>
       <w:r>
         <w:t>Circular motion using matrices to simulate circular motion and the rotation of an object.</w:t>
       </w:r>
-      <w:bookmarkEnd w:id="20"/>
+      <w:bookmarkEnd w:id="19"/>
       <w:r>
         <w:t xml:space="preserve"> </w:t>
       </w:r>
@@ -6915,7 +6893,7 @@
           <w:szCs w:val="32"/>
         </w:rPr>
       </w:pPr>
-      <w:bookmarkStart w:id="21" w:name="_Toc5041141"/>
+      <w:bookmarkStart w:id="20" w:name="_Toc5041141"/>
       <w:r>
         <w:br w:type="page"/>
       </w:r>
@@ -6928,38 +6906,38 @@
         <w:lastRenderedPageBreak/>
         <w:t>Production schedule</w:t>
       </w:r>
+      <w:bookmarkEnd w:id="20"/>
+    </w:p>
+    <w:p/>
+    <w:p>
+      <w:r>
+        <w:t>Incorporate a Gantt chart to outline the plan of action in how this project will be completed.</w:t>
+      </w:r>
+    </w:p>
+    <w:p/>
+    <w:p>
+      <w:pPr>
+        <w:pStyle w:val="Heading1"/>
+        <w:rPr>
+          <w:rStyle w:val="IntenseEmphasis"/>
+        </w:rPr>
+      </w:pPr>
+      <w:bookmarkStart w:id="21" w:name="_Toc5041142"/>
+      <w:proofErr w:type="spellStart"/>
+      <w:r>
+        <w:rPr>
+          <w:rStyle w:val="IntenseEmphasis"/>
+        </w:rPr>
+        <w:t>Todo</w:t>
+      </w:r>
+      <w:proofErr w:type="spellEnd"/>
+      <w:r>
+        <w:rPr>
+          <w:rStyle w:val="IntenseEmphasis"/>
+        </w:rPr>
+        <w:t>:</w:t>
+      </w:r>
       <w:bookmarkEnd w:id="21"/>
-    </w:p>
-    <w:p/>
-    <w:p>
-      <w:r>
-        <w:t>Incorporate a Gantt chart to outline the plan of action in how this project will be completed.</w:t>
-      </w:r>
-    </w:p>
-    <w:p/>
-    <w:p>
-      <w:pPr>
-        <w:pStyle w:val="Heading1"/>
-        <w:rPr>
-          <w:rStyle w:val="IntenseEmphasis"/>
-        </w:rPr>
-      </w:pPr>
-      <w:bookmarkStart w:id="22" w:name="_Toc5041142"/>
-      <w:proofErr w:type="spellStart"/>
-      <w:r>
-        <w:rPr>
-          <w:rStyle w:val="IntenseEmphasis"/>
-        </w:rPr>
-        <w:t>Todo</w:t>
-      </w:r>
-      <w:proofErr w:type="spellEnd"/>
-      <w:r>
-        <w:rPr>
-          <w:rStyle w:val="IntenseEmphasis"/>
-        </w:rPr>
-        <w:t>:</w:t>
-      </w:r>
-      <w:bookmarkEnd w:id="22"/>
     </w:p>
     <w:p>
       <w:pPr>
@@ -7536,12 +7514,12 @@
       <w:pPr>
         <w:pStyle w:val="Heading2"/>
       </w:pPr>
-      <w:bookmarkStart w:id="23" w:name="_Toc5041143"/>
+      <w:bookmarkStart w:id="22" w:name="_Toc5041143"/>
       <w:r>
         <w:lastRenderedPageBreak/>
         <w:t>References:</w:t>
       </w:r>
-      <w:bookmarkEnd w:id="23"/>
+      <w:bookmarkEnd w:id="22"/>
     </w:p>
     <w:p/>
     <w:p>
@@ -7616,7 +7594,21 @@
             <w:rStyle w:val="Hyperlink"/>
             <w:rFonts w:cstheme="minorHAnsi"/>
           </w:rPr>
-          <w:t>https://learning.oreilly.com/library/view/physics-for-game/9781449361037/ch02.html</w:t>
+          <w:t>https://le</w:t>
+        </w:r>
+        <w:r>
+          <w:rPr>
+            <w:rStyle w:val="Hyperlink"/>
+            <w:rFonts w:cstheme="minorHAnsi"/>
+          </w:rPr>
+          <w:t>a</w:t>
+        </w:r>
+        <w:r>
+          <w:rPr>
+            <w:rStyle w:val="Hyperlink"/>
+            <w:rFonts w:cstheme="minorHAnsi"/>
+          </w:rPr>
+          <w:t>rning.oreilly.com/library/view/physics-for-game/9781449361037/ch02.html</w:t>
         </w:r>
       </w:hyperlink>
       <w:r>
@@ -7821,9 +7813,102 @@
           <w:t>https://www.khanacademy.org/science/ap-physics-1/ap-centripetal-force-and-gravitation/introduction-to-uniform-circular-motion-ap/a/circular-motion-basics-ap1</w:t>
         </w:r>
       </w:hyperlink>
+      <w:r>
+        <w:rPr>
+          <w:rStyle w:val="Hyperlink"/>
+        </w:rPr>
+        <w:br/>
+      </w:r>
+    </w:p>
+    <w:p>
+      <w:pPr>
+        <w:pStyle w:val="ListParagraph"/>
+        <w:numPr>
+          <w:ilvl w:val="0"/>
+          <w:numId w:val="6"/>
+        </w:numPr>
+      </w:pPr>
+      <w:r>
+        <w:t>Physical simulations computed</w:t>
+      </w:r>
+      <w:r>
+        <w:br/>
+      </w:r>
+      <w:hyperlink r:id="rId19" w:history="1">
+        <w:r>
+          <w:rPr>
+            <w:rStyle w:val="Hyperlink"/>
+          </w:rPr>
+          <w:t>https://www.falstad.com/mathphysics.html</w:t>
+        </w:r>
+      </w:hyperlink>
+      <w:r>
+        <w:br/>
+      </w:r>
+    </w:p>
+    <w:p>
+      <w:pPr>
+        <w:pStyle w:val="ListParagraph"/>
+        <w:numPr>
+          <w:ilvl w:val="0"/>
+          <w:numId w:val="6"/>
+        </w:numPr>
+      </w:pPr>
+      <w:hyperlink r:id="rId20" w:history="1">
+        <w:r>
+          <w:rPr>
+            <w:rStyle w:val="Hyperlink"/>
+          </w:rPr>
+          <w:t>https://gamedevelopment.tutsplus.com/tutorials/how-to-create-a-custom-2d-physics-engine-the-basics-and-impulse-resolution--gamedev-6331</w:t>
+        </w:r>
+      </w:hyperlink>
+      <w:r>
+        <w:br/>
+      </w:r>
+    </w:p>
+    <w:p>
+      <w:pPr>
+        <w:pStyle w:val="ListParagraph"/>
+        <w:numPr>
+          <w:ilvl w:val="0"/>
+          <w:numId w:val="6"/>
+        </w:numPr>
+      </w:pPr>
+      <w:hyperlink r:id="rId21" w:history="1">
+        <w:r>
+          <w:rPr>
+            <w:rStyle w:val="Hyperlink"/>
+          </w:rPr>
+          <w:t>https://www.toptal.com/game/video-game-physics-part-i-an-introduction-to-rigid-body-dynamics</w:t>
+        </w:r>
+      </w:hyperlink>
+      <w:r>
+        <w:t xml:space="preserve"> </w:t>
+      </w:r>
+      <w:r>
+        <w:br/>
+      </w:r>
+    </w:p>
+    <w:p>
+      <w:pPr>
+        <w:pStyle w:val="ListParagraph"/>
+        <w:numPr>
+          <w:ilvl w:val="0"/>
+          <w:numId w:val="6"/>
+        </w:numPr>
+      </w:pPr>
+      <w:hyperlink r:id="rId22" w:history="1">
+        <w:r>
+          <w:rPr>
+            <w:rStyle w:val="Hyperlink"/>
+          </w:rPr>
+          <w:t>https://pet.timetocode.org/</w:t>
+        </w:r>
+      </w:hyperlink>
+      <w:bookmarkStart w:id="23" w:name="_GoBack"/>
+      <w:bookmarkEnd w:id="23"/>
     </w:p>
     <w:p/>
-    <w:p/>
     <w:p>
       <w:r>
         <w:br/>
@@ -7838,7 +7923,7 @@
       </w:r>
     </w:p>
     <w:sectPr>
-      <w:footerReference w:type="default" r:id="rId19"/>
+      <w:footerReference w:type="default" r:id="rId23"/>
       <w:pgSz w:w="11906" w:h="16838"/>
       <w:pgMar w:top="1440" w:right="1440" w:bottom="1440" w:left="1440" w:header="708" w:footer="708" w:gutter="0"/>
       <w:cols w:space="708"/>
@@ -7909,7 +7994,7 @@
           <w:rPr>
             <w:noProof/>
           </w:rPr>
-          <w:t>14</w:t>
+          <w:t>12</w:t>
         </w:r>
         <w:r>
           <w:rPr>
@@ -10695,6 +10780,18 @@
       <w:szCs w:val="18"/>
     </w:rPr>
   </w:style>
+  <w:style w:type="character" w:styleId="FollowedHyperlink">
+    <w:name w:val="FollowedHyperlink"/>
+    <w:basedOn w:val="DefaultParagraphFont"/>
+    <w:uiPriority w:val="99"/>
+    <w:semiHidden/>
+    <w:unhideWhenUsed/>
+    <w:rsid w:val="00FA54C4"/>
+    <w:rPr>
+      <w:color w:val="954F72" w:themeColor="followedHyperlink"/>
+      <w:u w:val="single"/>
+    </w:rPr>
+  </w:style>
 </w:styles>
 </file>
 
@@ -10964,7 +11061,7 @@
 </file>
 
 <file path=customXml/itemProps1.xml><?xml version="1.0" encoding="utf-8"?>
-<ds:datastoreItem xmlns:ds="http://schemas.openxmlformats.org/officeDocument/2006/customXml" ds:itemID="{4384C462-89B6-4BFB-A929-34D3F9E291A2}">
+<ds:datastoreItem xmlns:ds="http://schemas.openxmlformats.org/officeDocument/2006/customXml" ds:itemID="{C6522E98-FD14-4ED8-A423-198A98007E83}">
   <ds:schemaRefs>
     <ds:schemaRef ds:uri="http://schemas.openxmlformats.org/officeDocument/2006/bibliography"/>
   </ds:schemaRefs>

</xml_diff>

<commit_message>
created template drawing for deriving circle geometry
</commit_message>
<xml_diff>
--- a/Msc project proposal(3).docx
+++ b/Msc project proposal(3).docx
@@ -6461,15 +6461,12 @@
           <m:t xml:space="preserve"> </m:t>
         </m:r>
       </m:oMath>
-    </w:p>
-    <w:p>
-      <w:pPr>
-        <w:pStyle w:val="ListParagraph"/>
-        <w:numPr>
-          <w:ilvl w:val="0"/>
-          <w:numId w:val="3"/>
-        </w:numPr>
-      </w:pPr>
+      <w:r>
+        <w:rPr>
+          <w:rFonts w:eastAsiaTheme="minorEastAsia"/>
+        </w:rPr>
+        <w:br/>
+      </w:r>
       <w:r>
         <w:rPr>
           <w:vertAlign w:val="superscript"/>
@@ -6511,44 +6508,123 @@
       </w:pPr>
     </w:p>
     <w:p>
-      <w:r>
+      <w:pPr>
+        <w:rPr>
+          <w:i/>
+        </w:rPr>
+      </w:pPr>
+      <w:r>
+        <w:rPr>
+          <w:i/>
+        </w:rPr>
         <w:t>(</w:t>
       </w:r>
       <w:proofErr w:type="gramStart"/>
       <w:r>
+        <w:rPr>
+          <w:i/>
+        </w:rPr>
         <w:t>implement</w:t>
       </w:r>
       <w:proofErr w:type="gramEnd"/>
       <w:r>
+        <w:rPr>
+          <w:i/>
+        </w:rPr>
         <w:t xml:space="preserve"> similar equations as shown above to derive </w:t>
       </w:r>
       <w:r>
+        <w:rPr>
+          <w:i/>
+        </w:rPr>
         <w:t>equations</w:t>
       </w:r>
       <w:r>
+        <w:rPr>
+          <w:i/>
+        </w:rPr>
         <w:t xml:space="preserve"> for circular </w:t>
       </w:r>
       <w:r>
+        <w:rPr>
+          <w:i/>
+        </w:rPr>
         <w:t xml:space="preserve">motion </w:t>
       </w:r>
       <w:r>
+        <w:rPr>
+          <w:i/>
+        </w:rPr>
         <w:t>and how just by changing the radius of an object can change the speed in which a point on the circumference of the circle will be spinning</w:t>
       </w:r>
       <w:r>
+        <w:rPr>
+          <w:i/>
+        </w:rPr>
         <w:t>)</w:t>
       </w:r>
     </w:p>
     <w:p>
-      <w:pPr>
-        <w:rPr>
-          <w:rFonts w:asciiTheme="majorHAnsi" w:eastAsiaTheme="majorEastAsia" w:hAnsiTheme="majorHAnsi" w:cstheme="majorBidi"/>
-          <w:b/>
-          <w:sz w:val="28"/>
-          <w:szCs w:val="26"/>
-        </w:rPr>
-      </w:pPr>
-      <w:r>
-        <w:br w:type="page"/>
+      <w:r>
+        <w:t xml:space="preserve">In order to understand Circular Motion, one must be familiar with Circular Geometry. </w:t>
+      </w:r>
+    </w:p>
+    <w:p>
+      <w:pPr>
+        <w:pStyle w:val="Heading3"/>
+      </w:pPr>
+      <w:r>
+        <w:t>Circular geometry</w:t>
+      </w:r>
+    </w:p>
+    <w:p>
+      <w:pPr>
+        <w:pStyle w:val="Heading3"/>
+      </w:pPr>
+      <w:r>
+        <w:br/>
+      </w:r>
+      <w:r>
+        <w:rPr>
+          <w:b w:val="0"/>
+        </w:rPr>
+        <w:t>Expressions for calculating the geometry of a circle can be derived from the following drawing of a circle</w:t>
+      </w:r>
+      <w:r>
+        <w:br/>
+      </w:r>
+    </w:p>
+    <w:p>
+      <w:pPr>
+        <w:pStyle w:val="Heading2"/>
+        <w:rPr>
+          <w:rFonts w:eastAsiaTheme="minorHAnsi"/>
+        </w:rPr>
+      </w:pPr>
+      <w:r>
+        <w:rPr>
+          <w:rFonts w:eastAsiaTheme="minorHAnsi"/>
+        </w:rPr>
+        <w:t>Collisions between objects</w:t>
+      </w:r>
+    </w:p>
+    <w:p>
+      <w:r>
+        <w:t>(</w:t>
+      </w:r>
+      <w:proofErr w:type="gramStart"/>
+      <w:r>
+        <w:t>implement</w:t>
+      </w:r>
+      <w:proofErr w:type="gramEnd"/>
+      <w:r>
+        <w:t xml:space="preserve"> derivations of equations of momentum i.e. conservation of </w:t>
+      </w:r>
+      <w:r>
+        <w:t>momentum, impulse and collisions with friction)</w:t>
+      </w:r>
+      <w:r>
+        <w:br/>
       </w:r>
     </w:p>
     <w:p>
@@ -6774,6 +6850,7 @@
         <w:rPr>
           <w:rFonts w:eastAsiaTheme="minorEastAsia"/>
         </w:rPr>
+        <w:lastRenderedPageBreak/>
         <w:t xml:space="preserve">And the direction could be determined through the use of trig equations </w:t>
       </w:r>
     </w:p>
@@ -7594,21 +7671,7 @@
             <w:rStyle w:val="Hyperlink"/>
             <w:rFonts w:cstheme="minorHAnsi"/>
           </w:rPr>
-          <w:t>https://le</w:t>
-        </w:r>
-        <w:r>
-          <w:rPr>
-            <w:rStyle w:val="Hyperlink"/>
-            <w:rFonts w:cstheme="minorHAnsi"/>
-          </w:rPr>
-          <w:t>a</w:t>
-        </w:r>
-        <w:r>
-          <w:rPr>
-            <w:rStyle w:val="Hyperlink"/>
-            <w:rFonts w:cstheme="minorHAnsi"/>
-          </w:rPr>
-          <w:t>rning.oreilly.com/library/view/physics-for-game/9781449361037/ch02.html</w:t>
+          <w:t>https://learning.oreilly.com/library/view/physics-for-game/9781449361037/ch02.html</w:t>
         </w:r>
       </w:hyperlink>
       <w:r>
@@ -7905,22 +7968,38 @@
           <w:t>https://pet.timetocode.org/</w:t>
         </w:r>
       </w:hyperlink>
+    </w:p>
+    <w:p/>
+    <w:p>
+      <w:r>
+        <w:br/>
+      </w:r>
+    </w:p>
+    <w:p>
+      <w:r>
+        <w:br/>
+      </w:r>
+      <w:r>
+        <w:br/>
+      </w:r>
+    </w:p>
+    <w:p>
+      <w:r>
+        <w:br w:type="page"/>
+      </w:r>
+    </w:p>
+    <w:p>
       <w:bookmarkStart w:id="23" w:name="_GoBack"/>
+      <w:r>
+        <w:rPr>
+          <w:rFonts w:cstheme="minorHAnsi"/>
+          <w:noProof/>
+          <w:lang w:eastAsia="en-GB"/>
+        </w:rPr>
+        <w:lastRenderedPageBreak/>
+        <w:t>ϑ</w:t>
+      </w:r>
       <w:bookmarkEnd w:id="23"/>
-    </w:p>
-    <w:p/>
-    <w:p>
-      <w:r>
-        <w:br/>
-      </w:r>
-    </w:p>
-    <w:p>
-      <w:r>
-        <w:br/>
-      </w:r>
-      <w:r>
-        <w:br/>
-      </w:r>
     </w:p>
     <w:sectPr>
       <w:footerReference w:type="default" r:id="rId23"/>
@@ -7994,7 +8073,7 @@
           <w:rPr>
             <w:noProof/>
           </w:rPr>
-          <w:t>12</w:t>
+          <w:t>15</w:t>
         </w:r>
         <w:r>
           <w:rPr>
@@ -11061,7 +11140,7 @@
 </file>
 
 <file path=customXml/itemProps1.xml><?xml version="1.0" encoding="utf-8"?>
-<ds:datastoreItem xmlns:ds="http://schemas.openxmlformats.org/officeDocument/2006/customXml" ds:itemID="{C6522E98-FD14-4ED8-A423-198A98007E83}">
+<ds:datastoreItem xmlns:ds="http://schemas.openxmlformats.org/officeDocument/2006/customXml" ds:itemID="{B21FCDAA-02E9-4409-A1E0-08C7CF8D827A}">
   <ds:schemaRefs>
     <ds:schemaRef ds:uri="http://schemas.openxmlformats.org/officeDocument/2006/bibliography"/>
   </ds:schemaRefs>

</xml_diff>

<commit_message>
added pdf of current file
</commit_message>
<xml_diff>
--- a/Msc project proposal(3).docx
+++ b/Msc project proposal(3).docx
@@ -32,14 +32,9 @@
       </w:pPr>
       <w:bookmarkStart w:id="0" w:name="_Toc5041120"/>
       <w:r>
-        <w:t xml:space="preserve">By Michael </w:t>
-      </w:r>
-      <w:proofErr w:type="spellStart"/>
-      <w:r>
-        <w:t>Shalaby</w:t>
+        <w:t>By Michael Shalaby</w:t>
       </w:r>
       <w:bookmarkEnd w:id="0"/>
-      <w:proofErr w:type="spellEnd"/>
     </w:p>
     <w:p>
       <w:pPr>
@@ -50,13 +45,8 @@
         <w:t>Supervised b</w:t>
       </w:r>
       <w:r>
-        <w:t xml:space="preserve">y Keith </w:t>
-      </w:r>
-      <w:proofErr w:type="spellStart"/>
-      <w:r>
-        <w:t>Mannock</w:t>
-      </w:r>
-      <w:proofErr w:type="spellEnd"/>
+        <w:t>y Keith Mannock</w:t>
+      </w:r>
       <w:r>
         <w:br/>
         <w:t>Student ID:  mshala02</w:t>
@@ -64,7 +54,6 @@
       <w:r>
         <w:br/>
       </w:r>
-      <w:proofErr w:type="spellStart"/>
       <w:r>
         <w:rPr>
           <w:rStyle w:val="IntenseEmphasis"/>
@@ -72,9 +61,8 @@
           <w:iCs w:val="0"/>
           <w:color w:val="auto"/>
         </w:rPr>
-        <w:t>Msc</w:t>
-      </w:r>
-      <w:proofErr w:type="spellEnd"/>
+        <w:t xml:space="preserve">Msc </w:t>
+      </w:r>
       <w:r>
         <w:rPr>
           <w:rStyle w:val="IntenseEmphasis"/>
@@ -82,7 +70,7 @@
           <w:iCs w:val="0"/>
           <w:color w:val="auto"/>
         </w:rPr>
-        <w:t xml:space="preserve"> </w:t>
+        <w:t xml:space="preserve">Computer Science </w:t>
       </w:r>
       <w:r>
         <w:rPr>
@@ -91,15 +79,6 @@
           <w:iCs w:val="0"/>
           <w:color w:val="auto"/>
         </w:rPr>
-        <w:t xml:space="preserve">Computer Science </w:t>
-      </w:r>
-      <w:r>
-        <w:rPr>
-          <w:rStyle w:val="IntenseEmphasis"/>
-          <w:i w:val="0"/>
-          <w:iCs w:val="0"/>
-          <w:color w:val="auto"/>
-        </w:rPr>
         <w:t>Project Proposal</w:t>
       </w:r>
       <w:bookmarkEnd w:id="1"/>
@@ -119,31 +98,15 @@
         <w:rPr>
           <w:rStyle w:val="Heading3Char"/>
         </w:rPr>
-        <w:t>Abstract</w:t>
-      </w:r>
-      <w:proofErr w:type="gramStart"/>
-      <w:r>
-        <w:rPr>
-          <w:rStyle w:val="Heading3Char"/>
-        </w:rPr>
-        <w:t>:</w:t>
+        <w:t>Abstract:</w:t>
       </w:r>
       <w:bookmarkEnd w:id="2"/>
-      <w:proofErr w:type="gramEnd"/>
       <w:r>
         <w:br/>
         <w:t>This proposal will outline the design requirements of to create a Physics Library for mobile game development using open source graphics libraries and rendering libraries.</w:t>
       </w:r>
       <w:r>
-        <w:t xml:space="preserve"> The proposed library will be built using </w:t>
-      </w:r>
-      <w:proofErr w:type="spellStart"/>
-      <w:r>
-        <w:t>kotlin</w:t>
-      </w:r>
-      <w:proofErr w:type="spellEnd"/>
-      <w:r>
-        <w:t xml:space="preserve"> as the language of choice in order to specialise the physics library for android app development. </w:t>
+        <w:t xml:space="preserve"> The proposed library will be built using kotlin as the language of choice in order to specialise the physics library for android app development. </w:t>
       </w:r>
       <w:r>
         <w:t xml:space="preserve"> In order to assess the </w:t>
@@ -151,37 +114,28 @@
       <w:r>
         <w:t xml:space="preserve">viability of the physics library, the library will require a lot more than unit testing to see if it works. Therefore the ideal testing ground for this library would be to use it to simulate the daring </w:t>
       </w:r>
-      <w:proofErr w:type="spellStart"/>
-      <w:r>
-        <w:t>dambusters</w:t>
-      </w:r>
-      <w:proofErr w:type="spellEnd"/>
+      <w:r>
+        <w:t>dam-</w:t>
+      </w:r>
+      <w:bookmarkStart w:id="3" w:name="_GoBack"/>
+      <w:bookmarkEnd w:id="3"/>
+      <w:r>
+        <w:t>busters</w:t>
+      </w:r>
       <w:r>
         <w:t xml:space="preserve"> raid </w:t>
       </w:r>
       <w:r>
         <w:t xml:space="preserve">“Operation </w:t>
       </w:r>
-      <w:proofErr w:type="spellStart"/>
-      <w:r>
-        <w:t>Chastice</w:t>
-      </w:r>
-      <w:proofErr w:type="spellEnd"/>
+      <w:r>
+        <w:t>Chastise</w:t>
+      </w:r>
       <w:r>
         <w:t>” c</w:t>
       </w:r>
       <w:r>
-        <w:t xml:space="preserve">arried out by the </w:t>
-      </w:r>
-      <w:proofErr w:type="spellStart"/>
-      <w:proofErr w:type="gramStart"/>
-      <w:r>
-        <w:t>british</w:t>
-      </w:r>
-      <w:proofErr w:type="spellEnd"/>
-      <w:proofErr w:type="gramEnd"/>
-      <w:r>
-        <w:t xml:space="preserve"> durin</w:t>
+        <w:t>arried out by the british durin</w:t>
       </w:r>
       <w:r>
         <w:t xml:space="preserve">g WW2. </w:t>
@@ -192,11 +146,11 @@
       <w:pPr>
         <w:pStyle w:val="Heading3"/>
       </w:pPr>
-      <w:bookmarkStart w:id="3" w:name="_Toc5041123"/>
+      <w:bookmarkStart w:id="4" w:name="_Toc5041123"/>
       <w:r>
         <w:t>Disclaimer:</w:t>
       </w:r>
-      <w:bookmarkEnd w:id="3"/>
+      <w:bookmarkEnd w:id="4"/>
     </w:p>
     <w:p>
       <w:r>
@@ -1714,7 +1668,7 @@
           <w:szCs w:val="32"/>
         </w:rPr>
       </w:pPr>
-      <w:bookmarkStart w:id="4" w:name="_Toc5041124"/>
+      <w:bookmarkStart w:id="5" w:name="_Toc5041124"/>
       <w:r>
         <w:br w:type="page"/>
       </w:r>
@@ -1733,7 +1687,7 @@
       <w:r>
         <w:t>hysical simulations in video games.</w:t>
       </w:r>
-      <w:bookmarkEnd w:id="4"/>
+      <w:bookmarkEnd w:id="5"/>
       <w:r>
         <w:t xml:space="preserve"> </w:t>
       </w:r>
@@ -1764,7 +1718,7 @@
       <w:pPr>
         <w:pStyle w:val="Heading1"/>
       </w:pPr>
-      <w:bookmarkStart w:id="5" w:name="_Toc5041125"/>
+      <w:bookmarkStart w:id="6" w:name="_Toc5041125"/>
       <w:r>
         <w:t>Why</w:t>
       </w:r>
@@ -1780,7 +1734,7 @@
       <w:r>
         <w:t>library for mobile apps</w:t>
       </w:r>
-      <w:bookmarkEnd w:id="5"/>
+      <w:bookmarkEnd w:id="6"/>
     </w:p>
     <w:p>
       <w:r>
@@ -1790,97 +1744,33 @@
         <w:t xml:space="preserve"> physics libraries available with a few being suitable for android app development </w:t>
       </w:r>
       <w:r>
-        <w:t xml:space="preserve">including </w:t>
-      </w:r>
-      <w:proofErr w:type="spellStart"/>
-      <w:r>
-        <w:t>jbullet</w:t>
-      </w:r>
-      <w:proofErr w:type="spellEnd"/>
-      <w:r>
-        <w:t xml:space="preserve">, a physics engine ported to java. There isn’t currently an existing physics library built with </w:t>
-      </w:r>
-      <w:proofErr w:type="spellStart"/>
-      <w:r>
-        <w:t>Kotlin</w:t>
-      </w:r>
-      <w:proofErr w:type="spellEnd"/>
-      <w:r>
-        <w:t xml:space="preserve">. While java and </w:t>
-      </w:r>
-      <w:proofErr w:type="spellStart"/>
-      <w:r>
-        <w:t>kotlin</w:t>
-      </w:r>
-      <w:proofErr w:type="spellEnd"/>
-      <w:r>
-        <w:t xml:space="preserve"> both use the same compiler, the main issue java as a programming language face is the fact that it typically uses a lot more boilerplate code than </w:t>
-      </w:r>
-      <w:proofErr w:type="spellStart"/>
-      <w:r>
-        <w:t>kotlin</w:t>
-      </w:r>
-      <w:proofErr w:type="spellEnd"/>
+        <w:t xml:space="preserve">including jbullet, a physics engine ported to java. There isn’t currently an existing physics library built with Kotlin. While java and kotlin both use the same compiler, the main issue java as a programming language face is the fact that it typically uses a lot more boilerplate code than kotlin. </w:t>
+      </w:r>
+      <w:r>
+        <w:br/>
+        <w:t xml:space="preserve">As kotlin has become considered to be the default language for android development since the release of android studio 3.0 has led to popular IDE’s like Jetbrain’s IntelliJ to utilise a kotlin to java converter to help developers reduce the amount of code they need to write </w:t>
+      </w:r>
+      <w:r>
+        <w:t>and create less error prone programs for android in comparison to using Java.</w:t>
+      </w:r>
+      <w:r>
+        <w:br/>
+      </w:r>
+      <w:r>
+        <w:t>While Java is still being updated today with the latest release of Java 12. It is still considered by many to not be a fully modern programming language</w:t>
+      </w:r>
+      <w:r>
+        <w:t xml:space="preserve"> whereas kotlin is being viewed more and more as the successor to Java for android development</w:t>
+      </w:r>
       <w:r>
         <w:t xml:space="preserve">. </w:t>
       </w:r>
-      <w:r>
-        <w:br/>
-        <w:t xml:space="preserve">As </w:t>
-      </w:r>
-      <w:proofErr w:type="spellStart"/>
-      <w:r>
-        <w:t>kotlin</w:t>
-      </w:r>
-      <w:proofErr w:type="spellEnd"/>
-      <w:r>
-        <w:t xml:space="preserve"> has become considered to be the default language for android development since the release of android studio 3.0 has led to popular IDE’s like </w:t>
-      </w:r>
-      <w:proofErr w:type="spellStart"/>
-      <w:r>
-        <w:t>Jetbrain’s</w:t>
-      </w:r>
-      <w:proofErr w:type="spellEnd"/>
-      <w:r>
-        <w:t xml:space="preserve"> IntelliJ to utilise a </w:t>
-      </w:r>
-      <w:proofErr w:type="spellStart"/>
-      <w:r>
-        <w:t>kotlin</w:t>
-      </w:r>
-      <w:proofErr w:type="spellEnd"/>
-      <w:r>
-        <w:t xml:space="preserve"> to java converter to help developers reduce the amount of code they need to write </w:t>
-      </w:r>
-      <w:r>
-        <w:t>and create less error prone programs for android in comparison to using Java.</w:t>
-      </w:r>
-      <w:r>
-        <w:br/>
-      </w:r>
-      <w:r>
-        <w:t>While Java is still being updated today with the latest release of Java 12. It is still considered by many to not be a fully modern programming language</w:t>
-      </w:r>
-      <w:r>
-        <w:t xml:space="preserve"> whereas </w:t>
-      </w:r>
-      <w:proofErr w:type="spellStart"/>
-      <w:r>
-        <w:t>kotlin</w:t>
-      </w:r>
-      <w:proofErr w:type="spellEnd"/>
-      <w:r>
-        <w:t xml:space="preserve"> is being viewed more and more as the successor to Java for android development</w:t>
-      </w:r>
-      <w:r>
-        <w:t xml:space="preserve">. </w:t>
-      </w:r>
     </w:p>
     <w:p>
       <w:pPr>
         <w:pStyle w:val="Heading1"/>
       </w:pPr>
-      <w:bookmarkStart w:id="6" w:name="_Toc5041126"/>
+      <w:bookmarkStart w:id="7" w:name="_Toc5041126"/>
       <w:r>
         <w:t xml:space="preserve">Why simulate Operation </w:t>
       </w:r>
@@ -1890,36 +1780,28 @@
       <w:r>
         <w:t>:</w:t>
       </w:r>
-      <w:bookmarkEnd w:id="6"/>
+      <w:bookmarkEnd w:id="7"/>
     </w:p>
     <w:p>
       <w:r>
         <w:t xml:space="preserve">During my undergraduate studies in 2013, one of my projects was to build a web app to simulate some aspects of the bouncing bomb operation. However, due to having an extremely limited understanding in programming, the amount of physical properties that was simulated was very limited. </w:t>
       </w:r>
       <w:r>
-        <w:t xml:space="preserve">However, as my understanding in programming has improved, so has my understanding on how to implement a more realistic simulation of a bouncing bomb by using less constants like having the velocity of the bomb along the </w:t>
-      </w:r>
-      <w:proofErr w:type="spellStart"/>
-      <w:r>
-        <w:t>i</w:t>
-      </w:r>
-      <w:proofErr w:type="spellEnd"/>
-      <w:r>
-        <w:t xml:space="preserve"> direction dynamically be affected by skimming the surface rather than a flat value of velocity reduced every time it skims.   </w:t>
+        <w:t xml:space="preserve">However, as my understanding in programming has improved, so has my understanding on how to implement a more realistic simulation of a bouncing bomb by using less constants like having the velocity of the bomb along the i direction dynamically be affected by skimming the surface rather than a flat value of velocity reduced every time it skims.   </w:t>
       </w:r>
     </w:p>
     <w:p>
       <w:pPr>
         <w:pStyle w:val="Heading3"/>
       </w:pPr>
-      <w:bookmarkStart w:id="7" w:name="_Toc5041127"/>
+      <w:bookmarkStart w:id="8" w:name="_Toc5041127"/>
       <w:r>
         <w:t xml:space="preserve">A brief history of operation </w:t>
       </w:r>
       <w:r>
         <w:t>chastise</w:t>
       </w:r>
-      <w:bookmarkEnd w:id="7"/>
+      <w:bookmarkEnd w:id="8"/>
     </w:p>
     <w:p>
       <w:r>
@@ -1944,15 +1826,7 @@
         <w:t xml:space="preserve"> of May, the RAF launched one of the most daring bombing raids to destroy three dams located by the industrial heartland of Germany. The </w:t>
       </w:r>
       <w:r>
-        <w:t xml:space="preserve">reason why dams </w:t>
-      </w:r>
-      <w:proofErr w:type="spellStart"/>
-      <w:r>
-        <w:t>where</w:t>
-      </w:r>
-      <w:proofErr w:type="spellEnd"/>
-      <w:r>
-        <w:t xml:space="preserve"> chosen in specific was because it was believed that by destroying the dams, it would flood the surrounding areas around the dam and prevent any electricity being generated by the dams. The idea behind this was that by destroying the dams, the </w:t>
+        <w:t xml:space="preserve">reason why dams where chosen in specific was because it was believed that by destroying the dams, it would flood the surrounding areas around the dam and prevent any electricity being generated by the dams. The idea behind this was that by destroying the dams, the </w:t>
       </w:r>
       <w:r>
         <w:t>British</w:t>
@@ -1978,20 +1852,12 @@
       <w:pPr>
         <w:pStyle w:val="Heading3"/>
       </w:pPr>
-      <w:bookmarkStart w:id="8" w:name="_Toc5041128"/>
+      <w:bookmarkStart w:id="9" w:name="_Toc5041128"/>
       <w:r>
         <w:lastRenderedPageBreak/>
-        <w:t xml:space="preserve">What makes operation </w:t>
-      </w:r>
-      <w:proofErr w:type="spellStart"/>
-      <w:r>
-        <w:t>chastice</w:t>
-      </w:r>
-      <w:proofErr w:type="spellEnd"/>
-      <w:r>
-        <w:t xml:space="preserve"> the ideal testing ground for the physics library</w:t>
-      </w:r>
-      <w:bookmarkEnd w:id="8"/>
+        <w:t>What makes operation chastice the ideal testing ground for the physics library</w:t>
+      </w:r>
+      <w:bookmarkEnd w:id="9"/>
     </w:p>
     <w:p>
       <w:r>
@@ -2047,7 +1913,7 @@
       <w:pPr>
         <w:pStyle w:val="Heading1"/>
       </w:pPr>
-      <w:bookmarkStart w:id="9" w:name="_Toc5041129"/>
+      <w:bookmarkStart w:id="10" w:name="_Toc5041129"/>
       <w:r>
         <w:t xml:space="preserve">The physics </w:t>
       </w:r>
@@ -2057,7 +1923,7 @@
       <w:r>
         <w:t xml:space="preserve"> should be able to do:</w:t>
       </w:r>
-      <w:bookmarkEnd w:id="9"/>
+      <w:bookmarkEnd w:id="10"/>
     </w:p>
     <w:p>
       <w:pPr>
@@ -2144,11 +2010,11 @@
       <w:pPr>
         <w:pStyle w:val="Heading2"/>
       </w:pPr>
-      <w:bookmarkStart w:id="10" w:name="_Toc5041130"/>
+      <w:bookmarkStart w:id="11" w:name="_Toc5041130"/>
       <w:r>
         <w:t>Roadmap:</w:t>
       </w:r>
-      <w:bookmarkEnd w:id="10"/>
+      <w:bookmarkEnd w:id="11"/>
     </w:p>
     <w:p>
       <w:pPr>
@@ -2535,13 +2401,8 @@
         </w:numPr>
       </w:pPr>
       <w:r>
-        <w:t xml:space="preserve">Collision between different object with different physical properties </w:t>
-      </w:r>
-      <w:proofErr w:type="spellStart"/>
-      <w:r>
-        <w:t>properties</w:t>
-      </w:r>
-      <w:proofErr w:type="spellEnd"/>
+        <w:t>Collision between different object with different physical properties properties</w:t>
+      </w:r>
     </w:p>
     <w:p>
       <w:pPr>
@@ -2566,11 +2427,11 @@
       <w:pPr>
         <w:pStyle w:val="Heading1"/>
       </w:pPr>
-      <w:bookmarkStart w:id="11" w:name="_Toc5041131"/>
+      <w:bookmarkStart w:id="12" w:name="_Toc5041131"/>
       <w:r>
         <w:t>Understanding objects in motion</w:t>
       </w:r>
-      <w:bookmarkEnd w:id="11"/>
+      <w:bookmarkEnd w:id="12"/>
     </w:p>
     <w:p>
       <w:r>
@@ -2590,11 +2451,11 @@
       <w:pPr>
         <w:pStyle w:val="Heading2"/>
       </w:pPr>
-      <w:bookmarkStart w:id="12" w:name="_Toc5041132"/>
+      <w:bookmarkStart w:id="13" w:name="_Toc5041132"/>
       <w:r>
         <w:t>Linear motion</w:t>
       </w:r>
-      <w:bookmarkEnd w:id="12"/>
+      <w:bookmarkEnd w:id="13"/>
     </w:p>
     <w:p>
       <w:r>
@@ -2624,13 +2485,8 @@
       <w:pPr>
         <w:pStyle w:val="Heading3"/>
       </w:pPr>
-      <w:proofErr w:type="gramStart"/>
-      <w:r>
-        <w:t>constant</w:t>
-      </w:r>
-      <w:proofErr w:type="gramEnd"/>
-      <w:r>
-        <w:t xml:space="preserve"> velocity vs time </w:t>
+      <w:r>
+        <w:t xml:space="preserve">constant velocity vs time </w:t>
       </w:r>
     </w:p>
     <w:p/>
@@ -2704,13 +2560,8 @@
       </w:pPr>
     </w:p>
     <w:p>
-      <w:proofErr w:type="gramStart"/>
-      <w:r>
-        <w:t>with</w:t>
-      </w:r>
-      <w:proofErr w:type="gramEnd"/>
-      <w:r>
-        <w:t xml:space="preserve"> a constant velocity, the total distance travelled </w:t>
+      <w:r>
+        <w:t xml:space="preserve">with a constant velocity, the total distance travelled </w:t>
       </w:r>
       <w:r>
         <w:t xml:space="preserve">in a certain time period </w:t>
@@ -2885,15 +2736,7 @@
     </w:p>
     <w:p>
       <w:r>
-        <w:t xml:space="preserve">The total </w:t>
-      </w:r>
-      <w:proofErr w:type="gramStart"/>
-      <w:r>
-        <w:t>displacement(</w:t>
-      </w:r>
-      <w:proofErr w:type="gramEnd"/>
-      <w:r>
-        <w:t>distance in this case) can still be determined by calculating the area of a triangle as shown below</w:t>
+        <w:t>The total displacement(distance in this case) can still be determined by calculating the area of a triangle as shown below</w:t>
       </w:r>
       <w:r>
         <w:t>:</w:t>
@@ -3301,21 +3144,7 @@
         <w:rPr>
           <w:rFonts w:eastAsiaTheme="minorEastAsia"/>
         </w:rPr>
-        <w:t xml:space="preserve">Also through the use of the graph above, we can determine the rate of change of velocity as the gradient of the line. This is known as the acceleration of an object and can be calculated as shown </w:t>
-      </w:r>
-      <w:proofErr w:type="spellStart"/>
-      <w:r>
-        <w:rPr>
-          <w:rFonts w:eastAsiaTheme="minorEastAsia"/>
-        </w:rPr>
-        <w:t>bellow</w:t>
-      </w:r>
-      <w:proofErr w:type="spellEnd"/>
-      <w:r>
-        <w:rPr>
-          <w:rFonts w:eastAsiaTheme="minorEastAsia"/>
-        </w:rPr>
-        <w:t>:</w:t>
+        <w:t>Also through the use of the graph above, we can determine the rate of change of velocity as the gradient of the line. This is known as the acceleration of an object and can be calculated as shown bellow:</w:t>
       </w:r>
     </w:p>
     <w:p>
@@ -3480,21 +3309,7 @@
         <w:rPr>
           <w:rFonts w:eastAsiaTheme="minorEastAsia"/>
         </w:rPr>
-        <w:t>(</w:t>
-      </w:r>
-      <w:proofErr w:type="gramStart"/>
-      <w:r>
-        <w:rPr>
-          <w:rFonts w:eastAsiaTheme="minorEastAsia"/>
-        </w:rPr>
-        <w:t>draw</w:t>
-      </w:r>
-      <w:proofErr w:type="gramEnd"/>
-      <w:r>
-        <w:rPr>
-          <w:rFonts w:eastAsiaTheme="minorEastAsia"/>
-        </w:rPr>
-        <w:t xml:space="preserve"> constant acceleration/time graph here)</w:t>
+        <w:t>(draw constant acceleration/time graph here)</w:t>
       </w:r>
     </w:p>
     <w:p>
@@ -3562,21 +3377,7 @@
         <w:rPr>
           <w:rFonts w:eastAsiaTheme="minorEastAsia"/>
         </w:rPr>
-        <w:t>(</w:t>
-      </w:r>
-      <w:proofErr w:type="gramStart"/>
-      <w:r>
-        <w:rPr>
-          <w:rFonts w:eastAsiaTheme="minorEastAsia"/>
-        </w:rPr>
-        <w:t>draw</w:t>
-      </w:r>
-      <w:proofErr w:type="gramEnd"/>
-      <w:r>
-        <w:rPr>
-          <w:rFonts w:eastAsiaTheme="minorEastAsia"/>
-        </w:rPr>
-        <w:t xml:space="preserve"> constantly increasing acceleration/time graph here)</w:t>
+        <w:t>(draw constantly increasing acceleration/time graph here)</w:t>
       </w:r>
     </w:p>
     <w:p>
@@ -3926,7 +3727,7 @@
       <w:pPr>
         <w:pStyle w:val="NoSpacing"/>
       </w:pPr>
-      <w:bookmarkStart w:id="13" w:name="_Toc5041134"/>
+      <w:bookmarkStart w:id="14" w:name="_Toc5041134"/>
       <w:r>
         <w:rPr>
           <w:rStyle w:val="Heading3Char"/>
@@ -3934,34 +3735,21 @@
         <w:lastRenderedPageBreak/>
         <w:t>Non uniform displacement, velocity and acceleration</w:t>
       </w:r>
-      <w:bookmarkEnd w:id="13"/>
+      <w:bookmarkEnd w:id="14"/>
       <w:r>
         <w:br/>
       </w:r>
       <w:r>
         <w:br/>
       </w:r>
-      <w:proofErr w:type="gramStart"/>
-      <w:r>
-        <w:t>So</w:t>
-      </w:r>
-      <w:proofErr w:type="gramEnd"/>
-      <w:r>
-        <w:t xml:space="preserve"> far, all equations where derived from uniform displacement, velocity and acceleration. However, in realistic scenarios, the plotting of velocity against time would look something like this. </w:t>
+      <w:r>
+        <w:t xml:space="preserve">So far, all equations where derived from uniform displacement, velocity and acceleration. However, in realistic scenarios, the plotting of velocity against time would look something like this. </w:t>
       </w:r>
     </w:p>
     <w:p>
       <w:r>
         <w:br/>
-        <w:t>(</w:t>
-      </w:r>
-      <w:proofErr w:type="gramStart"/>
-      <w:r>
-        <w:t>insert</w:t>
-      </w:r>
-      <w:proofErr w:type="gramEnd"/>
-      <w:r>
-        <w:t xml:space="preserve"> non-uniform velocity / time)</w:t>
+        <w:t>(insert non-uniform velocity / time)</w:t>
       </w:r>
     </w:p>
     <w:p>
@@ -5213,15 +5001,7 @@
     </w:p>
     <w:p>
       <w:r>
-        <w:t>(</w:t>
-      </w:r>
-      <w:proofErr w:type="gramStart"/>
-      <w:r>
-        <w:t>insert</w:t>
-      </w:r>
-      <w:proofErr w:type="gramEnd"/>
-      <w:r>
-        <w:t xml:space="preserve"> variable velocity/time graph)</w:t>
+        <w:t>(insert variable velocity/time graph)</w:t>
       </w:r>
     </w:p>
     <w:p>
@@ -5234,15 +5014,7 @@
     </w:p>
     <w:p>
       <w:r>
-        <w:t>(</w:t>
-      </w:r>
-      <w:proofErr w:type="gramStart"/>
-      <w:r>
-        <w:t>insert</w:t>
-      </w:r>
-      <w:proofErr w:type="gramEnd"/>
-      <w:r>
-        <w:t xml:space="preserve"> variable acceleration/time graph)</w:t>
+        <w:t>(insert variable acceleration/time graph)</w:t>
       </w:r>
     </w:p>
     <w:p>
@@ -5267,13 +5039,8 @@
       </w:pPr>
     </w:p>
     <w:p>
-      <w:proofErr w:type="gramStart"/>
-      <w:r>
-        <w:t>where</w:t>
-      </w:r>
-      <w:proofErr w:type="gramEnd"/>
-      <w:r>
-        <w:t>:</w:t>
+      <w:r>
+        <w:t>where:</w:t>
       </w:r>
     </w:p>
     <w:p>
@@ -5436,15 +5203,7 @@
         </w:rPr>
       </w:pPr>
       <w:r>
-        <w:t xml:space="preserve">Therefore, from the equation above, </w:t>
-      </w:r>
-      <w:proofErr w:type="gramStart"/>
-      <w:r>
-        <w:t>It</w:t>
-      </w:r>
-      <w:proofErr w:type="gramEnd"/>
-      <w:r>
-        <w:t xml:space="preserve"> can be said that velocity is a measure of the change in displacement (distance travelled) against the change in time</w:t>
+        <w:t>Therefore, from the equation above, It can be said that velocity is a measure of the change in displacement (distance travelled) against the change in time</w:t>
       </w:r>
       <w:r>
         <w:t>. Therefore to calculate the velocity at a given instance; we can take (s</w:t>
@@ -5467,7 +5226,6 @@
       <w:r>
         <w:t xml:space="preserve">) to be </w:t>
       </w:r>
-      <w:proofErr w:type="spellStart"/>
       <w:r>
         <w:rPr>
           <w:shd w:val="clear" w:color="auto" w:fill="FFFFFF"/>
@@ -5475,19 +5233,7 @@
         <w:t>Δ</w:t>
       </w:r>
       <w:r>
-        <w:t>s</w:t>
-      </w:r>
-      <w:proofErr w:type="spellEnd"/>
-      <w:r>
-        <w:t xml:space="preserve"> and </w:t>
-      </w:r>
-      <w:proofErr w:type="spellStart"/>
-      <w:r>
-        <w:t>and</w:t>
-      </w:r>
-      <w:proofErr w:type="spellEnd"/>
-      <w:r>
-        <w:t xml:space="preserve"> (t</w:t>
+        <w:t>s and and (t</w:t>
       </w:r>
       <w:r>
         <w:rPr>
@@ -5507,21 +5253,11 @@
       <w:r>
         <w:t xml:space="preserve">) to be </w:t>
       </w:r>
-      <w:proofErr w:type="spellStart"/>
-      <w:proofErr w:type="gramStart"/>
       <w:r>
         <w:rPr>
           <w:shd w:val="clear" w:color="auto" w:fill="FFFFFF"/>
         </w:rPr>
-        <w:t>Δt</w:t>
-      </w:r>
-      <w:proofErr w:type="spellEnd"/>
-      <w:proofErr w:type="gramEnd"/>
-      <w:r>
-        <w:rPr>
-          <w:shd w:val="clear" w:color="auto" w:fill="FFFFFF"/>
-        </w:rPr>
-        <w:t xml:space="preserve"> and can be written as followed:</w:t>
+        <w:t>Δt and can be written as followed:</w:t>
       </w:r>
     </w:p>
     <w:p>
@@ -5548,7 +5284,6 @@
         </w:rPr>
         <w:t xml:space="preserve">v = </w:t>
       </w:r>
-      <w:proofErr w:type="spellStart"/>
       <w:r>
         <w:rPr>
           <w:b/>
@@ -5561,53 +5296,35 @@
           <w:b/>
           <w:shd w:val="clear" w:color="auto" w:fill="FFFFFF"/>
         </w:rPr>
-        <w:t>s</w:t>
-      </w:r>
-      <w:proofErr w:type="spellEnd"/>
+        <w:t>s/</w:t>
+      </w:r>
       <w:r>
         <w:rPr>
           <w:b/>
           <w:shd w:val="clear" w:color="auto" w:fill="FFFFFF"/>
         </w:rPr>
-        <w:t>/</w:t>
-      </w:r>
-      <w:proofErr w:type="spellStart"/>
+        <w:t>Δ</w:t>
+      </w:r>
       <w:r>
         <w:rPr>
           <w:b/>
           <w:shd w:val="clear" w:color="auto" w:fill="FFFFFF"/>
         </w:rPr>
-        <w:t>Δ</w:t>
-      </w:r>
-      <w:r>
-        <w:rPr>
-          <w:b/>
+        <w:t>t</w:t>
+      </w:r>
+    </w:p>
+    <w:p>
+      <w:pPr>
+        <w:pStyle w:val="NoSpacing"/>
+        <w:rPr>
           <w:shd w:val="clear" w:color="auto" w:fill="FFFFFF"/>
         </w:rPr>
-        <w:t>t</w:t>
-      </w:r>
-      <w:proofErr w:type="spellEnd"/>
-    </w:p>
-    <w:p>
-      <w:pPr>
-        <w:pStyle w:val="NoSpacing"/>
+      </w:pPr>
+      <w:r>
         <w:rPr>
           <w:shd w:val="clear" w:color="auto" w:fill="FFFFFF"/>
         </w:rPr>
-      </w:pPr>
-      <w:proofErr w:type="gramStart"/>
-      <w:r>
-        <w:rPr>
-          <w:shd w:val="clear" w:color="auto" w:fill="FFFFFF"/>
-        </w:rPr>
-        <w:t>where</w:t>
-      </w:r>
-      <w:proofErr w:type="gramEnd"/>
-      <w:r>
-        <w:rPr>
-          <w:shd w:val="clear" w:color="auto" w:fill="FFFFFF"/>
-        </w:rPr>
-        <w:t>:</w:t>
+        <w:t>where:</w:t>
       </w:r>
     </w:p>
     <w:p>
@@ -5625,21 +5342,7 @@
         <w:rPr>
           <w:shd w:val="clear" w:color="auto" w:fill="FFFFFF"/>
         </w:rPr>
-        <w:t xml:space="preserve">Δ = the change (so </w:t>
-      </w:r>
-      <w:proofErr w:type="spellStart"/>
-      <w:r>
-        <w:rPr>
-          <w:shd w:val="clear" w:color="auto" w:fill="FFFFFF"/>
-        </w:rPr>
-        <w:t>Δs</w:t>
-      </w:r>
-      <w:proofErr w:type="spellEnd"/>
-      <w:r>
-        <w:rPr>
-          <w:shd w:val="clear" w:color="auto" w:fill="FFFFFF"/>
-        </w:rPr>
-        <w:t xml:space="preserve"> is the change in displacement or distance travelled)</w:t>
+        <w:t>Δ = the change (so Δs is the change in displacement or distance travelled)</w:t>
       </w:r>
     </w:p>
     <w:p>
@@ -5693,7 +5396,6 @@
         </w:rPr>
         <w:t xml:space="preserve"> </w:t>
       </w:r>
-      <w:proofErr w:type="spellStart"/>
       <w:r>
         <w:rPr>
           <w:shd w:val="clear" w:color="auto" w:fill="FFFFFF"/>
@@ -5705,15 +5407,7 @@
           <w:b/>
           <w:shd w:val="clear" w:color="auto" w:fill="FFFFFF"/>
         </w:rPr>
-        <w:t xml:space="preserve"> d</w:t>
-      </w:r>
-      <w:proofErr w:type="spellEnd"/>
-      <w:r>
-        <w:rPr>
-          <w:b/>
-          <w:shd w:val="clear" w:color="auto" w:fill="FFFFFF"/>
-        </w:rPr>
-        <w:t xml:space="preserve"> </w:t>
+        <w:t xml:space="preserve"> d </w:t>
       </w:r>
       <w:r>
         <w:rPr>
@@ -5967,15 +5661,7 @@
         <w:spacing w:before="240"/>
       </w:pPr>
       <w:r>
-        <w:t xml:space="preserve">Therefore, </w:t>
-      </w:r>
-      <w:proofErr w:type="gramStart"/>
-      <w:r>
-        <w:t>Like</w:t>
-      </w:r>
-      <w:proofErr w:type="gramEnd"/>
-      <w:r>
-        <w:t xml:space="preserve"> the equation for velocity, the</w:t>
+        <w:t>Therefore, Like the equation for velocity, the</w:t>
       </w:r>
       <w:r>
         <w:t xml:space="preserve"> equation for acceleration over a change in velocity and time can be denoted as the following:</w:t>
@@ -5997,7 +5683,6 @@
         </w:rPr>
         <w:t xml:space="preserve">a = </w:t>
       </w:r>
-      <w:proofErr w:type="spellStart"/>
       <w:r>
         <w:rPr>
           <w:b/>
@@ -6010,89 +5695,68 @@
           <w:b/>
           <w:shd w:val="clear" w:color="auto" w:fill="FFFFFF"/>
         </w:rPr>
-        <w:t>v</w:t>
-      </w:r>
-      <w:proofErr w:type="spellEnd"/>
+        <w:t>v/</w:t>
+      </w:r>
       <w:r>
         <w:rPr>
           <w:b/>
           <w:shd w:val="clear" w:color="auto" w:fill="FFFFFF"/>
         </w:rPr>
-        <w:t>/</w:t>
-      </w:r>
-      <w:proofErr w:type="spellStart"/>
+        <w:t>Δ</w:t>
+      </w:r>
       <w:r>
         <w:rPr>
           <w:b/>
           <w:shd w:val="clear" w:color="auto" w:fill="FFFFFF"/>
         </w:rPr>
-        <w:t>Δ</w:t>
-      </w:r>
-      <w:r>
+        <w:t>t</w:t>
+      </w:r>
+    </w:p>
+    <w:p>
+      <w:pPr>
+        <w:spacing w:before="240"/>
+      </w:pPr>
+      <w:r>
+        <w:t>And</w:t>
+      </w:r>
+      <w:r>
+        <w:t xml:space="preserve"> for a given instance</w:t>
+      </w:r>
+      <w:r>
+        <w:t xml:space="preserve"> where </w:t>
+      </w:r>
+      <w:r>
+        <w:rPr>
+          <w:b/>
+        </w:rPr>
+        <w:t>t</w:t>
+      </w:r>
+      <w:r>
+        <w:t xml:space="preserve"> is infinitely </w:t>
+      </w:r>
+      <w:r>
+        <w:t>small of</w:t>
+      </w:r>
+      <w:r>
+        <w:t xml:space="preserve"> acceleration:</w:t>
+      </w:r>
+    </w:p>
+    <w:p>
+      <w:pPr>
+        <w:pStyle w:val="NoSpacing"/>
+        <w:jc w:val="center"/>
         <w:rPr>
           <w:b/>
           <w:shd w:val="clear" w:color="auto" w:fill="FFFFFF"/>
         </w:rPr>
-        <w:t>t</w:t>
-      </w:r>
-      <w:proofErr w:type="spellEnd"/>
-    </w:p>
-    <w:p>
-      <w:pPr>
-        <w:spacing w:before="240"/>
-      </w:pPr>
-      <w:r>
-        <w:t>And</w:t>
-      </w:r>
-      <w:r>
-        <w:t xml:space="preserve"> for a given instance</w:t>
-      </w:r>
-      <w:r>
-        <w:t xml:space="preserve"> where </w:t>
-      </w:r>
-      <w:proofErr w:type="spellStart"/>
-      <w:r>
-        <w:rPr>
-          <w:b/>
-        </w:rPr>
-        <w:t>t</w:t>
-      </w:r>
-      <w:proofErr w:type="spellEnd"/>
-      <w:r>
-        <w:t xml:space="preserve"> is infinitely </w:t>
-      </w:r>
-      <w:r>
-        <w:t>small of</w:t>
-      </w:r>
-      <w:r>
-        <w:t xml:space="preserve"> acceleration:</w:t>
-      </w:r>
-    </w:p>
-    <w:p>
-      <w:pPr>
-        <w:pStyle w:val="NoSpacing"/>
-        <w:jc w:val="center"/>
+      </w:pPr>
+      <w:r>
         <w:rPr>
           <w:b/>
           <w:shd w:val="clear" w:color="auto" w:fill="FFFFFF"/>
         </w:rPr>
-      </w:pPr>
-      <w:r>
-        <w:rPr>
-          <w:b/>
-          <w:shd w:val="clear" w:color="auto" w:fill="FFFFFF"/>
-        </w:rPr>
-        <w:t>a = dv/</w:t>
-      </w:r>
-      <w:proofErr w:type="spellStart"/>
-      <w:r>
-        <w:rPr>
-          <w:b/>
-          <w:shd w:val="clear" w:color="auto" w:fill="FFFFFF"/>
-        </w:rPr>
-        <w:t>dt</w:t>
-      </w:r>
-      <w:proofErr w:type="spellEnd"/>
+        <w:t>a = dv/dt</w:t>
+      </w:r>
     </w:p>
     <w:p>
       <w:pPr>
@@ -6251,13 +5915,8 @@
     </w:p>
     <w:p>
       <w:r>
-        <w:t>This can be applied whether the acceleration of an object is constant or is constantly varying with respect to time for example</w:t>
-      </w:r>
-      <w:proofErr w:type="gramStart"/>
-      <w:r>
-        <w:t>:</w:t>
-      </w:r>
-      <w:proofErr w:type="gramEnd"/>
+        <w:t>This can be applied whether the acceleration of an object is constant or is constantly varying with respect to time for example:</w:t>
+      </w:r>
       <w:r>
         <w:br/>
         <w:t>if an acceleration profile takes the value</w:t>
@@ -6492,7 +6151,7 @@
       <w:pPr>
         <w:pStyle w:val="Heading2"/>
       </w:pPr>
-      <w:bookmarkStart w:id="14" w:name="_Toc5041135"/>
+      <w:bookmarkStart w:id="15" w:name="_Toc5041135"/>
       <w:r>
         <w:lastRenderedPageBreak/>
         <w:t>Cir</w:t>
@@ -6500,7 +6159,7 @@
       <w:r>
         <w:t>cular motion</w:t>
       </w:r>
-      <w:bookmarkEnd w:id="14"/>
+      <w:bookmarkEnd w:id="15"/>
     </w:p>
     <w:p>
       <w:pPr>
@@ -6517,50 +6176,36 @@
         <w:rPr>
           <w:i/>
         </w:rPr>
-        <w:t>(</w:t>
-      </w:r>
-      <w:proofErr w:type="gramStart"/>
+        <w:t xml:space="preserve">(implement similar equations as shown above to derive </w:t>
+      </w:r>
       <w:r>
         <w:rPr>
           <w:i/>
         </w:rPr>
-        <w:t>implement</w:t>
-      </w:r>
-      <w:proofErr w:type="gramEnd"/>
+        <w:t>equations</w:t>
+      </w:r>
       <w:r>
         <w:rPr>
           <w:i/>
         </w:rPr>
-        <w:t xml:space="preserve"> similar equations as shown above to derive </w:t>
+        <w:t xml:space="preserve"> for circular </w:t>
       </w:r>
       <w:r>
         <w:rPr>
           <w:i/>
         </w:rPr>
-        <w:t>equations</w:t>
+        <w:t xml:space="preserve">motion </w:t>
       </w:r>
       <w:r>
         <w:rPr>
           <w:i/>
         </w:rPr>
-        <w:t xml:space="preserve"> for circular </w:t>
+        <w:t>and how just by changing the radius of an object can change the speed in which a point on the circumference of the circle will be spinning</w:t>
       </w:r>
       <w:r>
         <w:rPr>
           <w:i/>
         </w:rPr>
-        <w:t xml:space="preserve">motion </w:t>
-      </w:r>
-      <w:r>
-        <w:rPr>
-          <w:i/>
-        </w:rPr>
-        <w:t>and how just by changing the radius of an object can change the speed in which a point on the circumference of the circle will be spinning</w:t>
-      </w:r>
-      <w:r>
-        <w:rPr>
-          <w:i/>
-        </w:rPr>
         <w:t>)</w:t>
       </w:r>
     </w:p>
@@ -6610,15 +6255,7 @@
     </w:p>
     <w:p>
       <w:r>
-        <w:t>(</w:t>
-      </w:r>
-      <w:proofErr w:type="gramStart"/>
-      <w:r>
-        <w:t>implement</w:t>
-      </w:r>
-      <w:proofErr w:type="gramEnd"/>
-      <w:r>
-        <w:t xml:space="preserve"> derivations of equations of momentum i.e. conservation of </w:t>
+        <w:t xml:space="preserve">(implement derivations of equations of momentum i.e. conservation of </w:t>
       </w:r>
       <w:r>
         <w:t>momentum, impulse and collisions with friction)</w:t>
@@ -6636,11 +6273,11 @@
       <w:pPr>
         <w:pStyle w:val="Heading2"/>
       </w:pPr>
-      <w:bookmarkStart w:id="15" w:name="_Toc5041136"/>
+      <w:bookmarkStart w:id="16" w:name="_Toc5041136"/>
       <w:r>
         <w:t>Implementing real life equation into code</w:t>
       </w:r>
-      <w:bookmarkEnd w:id="15"/>
+      <w:bookmarkEnd w:id="16"/>
     </w:p>
     <w:p>
       <w:r>
@@ -6651,11 +6288,11 @@
       <w:pPr>
         <w:pStyle w:val="Heading3"/>
       </w:pPr>
-      <w:bookmarkStart w:id="16" w:name="_Toc5041137"/>
+      <w:bookmarkStart w:id="17" w:name="_Toc5041137"/>
       <w:r>
         <w:t>Time, the most important variable</w:t>
       </w:r>
-      <w:bookmarkEnd w:id="16"/>
+      <w:bookmarkEnd w:id="17"/>
     </w:p>
     <w:p>
       <w:r>
@@ -6672,11 +6309,11 @@
       <w:pPr>
         <w:pStyle w:val="Heading3"/>
       </w:pPr>
-      <w:bookmarkStart w:id="17" w:name="_Toc5041138"/>
+      <w:bookmarkStart w:id="18" w:name="_Toc5041138"/>
       <w:r>
         <w:t>Location, using vectors to simulate the location of an object</w:t>
       </w:r>
-      <w:bookmarkEnd w:id="17"/>
+      <w:bookmarkEnd w:id="18"/>
     </w:p>
     <w:p>
       <w:r>
@@ -6686,29 +6323,13 @@
         <w:t>state</w:t>
       </w:r>
       <w:r>
-        <w:t xml:space="preserve"> that the location of an object can be denoted by its vectors </w:t>
-      </w:r>
-      <w:proofErr w:type="spellStart"/>
-      <w:r>
-        <w:t>i</w:t>
-      </w:r>
-      <w:proofErr w:type="spellEnd"/>
-      <w:r>
-        <w:t xml:space="preserve"> and </w:t>
-      </w:r>
-      <w:proofErr w:type="gramStart"/>
-      <w:r>
-        <w:t>j</w:t>
+        <w:t xml:space="preserve"> that the location of an object can be denoted by its vectors i and j</w:t>
       </w:r>
       <w:r>
         <w:t xml:space="preserve"> </w:t>
       </w:r>
       <w:r>
-        <w:t xml:space="preserve"> (</w:t>
-      </w:r>
-      <w:proofErr w:type="gramEnd"/>
-      <w:r>
-        <w:t>and also k for 3d vectors). For 2d vectors, the computer can take the vector co-ordinates as the location on the page depend</w:t>
+        <w:t xml:space="preserve"> (and also k for 3d vectors). For 2d vectors, the computer can take the vector co-ordinates as the location on the page depend</w:t>
       </w:r>
       <w:r>
         <w:t>ing on the size of a screen, determining the location of an object much like a navigator would do using the longitude and latitude of a map</w:t>
@@ -6727,11 +6348,11 @@
       <w:pPr>
         <w:pStyle w:val="Heading3"/>
       </w:pPr>
-      <w:bookmarkStart w:id="18" w:name="_Toc5041139"/>
+      <w:bookmarkStart w:id="19" w:name="_Toc5041139"/>
       <w:r>
         <w:t>Linear Motion and direction, using vectors to simulate motion</w:t>
       </w:r>
-      <w:bookmarkEnd w:id="18"/>
+      <w:bookmarkEnd w:id="19"/>
     </w:p>
     <w:p>
       <w:r>
@@ -6940,11 +6561,11 @@
       <w:pPr>
         <w:pStyle w:val="Heading3"/>
       </w:pPr>
-      <w:bookmarkStart w:id="19" w:name="_Toc5041140"/>
+      <w:bookmarkStart w:id="20" w:name="_Toc5041140"/>
       <w:r>
         <w:t>Circular motion using matrices to simulate circular motion and the rotation of an object.</w:t>
       </w:r>
-      <w:bookmarkEnd w:id="19"/>
+      <w:bookmarkEnd w:id="20"/>
       <w:r>
         <w:t xml:space="preserve"> </w:t>
       </w:r>
@@ -6970,7 +6591,7 @@
           <w:szCs w:val="32"/>
         </w:rPr>
       </w:pPr>
-      <w:bookmarkStart w:id="20" w:name="_Toc5041141"/>
+      <w:bookmarkStart w:id="21" w:name="_Toc5041141"/>
       <w:r>
         <w:br w:type="page"/>
       </w:r>
@@ -6983,7 +6604,7 @@
         <w:lastRenderedPageBreak/>
         <w:t>Production schedule</w:t>
       </w:r>
-      <w:bookmarkEnd w:id="20"/>
+      <w:bookmarkEnd w:id="21"/>
     </w:p>
     <w:p/>
     <w:p>
@@ -6999,22 +6620,14 @@
           <w:rStyle w:val="IntenseEmphasis"/>
         </w:rPr>
       </w:pPr>
-      <w:bookmarkStart w:id="21" w:name="_Toc5041142"/>
-      <w:proofErr w:type="spellStart"/>
+      <w:bookmarkStart w:id="22" w:name="_Toc5041142"/>
       <w:r>
         <w:rPr>
           <w:rStyle w:val="IntenseEmphasis"/>
         </w:rPr>
-        <w:t>Todo</w:t>
-      </w:r>
-      <w:proofErr w:type="spellEnd"/>
-      <w:r>
-        <w:rPr>
-          <w:rStyle w:val="IntenseEmphasis"/>
-        </w:rPr>
-        <w:t>:</w:t>
-      </w:r>
-      <w:bookmarkEnd w:id="21"/>
+        <w:t>Todo:</w:t>
+      </w:r>
+      <w:bookmarkEnd w:id="22"/>
     </w:p>
     <w:p>
       <w:pPr>
@@ -7209,27 +6822,13 @@
         <w:rPr>
           <w:rFonts w:eastAsiaTheme="minorEastAsia"/>
         </w:rPr>
-        <w:t xml:space="preserve"> we </w:t>
-      </w:r>
-      <w:proofErr w:type="spellStart"/>
-      <w:r>
-        <w:rPr>
-          <w:rFonts w:eastAsiaTheme="minorEastAsia"/>
-        </w:rPr>
-        <w:t>done</w:t>
-      </w:r>
-      <w:r>
-        <w:rPr>
-          <w:rFonts w:eastAsiaTheme="minorEastAsia"/>
-        </w:rPr>
-        <w:t>in</w:t>
-      </w:r>
-      <w:proofErr w:type="spellEnd"/>
-      <w:r>
-        <w:rPr>
-          <w:rFonts w:eastAsiaTheme="minorEastAsia"/>
-        </w:rPr>
-        <w:t xml:space="preserve"> linear velocity</w:t>
+        <w:t xml:space="preserve"> we done</w:t>
+      </w:r>
+      <w:r>
+        <w:rPr>
+          <w:rFonts w:eastAsiaTheme="minorEastAsia"/>
+        </w:rPr>
+        <w:t>in linear velocity</w:t>
       </w:r>
       <w:r>
         <w:rPr>
@@ -7591,12 +7190,12 @@
       <w:pPr>
         <w:pStyle w:val="Heading2"/>
       </w:pPr>
-      <w:bookmarkStart w:id="22" w:name="_Toc5041143"/>
+      <w:bookmarkStart w:id="23" w:name="_Toc5041143"/>
       <w:r>
         <w:lastRenderedPageBreak/>
         <w:t>References:</w:t>
       </w:r>
-      <w:bookmarkEnd w:id="22"/>
+      <w:bookmarkEnd w:id="23"/>
     </w:p>
     <w:p/>
     <w:p>
@@ -7633,23 +7232,7 @@
           <w:rStyle w:val="authors"/>
           <w:rFonts w:cstheme="minorHAnsi"/>
         </w:rPr>
-        <w:t xml:space="preserve">by Bryan </w:t>
-      </w:r>
-      <w:proofErr w:type="spellStart"/>
-      <w:r>
-        <w:rPr>
-          <w:rStyle w:val="authors"/>
-          <w:rFonts w:cstheme="minorHAnsi"/>
-        </w:rPr>
-        <w:t>Bywalec</w:t>
-      </w:r>
-      <w:proofErr w:type="spellEnd"/>
-      <w:r>
-        <w:rPr>
-          <w:rStyle w:val="authors"/>
-          <w:rFonts w:cstheme="minorHAnsi"/>
-        </w:rPr>
-        <w:t>; David M Bourg</w:t>
+        <w:t>by Bryan Bywalec; David M Bourg</w:t>
       </w:r>
       <w:r>
         <w:rPr>
@@ -7708,15 +7291,7 @@
         </w:numPr>
       </w:pPr>
       <w:r>
-        <w:t xml:space="preserve">A summarised comparison of </w:t>
-      </w:r>
-      <w:proofErr w:type="spellStart"/>
-      <w:r>
-        <w:t>kotlin</w:t>
-      </w:r>
-      <w:proofErr w:type="spellEnd"/>
-      <w:r>
-        <w:t xml:space="preserve"> vs java</w:t>
+        <w:t>A summarised comparison of kotlin vs java</w:t>
       </w:r>
       <w:r>
         <w:br/>
@@ -7858,13 +7433,8 @@
         </w:numPr>
       </w:pPr>
       <w:r>
-        <w:t xml:space="preserve">Circular motion </w:t>
-      </w:r>
-      <w:proofErr w:type="spellStart"/>
-      <w:r>
-        <w:t>equaitons</w:t>
-      </w:r>
-      <w:proofErr w:type="spellEnd"/>
+        <w:t>Circular motion equaitons</w:t>
+      </w:r>
       <w:r>
         <w:br/>
       </w:r>
@@ -7989,7 +7559,6 @@
       </w:r>
     </w:p>
     <w:p>
-      <w:bookmarkStart w:id="23" w:name="_GoBack"/>
       <w:r>
         <w:rPr>
           <w:rFonts w:cstheme="minorHAnsi"/>
@@ -7999,7 +7568,6 @@
         <w:lastRenderedPageBreak/>
         <w:t>ϑ</w:t>
       </w:r>
-      <w:bookmarkEnd w:id="23"/>
     </w:p>
     <w:sectPr>
       <w:footerReference w:type="default" r:id="rId23"/>
@@ -8073,7 +7641,7 @@
           <w:rPr>
             <w:noProof/>
           </w:rPr>
-          <w:t>15</w:t>
+          <w:t>1</w:t>
         </w:r>
         <w:r>
           <w:rPr>
@@ -11140,7 +10708,7 @@
 </file>
 
 <file path=customXml/itemProps1.xml><?xml version="1.0" encoding="utf-8"?>
-<ds:datastoreItem xmlns:ds="http://schemas.openxmlformats.org/officeDocument/2006/customXml" ds:itemID="{B21FCDAA-02E9-4409-A1E0-08C7CF8D827A}">
+<ds:datastoreItem xmlns:ds="http://schemas.openxmlformats.org/officeDocument/2006/customXml" ds:itemID="{02BC77FA-4EA4-4836-88B2-BDC519D0BA6F}">
   <ds:schemaRefs>
     <ds:schemaRef ds:uri="http://schemas.openxmlformats.org/officeDocument/2006/bibliography"/>
   </ds:schemaRefs>

</xml_diff>

<commit_message>
created a basic simulation using javascript demonstrating motion and collision between static boundaries
</commit_message>
<xml_diff>
--- a/Msc project proposal(3).docx
+++ b/Msc project proposal(3).docx
@@ -7626,16 +7626,7 @@
                   <w:sz w:val="24"/>
                   <w:szCs w:val="24"/>
                 </w:rPr>
-                <m:t>2</m:t>
-              </m:r>
-              <m:r>
-                <w:rPr>
-                  <w:rFonts w:ascii="Cambria Math" w:eastAsiaTheme="majorEastAsia" w:hAnsi="Cambria Math" w:cstheme="majorBidi"/>
-                  <w:strike/>
-                  <w:sz w:val="24"/>
-                  <w:szCs w:val="24"/>
-                </w:rPr>
-                <m:t>π</m:t>
+                <m:t>2π</m:t>
               </m:r>
               <m:r>
                 <w:rPr>
@@ -8159,19 +8150,7 @@
           <w:rPr>
             <w:rFonts w:ascii="Cambria Math" w:hAnsi="Cambria Math"/>
           </w:rPr>
-          <m:t>chord leng</m:t>
-        </m:r>
-        <m:r>
-          <w:rPr>
-            <w:rFonts w:ascii="Cambria Math" w:hAnsi="Cambria Math"/>
-          </w:rPr>
-          <m:t>t</m:t>
-        </m:r>
-        <m:r>
-          <w:rPr>
-            <w:rFonts w:ascii="Cambria Math" w:hAnsi="Cambria Math"/>
-          </w:rPr>
-          <m:t>h=</m:t>
+          <m:t>chord length=</m:t>
         </m:r>
         <m:r>
           <w:rPr>
@@ -8221,13 +8200,7 @@
               <w:rPr>
                 <w:rFonts w:ascii="Cambria Math" w:eastAsiaTheme="minorEastAsia" w:hAnsi="Cambria Math"/>
               </w:rPr>
-              <m:t>s</m:t>
-            </m:r>
-            <m:r>
-              <w:rPr>
-                <w:rFonts w:ascii="Cambria Math" w:eastAsiaTheme="minorEastAsia" w:hAnsi="Cambria Math"/>
-              </w:rPr>
-              <m:t>in</m:t>
+              <m:t>sin</m:t>
             </m:r>
             <m:d>
               <m:dPr>
@@ -8474,19 +8447,7 @@
             <w:rPr>
               <w:rFonts w:ascii="Cambria Math" w:eastAsiaTheme="minorEastAsia" w:hAnsi="Cambria Math"/>
             </w:rPr>
-            <m:t xml:space="preserve"> ×</m:t>
-          </m:r>
-          <m:r>
-            <w:rPr>
-              <w:rFonts w:ascii="Cambria Math" w:eastAsiaTheme="minorEastAsia" w:hAnsi="Cambria Math"/>
-            </w:rPr>
-            <m:t>chord length</m:t>
-          </m:r>
-          <m:r>
-            <w:rPr>
-              <w:rFonts w:ascii="Cambria Math" w:eastAsiaTheme="minorEastAsia" w:hAnsi="Cambria Math"/>
-            </w:rPr>
-            <m:t xml:space="preserve">×height of triangle </m:t>
+            <m:t xml:space="preserve"> ×chord length×height of triangle </m:t>
           </m:r>
         </m:oMath>
       </m:oMathPara>
@@ -8548,13 +8509,7 @@
             <w:rPr>
               <w:rFonts w:ascii="Cambria Math" w:eastAsiaTheme="minorEastAsia" w:hAnsi="Cambria Math"/>
             </w:rPr>
-            <m:t>×</m:t>
-          </m:r>
-          <m:r>
-            <w:rPr>
-              <w:rFonts w:ascii="Cambria Math" w:eastAsiaTheme="minorEastAsia" w:hAnsi="Cambria Math"/>
-            </w:rPr>
-            <m:t xml:space="preserve"> d sin</m:t>
+            <m:t>× d sin</m:t>
           </m:r>
           <m:d>
             <m:dPr>
@@ -8598,13 +8553,7 @@
             <w:rPr>
               <w:rFonts w:ascii="Cambria Math" w:eastAsiaTheme="minorEastAsia" w:hAnsi="Cambria Math"/>
             </w:rPr>
-            <m:t>×</m:t>
-          </m:r>
-          <m:r>
-            <w:rPr>
-              <w:rFonts w:ascii="Cambria Math" w:eastAsiaTheme="minorEastAsia" w:hAnsi="Cambria Math"/>
-            </w:rPr>
-            <m:t>d</m:t>
+            <m:t>×d</m:t>
           </m:r>
           <m:func>
             <m:funcPr>
@@ -8669,8 +8618,6 @@
           </m:func>
         </m:oMath>
       </m:oMathPara>
-      <w:bookmarkStart w:id="15" w:name="_GoBack"/>
-      <w:bookmarkEnd w:id="15"/>
     </w:p>
     <w:p>
       <w:pPr>
@@ -8766,15 +8713,7 @@
                   <w:sz w:val="24"/>
                   <w:szCs w:val="24"/>
                 </w:rPr>
-                <m:t>8</m:t>
-              </m:r>
-              <m:r>
-                <w:rPr>
-                  <w:rFonts w:ascii="Cambria Math" w:eastAsiaTheme="majorEastAsia" w:hAnsi="Cambria Math" w:cstheme="majorBidi"/>
-                  <w:sz w:val="24"/>
-                  <w:szCs w:val="24"/>
-                </w:rPr>
-                <m:t xml:space="preserve"> radians</m:t>
+                <m:t>8 radians</m:t>
               </m:r>
             </m:den>
           </m:f>
@@ -9114,16 +9053,7 @@
     </w:p>
     <w:p>
       <w:r>
-        <w:t>(</w:t>
-      </w:r>
-      <w:r>
-        <w:t>Implement</w:t>
-      </w:r>
-      <w:r>
-        <w:t xml:space="preserve"> derivations of equations of momentum i.e. conservation of </w:t>
-      </w:r>
-      <w:r>
-        <w:t>momentum, impulse and collisions with friction)</w:t>
+        <w:t xml:space="preserve">When observing collisions in real life scenarios, in optimal conditions momentum is conserved i.e., there would be loss of kinetic energy when </w:t>
       </w:r>
       <w:r>
         <w:br/>
@@ -9138,47 +9068,47 @@
       <w:pPr>
         <w:pStyle w:val="Heading2"/>
       </w:pPr>
-      <w:bookmarkStart w:id="16" w:name="_Toc5041136"/>
+      <w:bookmarkStart w:id="15" w:name="_Toc5041136"/>
       <w:r>
         <w:t>Implementing real life equation into code</w:t>
       </w:r>
+      <w:bookmarkEnd w:id="15"/>
+    </w:p>
+    <w:p>
+      <w:r>
+        <w:t>In order to express kinematic equations into code, it must be understood that a typical computer has no notion of how physics work in real life. Therefore every kinematic behaviour must be explicitly coded into the library.</w:t>
+      </w:r>
+    </w:p>
+    <w:p>
+      <w:pPr>
+        <w:pStyle w:val="Heading3"/>
+      </w:pPr>
+      <w:bookmarkStart w:id="16" w:name="_Toc5041137"/>
+      <w:r>
+        <w:t>Time, the most important variable</w:t>
+      </w:r>
       <w:bookmarkEnd w:id="16"/>
     </w:p>
     <w:p>
       <w:r>
-        <w:t>In order to express kinematic equations into code, it must be understood that a typical computer has no notion of how physics work in real life. Therefore every kinematic behaviour must be explicitly coded into the library.</w:t>
+        <w:t xml:space="preserve">As demonstrated by the equations of motions above. The most important variable for calculating </w:t>
+      </w:r>
+      <w:r>
+        <w:t>either the location, velocity or even acceleration would be time as the change in time would ultimately result in a change in displacement of an object in motion or a change in veloc</w:t>
+      </w:r>
+      <w:r>
+        <w:t xml:space="preserve">ity for an object accelerating. Therefore, in order for everything to function as it should, time is to be considered the first variable to implement. </w:t>
       </w:r>
     </w:p>
     <w:p>
       <w:pPr>
         <w:pStyle w:val="Heading3"/>
       </w:pPr>
-      <w:bookmarkStart w:id="17" w:name="_Toc5041137"/>
-      <w:r>
-        <w:t>Time, the most important variable</w:t>
+      <w:bookmarkStart w:id="17" w:name="_Toc5041138"/>
+      <w:r>
+        <w:t>Location, using vectors to simulate the location of an object</w:t>
       </w:r>
       <w:bookmarkEnd w:id="17"/>
-    </w:p>
-    <w:p>
-      <w:r>
-        <w:t xml:space="preserve">As demonstrated by the equations of motions above. The most important variable for calculating </w:t>
-      </w:r>
-      <w:r>
-        <w:t>either the location, velocity or even acceleration would be time as the change in time would ultimately result in a change in displacement of an object in motion or a change in veloc</w:t>
-      </w:r>
-      <w:r>
-        <w:t xml:space="preserve">ity for an object accelerating. Therefore, in order for everything to function as it should, time is to be considered the first variable to implement. </w:t>
-      </w:r>
-    </w:p>
-    <w:p>
-      <w:pPr>
-        <w:pStyle w:val="Heading3"/>
-      </w:pPr>
-      <w:bookmarkStart w:id="18" w:name="_Toc5041138"/>
-      <w:r>
-        <w:t>Location, using vectors to simulate the location of an object</w:t>
-      </w:r>
-      <w:bookmarkEnd w:id="18"/>
     </w:p>
     <w:p>
       <w:r>
@@ -9233,11 +9163,11 @@
       <w:pPr>
         <w:pStyle w:val="Heading3"/>
       </w:pPr>
-      <w:bookmarkStart w:id="19" w:name="_Toc5041139"/>
+      <w:bookmarkStart w:id="18" w:name="_Toc5041139"/>
       <w:r>
         <w:t>Linear Motion and direction, using vectors to simulate motion</w:t>
       </w:r>
-      <w:bookmarkEnd w:id="19"/>
+      <w:bookmarkEnd w:id="18"/>
     </w:p>
     <w:p>
       <w:r>
@@ -9445,11 +9375,11 @@
       <w:pPr>
         <w:pStyle w:val="Heading3"/>
       </w:pPr>
-      <w:bookmarkStart w:id="20" w:name="_Toc5041140"/>
+      <w:bookmarkStart w:id="19" w:name="_Toc5041140"/>
       <w:r>
         <w:t>Circular motion using matrices to simulate circular motion and the rotation of an object.</w:t>
       </w:r>
-      <w:bookmarkEnd w:id="20"/>
+      <w:bookmarkEnd w:id="19"/>
       <w:r>
         <w:t xml:space="preserve"> </w:t>
       </w:r>
@@ -9533,7 +9463,7 @@
           <w:szCs w:val="32"/>
         </w:rPr>
       </w:pPr>
-      <w:bookmarkStart w:id="21" w:name="_Toc5041141"/>
+      <w:bookmarkStart w:id="20" w:name="_Toc5041141"/>
       <w:r>
         <w:br w:type="page"/>
       </w:r>
@@ -9546,38 +9476,38 @@
         <w:lastRenderedPageBreak/>
         <w:t>Production schedule</w:t>
       </w:r>
+      <w:bookmarkEnd w:id="20"/>
+    </w:p>
+    <w:p/>
+    <w:p>
+      <w:r>
+        <w:t>Incorporate a Gantt chart to outline the plan of action in how this project will be completed.</w:t>
+      </w:r>
+    </w:p>
+    <w:p/>
+    <w:p>
+      <w:pPr>
+        <w:pStyle w:val="Heading1"/>
+        <w:rPr>
+          <w:rStyle w:val="IntenseEmphasis"/>
+        </w:rPr>
+      </w:pPr>
+      <w:bookmarkStart w:id="21" w:name="_Toc5041142"/>
+      <w:proofErr w:type="spellStart"/>
+      <w:r>
+        <w:rPr>
+          <w:rStyle w:val="IntenseEmphasis"/>
+        </w:rPr>
+        <w:t>Todo</w:t>
+      </w:r>
+      <w:proofErr w:type="spellEnd"/>
+      <w:r>
+        <w:rPr>
+          <w:rStyle w:val="IntenseEmphasis"/>
+        </w:rPr>
+        <w:t>:</w:t>
+      </w:r>
       <w:bookmarkEnd w:id="21"/>
-    </w:p>
-    <w:p/>
-    <w:p>
-      <w:r>
-        <w:t>Incorporate a Gantt chart to outline the plan of action in how this project will be completed.</w:t>
-      </w:r>
-    </w:p>
-    <w:p/>
-    <w:p>
-      <w:pPr>
-        <w:pStyle w:val="Heading1"/>
-        <w:rPr>
-          <w:rStyle w:val="IntenseEmphasis"/>
-        </w:rPr>
-      </w:pPr>
-      <w:bookmarkStart w:id="22" w:name="_Toc5041142"/>
-      <w:proofErr w:type="spellStart"/>
-      <w:r>
-        <w:rPr>
-          <w:rStyle w:val="IntenseEmphasis"/>
-        </w:rPr>
-        <w:t>Todo</w:t>
-      </w:r>
-      <w:proofErr w:type="spellEnd"/>
-      <w:r>
-        <w:rPr>
-          <w:rStyle w:val="IntenseEmphasis"/>
-        </w:rPr>
-        <w:t>:</w:t>
-      </w:r>
-      <w:bookmarkEnd w:id="22"/>
     </w:p>
     <w:p>
       <w:pPr>
@@ -9971,6 +9901,8 @@
           </m:sub>
         </m:sSub>
       </m:oMath>
+      <w:bookmarkStart w:id="22" w:name="_GoBack"/>
+      <w:bookmarkEnd w:id="22"/>
       <w:r>
         <w:rPr>
           <w:rFonts w:eastAsiaTheme="minorEastAsia"/>
@@ -10340,19 +10272,7 @@
           <w:rPr>
             <w:rStyle w:val="Hyperlink"/>
           </w:rPr>
-          <w:t>http://www.dambusters.org.uk/the-dam</w:t>
-        </w:r>
-        <w:r>
-          <w:rPr>
-            <w:rStyle w:val="Hyperlink"/>
-          </w:rPr>
-          <w:t>-</w:t>
-        </w:r>
-        <w:r>
-          <w:rPr>
-            <w:rStyle w:val="Hyperlink"/>
-          </w:rPr>
-          <w:t>raids/the-bomb/the-bouncing-bomb/</w:t>
+          <w:t>http://www.dambusters.org.uk/the-dam-raids/the-bomb/the-bouncing-bomb/</w:t>
         </w:r>
       </w:hyperlink>
     </w:p>
@@ -10669,7 +10589,7 @@
           <w:rPr>
             <w:noProof/>
           </w:rPr>
-          <w:t>15</w:t>
+          <w:t>18</w:t>
         </w:r>
         <w:r>
           <w:rPr>
@@ -13586,551 +13506,6 @@
 </w:styles>
 </file>
 
-<file path=word/glossary/document.xml><?xml version="1.0" encoding="utf-8"?>
-<w:glossaryDocument xmlns:wpc="http://schemas.microsoft.com/office/word/2010/wordprocessingCanvas" xmlns:cx="http://schemas.microsoft.com/office/drawing/2014/chartex" xmlns:cx1="http://schemas.microsoft.com/office/drawing/2015/9/8/chartex" xmlns:mc="http://schemas.openxmlformats.org/markup-compatibility/2006" xmlns:o="urn:schemas-microsoft-com:office:office" xmlns:r="http://schemas.openxmlformats.org/officeDocument/2006/relationships" xmlns:m="http://schemas.openxmlformats.org/officeDocument/2006/math" xmlns:v="urn:schemas-microsoft-com:vml" xmlns:wp14="http://schemas.microsoft.com/office/word/2010/wordprocessingDrawing" xmlns:wp="http://schemas.openxmlformats.org/drawingml/2006/wordprocessingDrawing" xmlns:w10="urn:schemas-microsoft-com:office:word" xmlns:w="http://schemas.openxmlformats.org/wordprocessingml/2006/main" xmlns:w14="http://schemas.microsoft.com/office/word/2010/wordml" xmlns:w15="http://schemas.microsoft.com/office/word/2012/wordml" xmlns:w16se="http://schemas.microsoft.com/office/word/2015/wordml/symex" xmlns:wpg="http://schemas.microsoft.com/office/word/2010/wordprocessingGroup" xmlns:wpi="http://schemas.microsoft.com/office/word/2010/wordprocessingInk" xmlns:wne="http://schemas.microsoft.com/office/word/2006/wordml" xmlns:wps="http://schemas.microsoft.com/office/word/2010/wordprocessingShape" mc:Ignorable="w14 w15 w16se wp14"/>
-</file>
-
-<file path=word/glossary/fontTable.xml><?xml version="1.0" encoding="utf-8"?>
-<w:fonts xmlns:mc="http://schemas.openxmlformats.org/markup-compatibility/2006" xmlns:r="http://schemas.openxmlformats.org/officeDocument/2006/relationships" xmlns:w="http://schemas.openxmlformats.org/wordprocessingml/2006/main" xmlns:w14="http://schemas.microsoft.com/office/word/2010/wordml" xmlns:w15="http://schemas.microsoft.com/office/word/2012/wordml" xmlns:w16se="http://schemas.microsoft.com/office/word/2015/wordml/symex" mc:Ignorable="w14 w15 w16se">
-  <w:font w:name="Symbol">
-    <w:panose1 w:val="05050102010706020507"/>
-    <w:charset w:val="02"/>
-    <w:family w:val="roman"/>
-    <w:pitch w:val="variable"/>
-    <w:sig w:usb0="00000000" w:usb1="10000000" w:usb2="00000000" w:usb3="00000000" w:csb0="80000000" w:csb1="00000000"/>
-  </w:font>
-  <w:font w:name="Times New Roman">
-    <w:panose1 w:val="02020603050405020304"/>
-    <w:charset w:val="00"/>
-    <w:family w:val="roman"/>
-    <w:pitch w:val="variable"/>
-    <w:sig w:usb0="E0002EFF" w:usb1="C000785B" w:usb2="00000009" w:usb3="00000000" w:csb0="000001FF" w:csb1="00000000"/>
-  </w:font>
-  <w:font w:name="Courier New">
-    <w:panose1 w:val="02070309020205020404"/>
-    <w:charset w:val="00"/>
-    <w:family w:val="modern"/>
-    <w:pitch w:val="fixed"/>
-    <w:sig w:usb0="E0002EFF" w:usb1="C0007843" w:usb2="00000009" w:usb3="00000000" w:csb0="000001FF" w:csb1="00000000"/>
-  </w:font>
-  <w:font w:name="Wingdings">
-    <w:panose1 w:val="05000000000000000000"/>
-    <w:charset w:val="02"/>
-    <w:family w:val="auto"/>
-    <w:pitch w:val="variable"/>
-    <w:sig w:usb0="00000000" w:usb1="10000000" w:usb2="00000000" w:usb3="00000000" w:csb0="80000000" w:csb1="00000000"/>
-  </w:font>
-  <w:font w:name="Calibri">
-    <w:panose1 w:val="020F0502020204030204"/>
-    <w:charset w:val="00"/>
-    <w:family w:val="swiss"/>
-    <w:pitch w:val="variable"/>
-    <w:sig w:usb0="E0002AFF" w:usb1="C000247B" w:usb2="00000009" w:usb3="00000000" w:csb0="000001FF" w:csb1="00000000"/>
-  </w:font>
-  <w:font w:name="Calibri Light">
-    <w:panose1 w:val="020F0302020204030204"/>
-    <w:charset w:val="00"/>
-    <w:family w:val="swiss"/>
-    <w:pitch w:val="variable"/>
-    <w:sig w:usb0="E0002AFF" w:usb1="C000247B" w:usb2="00000009" w:usb3="00000000" w:csb0="000001FF" w:csb1="00000000"/>
-  </w:font>
-  <w:font w:name="Segoe UI">
-    <w:panose1 w:val="020B0502040204020203"/>
-    <w:charset w:val="00"/>
-    <w:family w:val="swiss"/>
-    <w:pitch w:val="variable"/>
-    <w:sig w:usb0="E4002EFF" w:usb1="C000E47F" w:usb2="00000009" w:usb3="00000000" w:csb0="000001FF" w:csb1="00000000"/>
-  </w:font>
-  <w:font w:name="Cambria Math">
-    <w:panose1 w:val="02040503050406030204"/>
-    <w:charset w:val="00"/>
-    <w:family w:val="roman"/>
-    <w:pitch w:val="variable"/>
-    <w:sig w:usb0="E00002FF" w:usb1="420024FF" w:usb2="00000000" w:usb3="00000000" w:csb0="0000019F" w:csb1="00000000"/>
-  </w:font>
-</w:fonts>
-</file>
-
-<file path=word/glossary/settings.xml><?xml version="1.0" encoding="utf-8"?>
-<w:settings xmlns:mc="http://schemas.openxmlformats.org/markup-compatibility/2006" xmlns:o="urn:schemas-microsoft-com:office:office" xmlns:r="http://schemas.openxmlformats.org/officeDocument/2006/relationships" xmlns:m="http://schemas.openxmlformats.org/officeDocument/2006/math" xmlns:v="urn:schemas-microsoft-com:vml" xmlns:w10="urn:schemas-microsoft-com:office:word" xmlns:w="http://schemas.openxmlformats.org/wordprocessingml/2006/main" xmlns:w14="http://schemas.microsoft.com/office/word/2010/wordml" xmlns:w15="http://schemas.microsoft.com/office/word/2012/wordml" xmlns:w16se="http://schemas.microsoft.com/office/word/2015/wordml/symex" xmlns:sl="http://schemas.openxmlformats.org/schemaLibrary/2006/main" mc:Ignorable="w14 w15 w16se">
-  <w:view w:val="normal"/>
-  <w:defaultTabStop w:val="720"/>
-  <w:characterSpacingControl w:val="doNotCompress"/>
-  <w:compat>
-    <w:useFELayout/>
-    <w:compatSetting w:name="compatibilityMode" w:uri="http://schemas.microsoft.com/office/word" w:val="15"/>
-    <w:compatSetting w:name="overrideTableStyleFontSizeAndJustification" w:uri="http://schemas.microsoft.com/office/word" w:val="1"/>
-    <w:compatSetting w:name="enableOpenTypeFeatures" w:uri="http://schemas.microsoft.com/office/word" w:val="1"/>
-    <w:compatSetting w:name="doNotFlipMirrorIndents" w:uri="http://schemas.microsoft.com/office/word" w:val="1"/>
-    <w:compatSetting w:name="differentiateMultirowTableHeaders" w:uri="http://schemas.microsoft.com/office/word" w:val="1"/>
-  </w:compat>
-  <w:rsids>
-    <w:rsidRoot w:val="004C4210"/>
-    <w:rsid w:val="00152410"/>
-    <w:rsid w:val="004C4210"/>
-  </w:rsids>
-  <m:mathPr>
-    <m:mathFont m:val="Cambria Math"/>
-    <m:brkBin m:val="before"/>
-    <m:brkBinSub m:val="--"/>
-    <m:smallFrac m:val="0"/>
-    <m:dispDef/>
-    <m:lMargin m:val="0"/>
-    <m:rMargin m:val="0"/>
-    <m:defJc m:val="centerGroup"/>
-    <m:wrapIndent m:val="1440"/>
-    <m:intLim m:val="subSup"/>
-    <m:naryLim m:val="undOvr"/>
-  </m:mathPr>
-  <w:themeFontLang w:val="en-GB"/>
-  <w:clrSchemeMapping w:bg1="light1" w:t1="dark1" w:bg2="light2" w:t2="dark2" w:accent1="accent1" w:accent2="accent2" w:accent3="accent3" w:accent4="accent4" w:accent5="accent5" w:accent6="accent6" w:hyperlink="hyperlink" w:followedHyperlink="followedHyperlink"/>
-  <w:decimalSymbol w:val="."/>
-  <w:listSeparator w:val=","/>
-  <w15:chartTrackingRefBased/>
-</w:settings>
-</file>
-
-<file path=word/glossary/styles.xml><?xml version="1.0" encoding="utf-8"?>
-<w:styles xmlns:mc="http://schemas.openxmlformats.org/markup-compatibility/2006" xmlns:r="http://schemas.openxmlformats.org/officeDocument/2006/relationships" xmlns:w="http://schemas.openxmlformats.org/wordprocessingml/2006/main" xmlns:w14="http://schemas.microsoft.com/office/word/2010/wordml" xmlns:w15="http://schemas.microsoft.com/office/word/2012/wordml" xmlns:w16se="http://schemas.microsoft.com/office/word/2015/wordml/symex" mc:Ignorable="w14 w15 w16se">
-  <w:docDefaults>
-    <w:rPrDefault>
-      <w:rPr>
-        <w:rFonts w:asciiTheme="minorHAnsi" w:eastAsiaTheme="minorEastAsia" w:hAnsiTheme="minorHAnsi" w:cstheme="minorBidi"/>
-        <w:sz w:val="22"/>
-        <w:szCs w:val="22"/>
-        <w:lang w:val="en-GB" w:eastAsia="en-GB" w:bidi="ar-SA"/>
-      </w:rPr>
-    </w:rPrDefault>
-    <w:pPrDefault>
-      <w:pPr>
-        <w:spacing w:after="160" w:line="259" w:lineRule="auto"/>
-      </w:pPr>
-    </w:pPrDefault>
-  </w:docDefaults>
-  <w:latentStyles w:defLockedState="0" w:defUIPriority="99" w:defSemiHidden="0" w:defUnhideWhenUsed="0" w:defQFormat="0" w:count="371">
-    <w:lsdException w:name="Normal" w:uiPriority="0" w:qFormat="1"/>
-    <w:lsdException w:name="heading 1" w:uiPriority="9" w:qFormat="1"/>
-    <w:lsdException w:name="heading 2" w:semiHidden="1" w:uiPriority="9" w:unhideWhenUsed="1" w:qFormat="1"/>
-    <w:lsdException w:name="heading 3" w:semiHidden="1" w:uiPriority="9" w:unhideWhenUsed="1" w:qFormat="1"/>
-    <w:lsdException w:name="heading 4" w:semiHidden="1" w:uiPriority="9" w:unhideWhenUsed="1" w:qFormat="1"/>
-    <w:lsdException w:name="heading 5" w:semiHidden="1" w:uiPriority="9" w:unhideWhenUsed="1" w:qFormat="1"/>
-    <w:lsdException w:name="heading 6" w:semiHidden="1" w:uiPriority="9" w:unhideWhenUsed="1" w:qFormat="1"/>
-    <w:lsdException w:name="heading 7" w:semiHidden="1" w:uiPriority="9" w:unhideWhenUsed="1" w:qFormat="1"/>
-    <w:lsdException w:name="heading 8" w:semiHidden="1" w:uiPriority="9" w:unhideWhenUsed="1" w:qFormat="1"/>
-    <w:lsdException w:name="heading 9" w:semiHidden="1" w:uiPriority="9" w:unhideWhenUsed="1" w:qFormat="1"/>
-    <w:lsdException w:name="index 1" w:semiHidden="1" w:unhideWhenUsed="1"/>
-    <w:lsdException w:name="index 2" w:semiHidden="1" w:unhideWhenUsed="1"/>
-    <w:lsdException w:name="index 3" w:semiHidden="1" w:unhideWhenUsed="1"/>
-    <w:lsdException w:name="index 4" w:semiHidden="1" w:unhideWhenUsed="1"/>
-    <w:lsdException w:name="index 5" w:semiHidden="1" w:unhideWhenUsed="1"/>
-    <w:lsdException w:name="index 6" w:semiHidden="1" w:unhideWhenUsed="1"/>
-    <w:lsdException w:name="index 7" w:semiHidden="1" w:unhideWhenUsed="1"/>
-    <w:lsdException w:name="index 8" w:semiHidden="1" w:unhideWhenUsed="1"/>
-    <w:lsdException w:name="index 9" w:semiHidden="1" w:unhideWhenUsed="1"/>
-    <w:lsdException w:name="toc 1" w:semiHidden="1" w:uiPriority="39" w:unhideWhenUsed="1"/>
-    <w:lsdException w:name="toc 2" w:semiHidden="1" w:uiPriority="39" w:unhideWhenUsed="1"/>
-    <w:lsdException w:name="toc 3" w:semiHidden="1" w:uiPriority="39" w:unhideWhenUsed="1"/>
-    <w:lsdException w:name="toc 4" w:semiHidden="1" w:uiPriority="39" w:unhideWhenUsed="1"/>
-    <w:lsdException w:name="toc 5" w:semiHidden="1" w:uiPriority="39" w:unhideWhenUsed="1"/>
-    <w:lsdException w:name="toc 6" w:semiHidden="1" w:uiPriority="39" w:unhideWhenUsed="1"/>
-    <w:lsdException w:name="toc 7" w:semiHidden="1" w:uiPriority="39" w:unhideWhenUsed="1"/>
-    <w:lsdException w:name="toc 8" w:semiHidden="1" w:uiPriority="39" w:unhideWhenUsed="1"/>
-    <w:lsdException w:name="toc 9" w:semiHidden="1" w:uiPriority="39" w:unhideWhenUsed="1"/>
-    <w:lsdException w:name="Normal Indent" w:semiHidden="1" w:unhideWhenUsed="1"/>
-    <w:lsdException w:name="footnote text" w:semiHidden="1" w:unhideWhenUsed="1"/>
-    <w:lsdException w:name="annotation text" w:semiHidden="1" w:unhideWhenUsed="1"/>
-    <w:lsdException w:name="header" w:semiHidden="1" w:unhideWhenUsed="1"/>
-    <w:lsdException w:name="footer" w:semiHidden="1" w:unhideWhenUsed="1"/>
-    <w:lsdException w:name="index heading" w:semiHidden="1" w:unhideWhenUsed="1"/>
-    <w:lsdException w:name="caption" w:semiHidden="1" w:uiPriority="35" w:unhideWhenUsed="1" w:qFormat="1"/>
-    <w:lsdException w:name="table of figures" w:semiHidden="1" w:unhideWhenUsed="1"/>
-    <w:lsdException w:name="envelope address" w:semiHidden="1" w:unhideWhenUsed="1"/>
-    <w:lsdException w:name="envelope return" w:semiHidden="1" w:unhideWhenUsed="1"/>
-    <w:lsdException w:name="footnote reference" w:semiHidden="1" w:unhideWhenUsed="1"/>
-    <w:lsdException w:name="annotation reference" w:semiHidden="1" w:unhideWhenUsed="1"/>
-    <w:lsdException w:name="line number" w:semiHidden="1" w:unhideWhenUsed="1"/>
-    <w:lsdException w:name="page number" w:semiHidden="1" w:unhideWhenUsed="1"/>
-    <w:lsdException w:name="endnote reference" w:semiHidden="1" w:unhideWhenUsed="1"/>
-    <w:lsdException w:name="endnote text" w:semiHidden="1" w:unhideWhenUsed="1"/>
-    <w:lsdException w:name="table of authorities" w:semiHidden="1" w:unhideWhenUsed="1"/>
-    <w:lsdException w:name="macro" w:semiHidden="1" w:unhideWhenUsed="1"/>
-    <w:lsdException w:name="toa heading" w:semiHidden="1" w:unhideWhenUsed="1"/>
-    <w:lsdException w:name="List" w:semiHidden="1" w:unhideWhenUsed="1"/>
-    <w:lsdException w:name="List Bullet" w:semiHidden="1" w:unhideWhenUsed="1"/>
-    <w:lsdException w:name="List Number" w:semiHidden="1" w:unhideWhenUsed="1"/>
-    <w:lsdException w:name="List 2" w:semiHidden="1" w:unhideWhenUsed="1"/>
-    <w:lsdException w:name="List 3" w:semiHidden="1" w:unhideWhenUsed="1"/>
-    <w:lsdException w:name="List 4" w:semiHidden="1" w:unhideWhenUsed="1"/>
-    <w:lsdException w:name="List 5" w:semiHidden="1" w:unhideWhenUsed="1"/>
-    <w:lsdException w:name="List Bullet 2" w:semiHidden="1" w:unhideWhenUsed="1"/>
-    <w:lsdException w:name="List Bullet 3" w:semiHidden="1" w:unhideWhenUsed="1"/>
-    <w:lsdException w:name="List Bullet 4" w:semiHidden="1" w:unhideWhenUsed="1"/>
-    <w:lsdException w:name="List Bullet 5" w:semiHidden="1" w:unhideWhenUsed="1"/>
-    <w:lsdException w:name="List Number 2" w:semiHidden="1" w:unhideWhenUsed="1"/>
-    <w:lsdException w:name="List Number 3" w:semiHidden="1" w:unhideWhenUsed="1"/>
-    <w:lsdException w:name="List Number 4" w:semiHidden="1" w:unhideWhenUsed="1"/>
-    <w:lsdException w:name="List Number 5" w:semiHidden="1" w:unhideWhenUsed="1"/>
-    <w:lsdException w:name="Title" w:uiPriority="10" w:qFormat="1"/>
-    <w:lsdException w:name="Closing" w:semiHidden="1" w:unhideWhenUsed="1"/>
-    <w:lsdException w:name="Signature" w:semiHidden="1" w:unhideWhenUsed="1"/>
-    <w:lsdException w:name="Default Paragraph Font" w:semiHidden="1" w:uiPriority="1" w:unhideWhenUsed="1"/>
-    <w:lsdException w:name="Body Text" w:semiHidden="1" w:unhideWhenUsed="1"/>
-    <w:lsdException w:name="Body Text Indent" w:semiHidden="1" w:unhideWhenUsed="1"/>
-    <w:lsdException w:name="List Continue" w:semiHidden="1" w:unhideWhenUsed="1"/>
-    <w:lsdException w:name="List Continue 2" w:semiHidden="1" w:unhideWhenUsed="1"/>
-    <w:lsdException w:name="List Continue 3" w:semiHidden="1" w:unhideWhenUsed="1"/>
-    <w:lsdException w:name="List Continue 4" w:semiHidden="1" w:unhideWhenUsed="1"/>
-    <w:lsdException w:name="List Continue 5" w:semiHidden="1" w:unhideWhenUsed="1"/>
-    <w:lsdException w:name="Message Header" w:semiHidden="1" w:unhideWhenUsed="1"/>
-    <w:lsdException w:name="Subtitle" w:uiPriority="11" w:qFormat="1"/>
-    <w:lsdException w:name="Salutation" w:semiHidden="1" w:unhideWhenUsed="1"/>
-    <w:lsdException w:name="Date" w:semiHidden="1" w:unhideWhenUsed="1"/>
-    <w:lsdException w:name="Body Text First Indent" w:semiHidden="1" w:unhideWhenUsed="1"/>
-    <w:lsdException w:name="Body Text First Indent 2" w:semiHidden="1" w:unhideWhenUsed="1"/>
-    <w:lsdException w:name="Note Heading" w:semiHidden="1" w:unhideWhenUsed="1"/>
-    <w:lsdException w:name="Body Text 2" w:semiHidden="1" w:unhideWhenUsed="1"/>
-    <w:lsdException w:name="Body Text 3" w:semiHidden="1" w:unhideWhenUsed="1"/>
-    <w:lsdException w:name="Body Text Indent 2" w:semiHidden="1" w:unhideWhenUsed="1"/>
-    <w:lsdException w:name="Body Text Indent 3" w:semiHidden="1" w:unhideWhenUsed="1"/>
-    <w:lsdException w:name="Block Text" w:semiHidden="1" w:unhideWhenUsed="1"/>
-    <w:lsdException w:name="Hyperlink" w:semiHidden="1" w:unhideWhenUsed="1"/>
-    <w:lsdException w:name="FollowedHyperlink" w:semiHidden="1" w:unhideWhenUsed="1"/>
-    <w:lsdException w:name="Strong" w:uiPriority="22" w:qFormat="1"/>
-    <w:lsdException w:name="Emphasis" w:uiPriority="20" w:qFormat="1"/>
-    <w:lsdException w:name="Document Map" w:semiHidden="1" w:unhideWhenUsed="1"/>
-    <w:lsdException w:name="Plain Text" w:semiHidden="1" w:unhideWhenUsed="1"/>
-    <w:lsdException w:name="E-mail Signature" w:semiHidden="1" w:unhideWhenUsed="1"/>
-    <w:lsdException w:name="HTML Top of Form" w:semiHidden="1" w:unhideWhenUsed="1"/>
-    <w:lsdException w:name="HTML Bottom of Form" w:semiHidden="1" w:unhideWhenUsed="1"/>
-    <w:lsdException w:name="Normal (Web)" w:semiHidden="1" w:unhideWhenUsed="1"/>
-    <w:lsdException w:name="HTML Acronym" w:semiHidden="1" w:unhideWhenUsed="1"/>
-    <w:lsdException w:name="HTML Address" w:semiHidden="1" w:unhideWhenUsed="1"/>
-    <w:lsdException w:name="HTML Cite" w:semiHidden="1" w:unhideWhenUsed="1"/>
-    <w:lsdException w:name="HTML Code" w:semiHidden="1" w:unhideWhenUsed="1"/>
-    <w:lsdException w:name="HTML Definition" w:semiHidden="1" w:unhideWhenUsed="1"/>
-    <w:lsdException w:name="HTML Keyboard" w:semiHidden="1" w:unhideWhenUsed="1"/>
-    <w:lsdException w:name="HTML Preformatted" w:semiHidden="1" w:unhideWhenUsed="1"/>
-    <w:lsdException w:name="HTML Sample" w:semiHidden="1" w:unhideWhenUsed="1"/>
-    <w:lsdException w:name="HTML Typewriter" w:semiHidden="1" w:unhideWhenUsed="1"/>
-    <w:lsdException w:name="HTML Variable" w:semiHidden="1" w:unhideWhenUsed="1"/>
-    <w:lsdException w:name="Normal Table" w:semiHidden="1" w:unhideWhenUsed="1"/>
-    <w:lsdException w:name="annotation subject" w:semiHidden="1" w:unhideWhenUsed="1"/>
-    <w:lsdException w:name="No List" w:semiHidden="1" w:unhideWhenUsed="1"/>
-    <w:lsdException w:name="Outline List 1" w:semiHidden="1" w:unhideWhenUsed="1"/>
-    <w:lsdException w:name="Outline List 2" w:semiHidden="1" w:unhideWhenUsed="1"/>
-    <w:lsdException w:name="Outline List 3" w:semiHidden="1" w:unhideWhenUsed="1"/>
-    <w:lsdException w:name="Table Simple 1" w:semiHidden="1" w:unhideWhenUsed="1"/>
-    <w:lsdException w:name="Table Simple 2" w:semiHidden="1" w:unhideWhenUsed="1"/>
-    <w:lsdException w:name="Table Simple 3" w:semiHidden="1" w:unhideWhenUsed="1"/>
-    <w:lsdException w:name="Table Classic 1" w:semiHidden="1" w:unhideWhenUsed="1"/>
-    <w:lsdException w:name="Table Classic 2" w:semiHidden="1" w:unhideWhenUsed="1"/>
-    <w:lsdException w:name="Table Classic 3" w:semiHidden="1" w:unhideWhenUsed="1"/>
-    <w:lsdException w:name="Table Classic 4" w:semiHidden="1" w:unhideWhenUsed="1"/>
-    <w:lsdException w:name="Table Colorful 1" w:semiHidden="1" w:unhideWhenUsed="1"/>
-    <w:lsdException w:name="Table Colorful 2" w:semiHidden="1" w:unhideWhenUsed="1"/>
-    <w:lsdException w:name="Table Colorful 3" w:semiHidden="1" w:unhideWhenUsed="1"/>
-    <w:lsdException w:name="Table Columns 1" w:semiHidden="1" w:unhideWhenUsed="1"/>
-    <w:lsdException w:name="Table Columns 2" w:semiHidden="1" w:unhideWhenUsed="1"/>
-    <w:lsdException w:name="Table Columns 3" w:semiHidden="1" w:unhideWhenUsed="1"/>
-    <w:lsdException w:name="Table Columns 4" w:semiHidden="1" w:unhideWhenUsed="1"/>
-    <w:lsdException w:name="Table Columns 5" w:semiHidden="1" w:unhideWhenUsed="1"/>
-    <w:lsdException w:name="Table Grid 1" w:semiHidden="1" w:unhideWhenUsed="1"/>
-    <w:lsdException w:name="Table Grid 2" w:semiHidden="1" w:unhideWhenUsed="1"/>
-    <w:lsdException w:name="Table Grid 3" w:semiHidden="1" w:unhideWhenUsed="1"/>
-    <w:lsdException w:name="Table Grid 4" w:semiHidden="1" w:unhideWhenUsed="1"/>
-    <w:lsdException w:name="Table Grid 5" w:semiHidden="1" w:unhideWhenUsed="1"/>
-    <w:lsdException w:name="Table Grid 6" w:semiHidden="1" w:unhideWhenUsed="1"/>
-    <w:lsdException w:name="Table Grid 7" w:semiHidden="1" w:unhideWhenUsed="1"/>
-    <w:lsdException w:name="Table Grid 8" w:semiHidden="1" w:unhideWhenUsed="1"/>
-    <w:lsdException w:name="Table List 1" w:semiHidden="1" w:unhideWhenUsed="1"/>
-    <w:lsdException w:name="Table List 2" w:semiHidden="1" w:unhideWhenUsed="1"/>
-    <w:lsdException w:name="Table List 3" w:semiHidden="1" w:unhideWhenUsed="1"/>
-    <w:lsdException w:name="Table List 4" w:semiHidden="1" w:unhideWhenUsed="1"/>
-    <w:lsdException w:name="Table List 5" w:semiHidden="1" w:unhideWhenUsed="1"/>
-    <w:lsdException w:name="Table List 6" w:semiHidden="1" w:unhideWhenUsed="1"/>
-    <w:lsdException w:name="Table List 7" w:semiHidden="1" w:unhideWhenUsed="1"/>
-    <w:lsdException w:name="Table List 8" w:semiHidden="1" w:unhideWhenUsed="1"/>
-    <w:lsdException w:name="Table 3D effects 1" w:semiHidden="1" w:unhideWhenUsed="1"/>
-    <w:lsdException w:name="Table 3D effects 2" w:semiHidden="1" w:unhideWhenUsed="1"/>
-    <w:lsdException w:name="Table 3D effects 3" w:semiHidden="1" w:unhideWhenUsed="1"/>
-    <w:lsdException w:name="Table Contemporary" w:semiHidden="1" w:unhideWhenUsed="1"/>
-    <w:lsdException w:name="Table Elegant" w:semiHidden="1" w:unhideWhenUsed="1"/>
-    <w:lsdException w:name="Table Professional" w:semiHidden="1" w:unhideWhenUsed="1"/>
-    <w:lsdException w:name="Table Subtle 1" w:semiHidden="1" w:unhideWhenUsed="1"/>
-    <w:lsdException w:name="Table Subtle 2" w:semiHidden="1" w:unhideWhenUsed="1"/>
-    <w:lsdException w:name="Table Web 1" w:semiHidden="1" w:unhideWhenUsed="1"/>
-    <w:lsdException w:name="Table Web 2" w:semiHidden="1" w:unhideWhenUsed="1"/>
-    <w:lsdException w:name="Table Web 3" w:semiHidden="1" w:unhideWhenUsed="1"/>
-    <w:lsdException w:name="Balloon Text" w:semiHidden="1" w:unhideWhenUsed="1"/>
-    <w:lsdException w:name="Table Grid" w:uiPriority="39"/>
-    <w:lsdException w:name="Table Theme" w:semiHidden="1" w:unhideWhenUsed="1"/>
-    <w:lsdException w:name="Placeholder Text" w:semiHidden="1"/>
-    <w:lsdException w:name="No Spacing" w:uiPriority="1" w:qFormat="1"/>
-    <w:lsdException w:name="Light Shading" w:uiPriority="60"/>
-    <w:lsdException w:name="Light List" w:uiPriority="61"/>
-    <w:lsdException w:name="Light Grid" w:uiPriority="62"/>
-    <w:lsdException w:name="Medium Shading 1" w:uiPriority="63"/>
-    <w:lsdException w:name="Medium Shading 2" w:uiPriority="64"/>
-    <w:lsdException w:name="Medium List 1" w:uiPriority="65"/>
-    <w:lsdException w:name="Medium List 2" w:uiPriority="66"/>
-    <w:lsdException w:name="Medium Grid 1" w:uiPriority="67"/>
-    <w:lsdException w:name="Medium Grid 2" w:uiPriority="68"/>
-    <w:lsdException w:name="Medium Grid 3" w:uiPriority="69"/>
-    <w:lsdException w:name="Dark List" w:uiPriority="70"/>
-    <w:lsdException w:name="Colorful Shading" w:uiPriority="71"/>
-    <w:lsdException w:name="Colorful List" w:uiPriority="72"/>
-    <w:lsdException w:name="Colorful Grid" w:uiPriority="73"/>
-    <w:lsdException w:name="Light Shading Accent 1" w:uiPriority="60"/>
-    <w:lsdException w:name="Light List Accent 1" w:uiPriority="61"/>
-    <w:lsdException w:name="Light Grid Accent 1" w:uiPriority="62"/>
-    <w:lsdException w:name="Medium Shading 1 Accent 1" w:uiPriority="63"/>
-    <w:lsdException w:name="Medium Shading 2 Accent 1" w:uiPriority="64"/>
-    <w:lsdException w:name="Medium List 1 Accent 1" w:uiPriority="65"/>
-    <w:lsdException w:name="Revision" w:semiHidden="1"/>
-    <w:lsdException w:name="List Paragraph" w:uiPriority="34" w:qFormat="1"/>
-    <w:lsdException w:name="Quote" w:uiPriority="29" w:qFormat="1"/>
-    <w:lsdException w:name="Intense Quote" w:uiPriority="30" w:qFormat="1"/>
-    <w:lsdException w:name="Medium List 2 Accent 1" w:uiPriority="66"/>
-    <w:lsdException w:name="Medium Grid 1 Accent 1" w:uiPriority="67"/>
-    <w:lsdException w:name="Medium Grid 2 Accent 1" w:uiPriority="68"/>
-    <w:lsdException w:name="Medium Grid 3 Accent 1" w:uiPriority="69"/>
-    <w:lsdException w:name="Dark List Accent 1" w:uiPriority="70"/>
-    <w:lsdException w:name="Colorful Shading Accent 1" w:uiPriority="71"/>
-    <w:lsdException w:name="Colorful List Accent 1" w:uiPriority="72"/>
-    <w:lsdException w:name="Colorful Grid Accent 1" w:uiPriority="73"/>
-    <w:lsdException w:name="Light Shading Accent 2" w:uiPriority="60"/>
-    <w:lsdException w:name="Light List Accent 2" w:uiPriority="61"/>
-    <w:lsdException w:name="Light Grid Accent 2" w:uiPriority="62"/>
-    <w:lsdException w:name="Medium Shading 1 Accent 2" w:uiPriority="63"/>
-    <w:lsdException w:name="Medium Shading 2 Accent 2" w:uiPriority="64"/>
-    <w:lsdException w:name="Medium List 1 Accent 2" w:uiPriority="65"/>
-    <w:lsdException w:name="Medium List 2 Accent 2" w:uiPriority="66"/>
-    <w:lsdException w:name="Medium Grid 1 Accent 2" w:uiPriority="67"/>
-    <w:lsdException w:name="Medium Grid 2 Accent 2" w:uiPriority="68"/>
-    <w:lsdException w:name="Medium Grid 3 Accent 2" w:uiPriority="69"/>
-    <w:lsdException w:name="Dark List Accent 2" w:uiPriority="70"/>
-    <w:lsdException w:name="Colorful Shading Accent 2" w:uiPriority="71"/>
-    <w:lsdException w:name="Colorful List Accent 2" w:uiPriority="72"/>
-    <w:lsdException w:name="Colorful Grid Accent 2" w:uiPriority="73"/>
-    <w:lsdException w:name="Light Shading Accent 3" w:uiPriority="60"/>
-    <w:lsdException w:name="Light List Accent 3" w:uiPriority="61"/>
-    <w:lsdException w:name="Light Grid Accent 3" w:uiPriority="62"/>
-    <w:lsdException w:name="Medium Shading 1 Accent 3" w:uiPriority="63"/>
-    <w:lsdException w:name="Medium Shading 2 Accent 3" w:uiPriority="64"/>
-    <w:lsdException w:name="Medium List 1 Accent 3" w:uiPriority="65"/>
-    <w:lsdException w:name="Medium List 2 Accent 3" w:uiPriority="66"/>
-    <w:lsdException w:name="Medium Grid 1 Accent 3" w:uiPriority="67"/>
-    <w:lsdException w:name="Medium Grid 2 Accent 3" w:uiPriority="68"/>
-    <w:lsdException w:name="Medium Grid 3 Accent 3" w:uiPriority="69"/>
-    <w:lsdException w:name="Dark List Accent 3" w:uiPriority="70"/>
-    <w:lsdException w:name="Colorful Shading Accent 3" w:uiPriority="71"/>
-    <w:lsdException w:name="Colorful List Accent 3" w:uiPriority="72"/>
-    <w:lsdException w:name="Colorful Grid Accent 3" w:uiPriority="73"/>
-    <w:lsdException w:name="Light Shading Accent 4" w:uiPriority="60"/>
-    <w:lsdException w:name="Light List Accent 4" w:uiPriority="61"/>
-    <w:lsdException w:name="Light Grid Accent 4" w:uiPriority="62"/>
-    <w:lsdException w:name="Medium Shading 1 Accent 4" w:uiPriority="63"/>
-    <w:lsdException w:name="Medium Shading 2 Accent 4" w:uiPriority="64"/>
-    <w:lsdException w:name="Medium List 1 Accent 4" w:uiPriority="65"/>
-    <w:lsdException w:name="Medium List 2 Accent 4" w:uiPriority="66"/>
-    <w:lsdException w:name="Medium Grid 1 Accent 4" w:uiPriority="67"/>
-    <w:lsdException w:name="Medium Grid 2 Accent 4" w:uiPriority="68"/>
-    <w:lsdException w:name="Medium Grid 3 Accent 4" w:uiPriority="69"/>
-    <w:lsdException w:name="Dark List Accent 4" w:uiPriority="70"/>
-    <w:lsdException w:name="Colorful Shading Accent 4" w:uiPriority="71"/>
-    <w:lsdException w:name="Colorful List Accent 4" w:uiPriority="72"/>
-    <w:lsdException w:name="Colorful Grid Accent 4" w:uiPriority="73"/>
-    <w:lsdException w:name="Light Shading Accent 5" w:uiPriority="60"/>
-    <w:lsdException w:name="Light List Accent 5" w:uiPriority="61"/>
-    <w:lsdException w:name="Light Grid Accent 5" w:uiPriority="62"/>
-    <w:lsdException w:name="Medium Shading 1 Accent 5" w:uiPriority="63"/>
-    <w:lsdException w:name="Medium Shading 2 Accent 5" w:uiPriority="64"/>
-    <w:lsdException w:name="Medium List 1 Accent 5" w:uiPriority="65"/>
-    <w:lsdException w:name="Medium List 2 Accent 5" w:uiPriority="66"/>
-    <w:lsdException w:name="Medium Grid 1 Accent 5" w:uiPriority="67"/>
-    <w:lsdException w:name="Medium Grid 2 Accent 5" w:uiPriority="68"/>
-    <w:lsdException w:name="Medium Grid 3 Accent 5" w:uiPriority="69"/>
-    <w:lsdException w:name="Dark List Accent 5" w:uiPriority="70"/>
-    <w:lsdException w:name="Colorful Shading Accent 5" w:uiPriority="71"/>
-    <w:lsdException w:name="Colorful List Accent 5" w:uiPriority="72"/>
-    <w:lsdException w:name="Colorful Grid Accent 5" w:uiPriority="73"/>
-    <w:lsdException w:name="Light Shading Accent 6" w:uiPriority="60"/>
-    <w:lsdException w:name="Light List Accent 6" w:uiPriority="61"/>
-    <w:lsdException w:name="Light Grid Accent 6" w:uiPriority="62"/>
-    <w:lsdException w:name="Medium Shading 1 Accent 6" w:uiPriority="63"/>
-    <w:lsdException w:name="Medium Shading 2 Accent 6" w:uiPriority="64"/>
-    <w:lsdException w:name="Medium List 1 Accent 6" w:uiPriority="65"/>
-    <w:lsdException w:name="Medium List 2 Accent 6" w:uiPriority="66"/>
-    <w:lsdException w:name="Medium Grid 1 Accent 6" w:uiPriority="67"/>
-    <w:lsdException w:name="Medium Grid 2 Accent 6" w:uiPriority="68"/>
-    <w:lsdException w:name="Medium Grid 3 Accent 6" w:uiPriority="69"/>
-    <w:lsdException w:name="Dark List Accent 6" w:uiPriority="70"/>
-    <w:lsdException w:name="Colorful Shading Accent 6" w:uiPriority="71"/>
-    <w:lsdException w:name="Colorful List Accent 6" w:uiPriority="72"/>
-    <w:lsdException w:name="Colorful Grid Accent 6" w:uiPriority="73"/>
-    <w:lsdException w:name="Subtle Emphasis" w:uiPriority="19" w:qFormat="1"/>
-    <w:lsdException w:name="Intense Emphasis" w:uiPriority="21" w:qFormat="1"/>
-    <w:lsdException w:name="Subtle Reference" w:uiPriority="31" w:qFormat="1"/>
-    <w:lsdException w:name="Intense Reference" w:uiPriority="32" w:qFormat="1"/>
-    <w:lsdException w:name="Book Title" w:uiPriority="33" w:qFormat="1"/>
-    <w:lsdException w:name="Bibliography" w:semiHidden="1" w:uiPriority="37" w:unhideWhenUsed="1"/>
-    <w:lsdException w:name="TOC Heading" w:semiHidden="1" w:uiPriority="39" w:unhideWhenUsed="1" w:qFormat="1"/>
-    <w:lsdException w:name="Plain Table 1" w:uiPriority="41"/>
-    <w:lsdException w:name="Plain Table 2" w:uiPriority="42"/>
-    <w:lsdException w:name="Plain Table 3" w:uiPriority="43"/>
-    <w:lsdException w:name="Plain Table 4" w:uiPriority="44"/>
-    <w:lsdException w:name="Plain Table 5" w:uiPriority="45"/>
-    <w:lsdException w:name="Grid Table Light" w:uiPriority="40"/>
-    <w:lsdException w:name="Grid Table 1 Light" w:uiPriority="46"/>
-    <w:lsdException w:name="Grid Table 2" w:uiPriority="47"/>
-    <w:lsdException w:name="Grid Table 3" w:uiPriority="48"/>
-    <w:lsdException w:name="Grid Table 4" w:uiPriority="49"/>
-    <w:lsdException w:name="Grid Table 5 Dark" w:uiPriority="50"/>
-    <w:lsdException w:name="Grid Table 6 Colorful" w:uiPriority="51"/>
-    <w:lsdException w:name="Grid Table 7 Colorful" w:uiPriority="52"/>
-    <w:lsdException w:name="Grid Table 1 Light Accent 1" w:uiPriority="46"/>
-    <w:lsdException w:name="Grid Table 2 Accent 1" w:uiPriority="47"/>
-    <w:lsdException w:name="Grid Table 3 Accent 1" w:uiPriority="48"/>
-    <w:lsdException w:name="Grid Table 4 Accent 1" w:uiPriority="49"/>
-    <w:lsdException w:name="Grid Table 5 Dark Accent 1" w:uiPriority="50"/>
-    <w:lsdException w:name="Grid Table 6 Colorful Accent 1" w:uiPriority="51"/>
-    <w:lsdException w:name="Grid Table 7 Colorful Accent 1" w:uiPriority="52"/>
-    <w:lsdException w:name="Grid Table 1 Light Accent 2" w:uiPriority="46"/>
-    <w:lsdException w:name="Grid Table 2 Accent 2" w:uiPriority="47"/>
-    <w:lsdException w:name="Grid Table 3 Accent 2" w:uiPriority="48"/>
-    <w:lsdException w:name="Grid Table 4 Accent 2" w:uiPriority="49"/>
-    <w:lsdException w:name="Grid Table 5 Dark Accent 2" w:uiPriority="50"/>
-    <w:lsdException w:name="Grid Table 6 Colorful Accent 2" w:uiPriority="51"/>
-    <w:lsdException w:name="Grid Table 7 Colorful Accent 2" w:uiPriority="52"/>
-    <w:lsdException w:name="Grid Table 1 Light Accent 3" w:uiPriority="46"/>
-    <w:lsdException w:name="Grid Table 2 Accent 3" w:uiPriority="47"/>
-    <w:lsdException w:name="Grid Table 3 Accent 3" w:uiPriority="48"/>
-    <w:lsdException w:name="Grid Table 4 Accent 3" w:uiPriority="49"/>
-    <w:lsdException w:name="Grid Table 5 Dark Accent 3" w:uiPriority="50"/>
-    <w:lsdException w:name="Grid Table 6 Colorful Accent 3" w:uiPriority="51"/>
-    <w:lsdException w:name="Grid Table 7 Colorful Accent 3" w:uiPriority="52"/>
-    <w:lsdException w:name="Grid Table 1 Light Accent 4" w:uiPriority="46"/>
-    <w:lsdException w:name="Grid Table 2 Accent 4" w:uiPriority="47"/>
-    <w:lsdException w:name="Grid Table 3 Accent 4" w:uiPriority="48"/>
-    <w:lsdException w:name="Grid Table 4 Accent 4" w:uiPriority="49"/>
-    <w:lsdException w:name="Grid Table 5 Dark Accent 4" w:uiPriority="50"/>
-    <w:lsdException w:name="Grid Table 6 Colorful Accent 4" w:uiPriority="51"/>
-    <w:lsdException w:name="Grid Table 7 Colorful Accent 4" w:uiPriority="52"/>
-    <w:lsdException w:name="Grid Table 1 Light Accent 5" w:uiPriority="46"/>
-    <w:lsdException w:name="Grid Table 2 Accent 5" w:uiPriority="47"/>
-    <w:lsdException w:name="Grid Table 3 Accent 5" w:uiPriority="48"/>
-    <w:lsdException w:name="Grid Table 4 Accent 5" w:uiPriority="49"/>
-    <w:lsdException w:name="Grid Table 5 Dark Accent 5" w:uiPriority="50"/>
-    <w:lsdException w:name="Grid Table 6 Colorful Accent 5" w:uiPriority="51"/>
-    <w:lsdException w:name="Grid Table 7 Colorful Accent 5" w:uiPriority="52"/>
-    <w:lsdException w:name="Grid Table 1 Light Accent 6" w:uiPriority="46"/>
-    <w:lsdException w:name="Grid Table 2 Accent 6" w:uiPriority="47"/>
-    <w:lsdException w:name="Grid Table 3 Accent 6" w:uiPriority="48"/>
-    <w:lsdException w:name="Grid Table 4 Accent 6" w:uiPriority="49"/>
-    <w:lsdException w:name="Grid Table 5 Dark Accent 6" w:uiPriority="50"/>
-    <w:lsdException w:name="Grid Table 6 Colorful Accent 6" w:uiPriority="51"/>
-    <w:lsdException w:name="Grid Table 7 Colorful Accent 6" w:uiPriority="52"/>
-    <w:lsdException w:name="List Table 1 Light" w:uiPriority="46"/>
-    <w:lsdException w:name="List Table 2" w:uiPriority="47"/>
-    <w:lsdException w:name="List Table 3" w:uiPriority="48"/>
-    <w:lsdException w:name="List Table 4" w:uiPriority="49"/>
-    <w:lsdException w:name="List Table 5 Dark" w:uiPriority="50"/>
-    <w:lsdException w:name="List Table 6 Colorful" w:uiPriority="51"/>
-    <w:lsdException w:name="List Table 7 Colorful" w:uiPriority="52"/>
-    <w:lsdException w:name="List Table 1 Light Accent 1" w:uiPriority="46"/>
-    <w:lsdException w:name="List Table 2 Accent 1" w:uiPriority="47"/>
-    <w:lsdException w:name="List Table 3 Accent 1" w:uiPriority="48"/>
-    <w:lsdException w:name="List Table 4 Accent 1" w:uiPriority="49"/>
-    <w:lsdException w:name="List Table 5 Dark Accent 1" w:uiPriority="50"/>
-    <w:lsdException w:name="List Table 6 Colorful Accent 1" w:uiPriority="51"/>
-    <w:lsdException w:name="List Table 7 Colorful Accent 1" w:uiPriority="52"/>
-    <w:lsdException w:name="List Table 1 Light Accent 2" w:uiPriority="46"/>
-    <w:lsdException w:name="List Table 2 Accent 2" w:uiPriority="47"/>
-    <w:lsdException w:name="List Table 3 Accent 2" w:uiPriority="48"/>
-    <w:lsdException w:name="List Table 4 Accent 2" w:uiPriority="49"/>
-    <w:lsdException w:name="List Table 5 Dark Accent 2" w:uiPriority="50"/>
-    <w:lsdException w:name="List Table 6 Colorful Accent 2" w:uiPriority="51"/>
-    <w:lsdException w:name="List Table 7 Colorful Accent 2" w:uiPriority="52"/>
-    <w:lsdException w:name="List Table 1 Light Accent 3" w:uiPriority="46"/>
-    <w:lsdException w:name="List Table 2 Accent 3" w:uiPriority="47"/>
-    <w:lsdException w:name="List Table 3 Accent 3" w:uiPriority="48"/>
-    <w:lsdException w:name="List Table 4 Accent 3" w:uiPriority="49"/>
-    <w:lsdException w:name="List Table 5 Dark Accent 3" w:uiPriority="50"/>
-    <w:lsdException w:name="List Table 6 Colorful Accent 3" w:uiPriority="51"/>
-    <w:lsdException w:name="List Table 7 Colorful Accent 3" w:uiPriority="52"/>
-    <w:lsdException w:name="List Table 1 Light Accent 4" w:uiPriority="46"/>
-    <w:lsdException w:name="List Table 2 Accent 4" w:uiPriority="47"/>
-    <w:lsdException w:name="List Table 3 Accent 4" w:uiPriority="48"/>
-    <w:lsdException w:name="List Table 4 Accent 4" w:uiPriority="49"/>
-    <w:lsdException w:name="List Table 5 Dark Accent 4" w:uiPriority="50"/>
-    <w:lsdException w:name="List Table 6 Colorful Accent 4" w:uiPriority="51"/>
-    <w:lsdException w:name="List Table 7 Colorful Accent 4" w:uiPriority="52"/>
-    <w:lsdException w:name="List Table 1 Light Accent 5" w:uiPriority="46"/>
-    <w:lsdException w:name="List Table 2 Accent 5" w:uiPriority="47"/>
-    <w:lsdException w:name="List Table 3 Accent 5" w:uiPriority="48"/>
-    <w:lsdException w:name="List Table 4 Accent 5" w:uiPriority="49"/>
-    <w:lsdException w:name="List Table 5 Dark Accent 5" w:uiPriority="50"/>
-    <w:lsdException w:name="List Table 6 Colorful Accent 5" w:uiPriority="51"/>
-    <w:lsdException w:name="List Table 7 Colorful Accent 5" w:uiPriority="52"/>
-    <w:lsdException w:name="List Table 1 Light Accent 6" w:uiPriority="46"/>
-    <w:lsdException w:name="List Table 2 Accent 6" w:uiPriority="47"/>
-    <w:lsdException w:name="List Table 3 Accent 6" w:uiPriority="48"/>
-    <w:lsdException w:name="List Table 4 Accent 6" w:uiPriority="49"/>
-    <w:lsdException w:name="List Table 5 Dark Accent 6" w:uiPriority="50"/>
-    <w:lsdException w:name="List Table 6 Colorful Accent 6" w:uiPriority="51"/>
-    <w:lsdException w:name="List Table 7 Colorful Accent 6" w:uiPriority="52"/>
-  </w:latentStyles>
-  <w:style w:type="paragraph" w:default="1" w:styleId="Normal">
-    <w:name w:val="Normal"/>
-    <w:qFormat/>
-  </w:style>
-  <w:style w:type="character" w:default="1" w:styleId="DefaultParagraphFont">
-    <w:name w:val="Default Paragraph Font"/>
-    <w:uiPriority w:val="1"/>
-    <w:semiHidden/>
-    <w:unhideWhenUsed/>
-  </w:style>
-  <w:style w:type="table" w:default="1" w:styleId="TableNormal">
-    <w:name w:val="Normal Table"/>
-    <w:uiPriority w:val="99"/>
-    <w:semiHidden/>
-    <w:unhideWhenUsed/>
-    <w:tblPr>
-      <w:tblInd w:w="0" w:type="dxa"/>
-      <w:tblCellMar>
-        <w:top w:w="0" w:type="dxa"/>
-        <w:left w:w="108" w:type="dxa"/>
-        <w:bottom w:w="0" w:type="dxa"/>
-        <w:right w:w="108" w:type="dxa"/>
-      </w:tblCellMar>
-    </w:tblPr>
-  </w:style>
-  <w:style w:type="numbering" w:default="1" w:styleId="NoList">
-    <w:name w:val="No List"/>
-    <w:uiPriority w:val="99"/>
-    <w:semiHidden/>
-    <w:unhideWhenUsed/>
-  </w:style>
-  <w:style w:type="character" w:styleId="PlaceholderText">
-    <w:name w:val="Placeholder Text"/>
-    <w:basedOn w:val="DefaultParagraphFont"/>
-    <w:uiPriority w:val="99"/>
-    <w:semiHidden/>
-    <w:rsid w:val="00152410"/>
-    <w:rPr>
-      <w:color w:val="808080"/>
-    </w:rPr>
-  </w:style>
-</w:styles>
-</file>
-
-<file path=word/glossary/webSettings.xml><?xml version="1.0" encoding="utf-8"?>
-<w:webSettings xmlns:mc="http://schemas.openxmlformats.org/markup-compatibility/2006" xmlns:r="http://schemas.openxmlformats.org/officeDocument/2006/relationships" xmlns:w="http://schemas.openxmlformats.org/wordprocessingml/2006/main" xmlns:w14="http://schemas.microsoft.com/office/word/2010/wordml" xmlns:w15="http://schemas.microsoft.com/office/word/2012/wordml" xmlns:w16se="http://schemas.microsoft.com/office/word/2015/wordml/symex" mc:Ignorable="w14 w15 w16se">
-  <w:optimizeForBrowser/>
-  <w:allowPNG/>
-</w:webSettings>
-</file>
-
 <file path=word/theme/theme1.xml><?xml version="1.0" encoding="utf-8"?>
 <a:theme xmlns:a="http://schemas.openxmlformats.org/drawingml/2006/main" name="Office Theme">
   <a:themeElements>
@@ -14397,7 +13772,7 @@
 </file>
 
 <file path=customXml/itemProps1.xml><?xml version="1.0" encoding="utf-8"?>
-<ds:datastoreItem xmlns:ds="http://schemas.openxmlformats.org/officeDocument/2006/customXml" ds:itemID="{943B61D4-6622-4F53-95EA-80D33C5AEC1E}">
+<ds:datastoreItem xmlns:ds="http://schemas.openxmlformats.org/officeDocument/2006/customXml" ds:itemID="{1ECC6E34-EC23-46F9-8062-39C4E762AE0F}">
   <ds:schemaRefs>
     <ds:schemaRef ds:uri="http://schemas.openxmlformats.org/officeDocument/2006/bibliography"/>
   </ds:schemaRefs>

</xml_diff>

<commit_message>
begun work on a 4th draft with clearer objectives, more talk on the programming aspect and less on the physics
</commit_message>
<xml_diff>
--- a/Msc project proposal(3).docx
+++ b/Msc project proposal(3).docx
@@ -2141,6 +2141,9 @@
         <w:t>Roadmap:</w:t>
       </w:r>
       <w:bookmarkEnd w:id="10"/>
+      <w:r>
+        <w:t xml:space="preserve"> </w:t>
+      </w:r>
     </w:p>
     <w:p>
       <w:pPr>
@@ -2151,26 +2154,38 @@
         </w:numPr>
       </w:pPr>
       <w:r>
-        <w:t>Start with deriving and programming linear motion</w:t>
+        <w:t xml:space="preserve"> Chapter one will discuss</w:t>
       </w:r>
     </w:p>
     <w:p>
       <w:pPr>
         <w:pStyle w:val="ListParagraph"/>
         <w:numPr>
-          <w:ilvl w:val="0"/>
+          <w:ilvl w:val="1"/>
           <w:numId w:val="16"/>
         </w:numPr>
       </w:pPr>
       <w:r>
-        <w:t>Using the methodology to derive linear motion, apply it to demonstrate how rotational motion is derived</w:t>
+        <w:t>Start with deriving and programming linear motion</w:t>
       </w:r>
     </w:p>
     <w:p>
       <w:pPr>
         <w:pStyle w:val="ListParagraph"/>
         <w:numPr>
-          <w:ilvl w:val="0"/>
+          <w:ilvl w:val="1"/>
+          <w:numId w:val="16"/>
+        </w:numPr>
+      </w:pPr>
+      <w:r>
+        <w:t>Using the methodology to derive linear motion, apply it to demonstrate how rotational motion is derived</w:t>
+      </w:r>
+    </w:p>
+    <w:p>
+      <w:pPr>
+        <w:pStyle w:val="ListParagraph"/>
+        <w:numPr>
+          <w:ilvl w:val="1"/>
           <w:numId w:val="16"/>
         </w:numPr>
       </w:pPr>
@@ -2441,6 +2456,8 @@
         </w:rPr>
         <w:t>(if applicable due to limitations in my current programming abilities</w:t>
       </w:r>
+      <w:bookmarkStart w:id="11" w:name="_GoBack"/>
+      <w:bookmarkEnd w:id="11"/>
     </w:p>
     <w:p>
       <w:pPr>
@@ -2544,13 +2561,13 @@
         </w:numPr>
       </w:pPr>
       <w:r>
+        <w:lastRenderedPageBreak/>
         <w:t xml:space="preserve">Collisions at an angle </w:t>
       </w:r>
     </w:p>
     <w:p/>
     <w:p>
       <w:r>
-        <w:lastRenderedPageBreak/>
         <w:br/>
       </w:r>
     </w:p>
@@ -2558,11 +2575,11 @@
       <w:pPr>
         <w:pStyle w:val="Heading1"/>
       </w:pPr>
-      <w:bookmarkStart w:id="11" w:name="_Toc5041131"/>
+      <w:bookmarkStart w:id="12" w:name="_Toc5041131"/>
       <w:r>
         <w:t>Understanding objects in motion</w:t>
       </w:r>
-      <w:bookmarkEnd w:id="11"/>
+      <w:bookmarkEnd w:id="12"/>
     </w:p>
     <w:p>
       <w:r>
@@ -2582,11 +2599,11 @@
       <w:pPr>
         <w:pStyle w:val="Heading2"/>
       </w:pPr>
-      <w:bookmarkStart w:id="12" w:name="_Toc5041132"/>
+      <w:bookmarkStart w:id="13" w:name="_Toc5041132"/>
       <w:r>
         <w:t>Linear motion</w:t>
       </w:r>
-      <w:bookmarkEnd w:id="12"/>
+      <w:bookmarkEnd w:id="13"/>
     </w:p>
     <w:p>
       <w:r>
@@ -3918,7 +3935,7 @@
       <w:pPr>
         <w:pStyle w:val="NoSpacing"/>
       </w:pPr>
-      <w:bookmarkStart w:id="13" w:name="_Toc5041134"/>
+      <w:bookmarkStart w:id="14" w:name="_Toc5041134"/>
       <w:r>
         <w:rPr>
           <w:rStyle w:val="Heading3Char"/>
@@ -3926,7 +3943,7 @@
         <w:lastRenderedPageBreak/>
         <w:t>Non uniform displacement, velocity and acceleration</w:t>
       </w:r>
-      <w:bookmarkEnd w:id="13"/>
+      <w:bookmarkEnd w:id="14"/>
       <w:r>
         <w:br/>
       </w:r>
@@ -6555,7 +6572,7 @@
       <w:pPr>
         <w:pStyle w:val="Heading2"/>
       </w:pPr>
-      <w:bookmarkStart w:id="14" w:name="_Toc5041135"/>
+      <w:bookmarkStart w:id="15" w:name="_Toc5041135"/>
       <w:r>
         <w:lastRenderedPageBreak/>
         <w:t>Cir</w:t>
@@ -6563,7 +6580,7 @@
       <w:r>
         <w:t>cular motion</w:t>
       </w:r>
-      <w:bookmarkEnd w:id="14"/>
+      <w:bookmarkEnd w:id="15"/>
     </w:p>
     <w:p>
       <w:pPr>
@@ -9068,11 +9085,11 @@
       <w:pPr>
         <w:pStyle w:val="Heading2"/>
       </w:pPr>
-      <w:bookmarkStart w:id="15" w:name="_Toc5041136"/>
+      <w:bookmarkStart w:id="16" w:name="_Toc5041136"/>
       <w:r>
         <w:t>Implementing real life equation into code</w:t>
       </w:r>
-      <w:bookmarkEnd w:id="15"/>
+      <w:bookmarkEnd w:id="16"/>
     </w:p>
     <w:p>
       <w:r>
@@ -9083,11 +9100,11 @@
       <w:pPr>
         <w:pStyle w:val="Heading3"/>
       </w:pPr>
-      <w:bookmarkStart w:id="16" w:name="_Toc5041137"/>
+      <w:bookmarkStart w:id="17" w:name="_Toc5041137"/>
       <w:r>
         <w:t>Time, the most important variable</w:t>
       </w:r>
-      <w:bookmarkEnd w:id="16"/>
+      <w:bookmarkEnd w:id="17"/>
     </w:p>
     <w:p>
       <w:r>
@@ -9100,15 +9117,16 @@
         <w:t xml:space="preserve">ity for an object accelerating. Therefore, in order for everything to function as it should, time is to be considered the first variable to implement. </w:t>
       </w:r>
     </w:p>
+    <w:p/>
     <w:p>
       <w:pPr>
         <w:pStyle w:val="Heading3"/>
       </w:pPr>
-      <w:bookmarkStart w:id="17" w:name="_Toc5041138"/>
+      <w:bookmarkStart w:id="18" w:name="_Toc5041138"/>
       <w:r>
         <w:t>Location, using vectors to simulate the location of an object</w:t>
       </w:r>
-      <w:bookmarkEnd w:id="17"/>
+      <w:bookmarkEnd w:id="18"/>
     </w:p>
     <w:p>
       <w:r>
@@ -9140,20 +9158,17 @@
       </w:r>
       <w:proofErr w:type="gramEnd"/>
       <w:r>
-        <w:t>and also k for 3d vectors). For 2d vectors, the computer can take the vector co-ordinates as the location on the page depend</w:t>
+        <w:t xml:space="preserve">and also k for 3d vectors). For 2d vectors, the computer can take the vector co-ordinates as the </w:t>
+      </w:r>
+      <w:r>
+        <w:lastRenderedPageBreak/>
+        <w:t>location on the page depend</w:t>
       </w:r>
       <w:r>
         <w:t>ing on the size of a screen, determining the location of an object much like a navigator would do using the longitude and latitude of a map</w:t>
       </w:r>
       <w:r>
-        <w:t xml:space="preserve">. Therefore, a uniform mesh </w:t>
-      </w:r>
-      <w:r>
-        <w:lastRenderedPageBreak/>
-        <w:t xml:space="preserve">would be required in order to </w:t>
-      </w:r>
-      <w:r>
-        <w:t>create a grid to detail where the object would be at any given instance of time</w:t>
+        <w:t xml:space="preserve">. </w:t>
       </w:r>
       <w:r>
         <w:br/>
@@ -9163,11 +9178,11 @@
       <w:pPr>
         <w:pStyle w:val="Heading3"/>
       </w:pPr>
-      <w:bookmarkStart w:id="18" w:name="_Toc5041139"/>
+      <w:bookmarkStart w:id="19" w:name="_Toc5041139"/>
       <w:r>
         <w:t>Linear Motion and direction, using vectors to simulate motion</w:t>
       </w:r>
-      <w:bookmarkEnd w:id="18"/>
+      <w:bookmarkEnd w:id="19"/>
     </w:p>
     <w:p>
       <w:r>
@@ -9370,18 +9385,245 @@
         </m:oMath>
       </m:oMathPara>
     </w:p>
+    <w:p>
+      <w:pPr>
+        <w:rPr>
+          <w:rFonts w:eastAsiaTheme="minorEastAsia"/>
+        </w:rPr>
+      </w:pPr>
+    </w:p>
+    <w:p>
+      <w:pPr>
+        <w:rPr>
+          <w:rFonts w:eastAsiaTheme="minorEastAsia"/>
+        </w:rPr>
+      </w:pPr>
+      <w:r>
+        <w:rPr>
+          <w:rFonts w:eastAsiaTheme="minorEastAsia"/>
+        </w:rPr>
+        <w:t xml:space="preserve">Therefore, all that is really required for both </w:t>
+      </w:r>
+      <w:proofErr w:type="gramStart"/>
+      <w:r>
+        <w:rPr>
+          <w:rFonts w:eastAsiaTheme="minorEastAsia"/>
+        </w:rPr>
+        <w:t xml:space="preserve">the </w:t>
+      </w:r>
+      <w:proofErr w:type="spellStart"/>
+      <w:r>
+        <w:rPr>
+          <w:rFonts w:eastAsiaTheme="minorEastAsia"/>
+        </w:rPr>
+        <w:t>i</w:t>
+      </w:r>
+      <w:proofErr w:type="spellEnd"/>
+      <w:proofErr w:type="gramEnd"/>
+      <w:r>
+        <w:rPr>
+          <w:rFonts w:eastAsiaTheme="minorEastAsia"/>
+        </w:rPr>
+        <w:t xml:space="preserve"> and j vectors would be:</w:t>
+      </w:r>
+    </w:p>
+    <w:p>
+      <w:pPr>
+        <w:pStyle w:val="ListParagraph"/>
+        <w:numPr>
+          <w:ilvl w:val="0"/>
+          <w:numId w:val="21"/>
+        </w:numPr>
+        <w:rPr>
+          <w:rFonts w:eastAsiaTheme="minorEastAsia"/>
+        </w:rPr>
+      </w:pPr>
+      <w:r>
+        <w:rPr>
+          <w:rFonts w:eastAsiaTheme="minorEastAsia"/>
+        </w:rPr>
+        <w:t xml:space="preserve">position vectors for both </w:t>
+      </w:r>
+      <w:proofErr w:type="spellStart"/>
+      <w:r>
+        <w:rPr>
+          <w:rFonts w:eastAsiaTheme="minorEastAsia"/>
+        </w:rPr>
+        <w:t>i</w:t>
+      </w:r>
+      <w:proofErr w:type="spellEnd"/>
+      <w:r>
+        <w:rPr>
+          <w:rFonts w:eastAsiaTheme="minorEastAsia"/>
+        </w:rPr>
+        <w:t xml:space="preserve"> and j</w:t>
+      </w:r>
+    </w:p>
+    <w:p>
+      <w:pPr>
+        <w:pStyle w:val="ListParagraph"/>
+        <w:numPr>
+          <w:ilvl w:val="0"/>
+          <w:numId w:val="21"/>
+        </w:numPr>
+        <w:rPr>
+          <w:rFonts w:eastAsiaTheme="minorEastAsia"/>
+        </w:rPr>
+      </w:pPr>
+      <w:r>
+        <w:rPr>
+          <w:rFonts w:eastAsiaTheme="minorEastAsia"/>
+        </w:rPr>
+        <w:t xml:space="preserve">velocity vector for </w:t>
+      </w:r>
+      <w:proofErr w:type="spellStart"/>
+      <w:r>
+        <w:rPr>
+          <w:rFonts w:eastAsiaTheme="minorEastAsia"/>
+        </w:rPr>
+        <w:t>i</w:t>
+      </w:r>
+      <w:proofErr w:type="spellEnd"/>
+      <w:r>
+        <w:rPr>
+          <w:rFonts w:eastAsiaTheme="minorEastAsia"/>
+        </w:rPr>
+        <w:t xml:space="preserve"> and j</w:t>
+      </w:r>
+    </w:p>
+    <w:p>
+      <w:pPr>
+        <w:pStyle w:val="ListParagraph"/>
+        <w:numPr>
+          <w:ilvl w:val="0"/>
+          <w:numId w:val="21"/>
+        </w:numPr>
+        <w:rPr>
+          <w:rFonts w:eastAsiaTheme="minorEastAsia"/>
+        </w:rPr>
+      </w:pPr>
+      <w:r>
+        <w:rPr>
+          <w:rFonts w:eastAsiaTheme="minorEastAsia"/>
+        </w:rPr>
+        <w:t xml:space="preserve">acceleration for both </w:t>
+      </w:r>
+      <w:proofErr w:type="spellStart"/>
+      <w:r>
+        <w:rPr>
+          <w:rFonts w:eastAsiaTheme="minorEastAsia"/>
+        </w:rPr>
+        <w:t>i</w:t>
+      </w:r>
+      <w:proofErr w:type="spellEnd"/>
+      <w:r>
+        <w:rPr>
+          <w:rFonts w:eastAsiaTheme="minorEastAsia"/>
+        </w:rPr>
+        <w:t xml:space="preserve"> and j</w:t>
+      </w:r>
+    </w:p>
+    <w:p>
+      <w:pPr>
+        <w:rPr>
+          <w:rFonts w:eastAsiaTheme="minorEastAsia"/>
+        </w:rPr>
+      </w:pPr>
+    </w:p>
+    <w:p>
+      <w:pPr>
+        <w:rPr>
+          <w:rFonts w:eastAsiaTheme="minorEastAsia"/>
+        </w:rPr>
+      </w:pPr>
+      <w:r>
+        <w:rPr>
+          <w:rFonts w:eastAsiaTheme="minorEastAsia"/>
+        </w:rPr>
+        <w:t xml:space="preserve">In the most basic form, motion can be implemented on </w:t>
+      </w:r>
+      <w:proofErr w:type="spellStart"/>
+      <w:r>
+        <w:rPr>
+          <w:rFonts w:eastAsiaTheme="minorEastAsia"/>
+        </w:rPr>
+        <w:t>kotlin</w:t>
+      </w:r>
+      <w:proofErr w:type="spellEnd"/>
+      <w:r>
+        <w:rPr>
+          <w:rFonts w:eastAsiaTheme="minorEastAsia"/>
+        </w:rPr>
+        <w:t xml:space="preserve"> as follows:</w:t>
+      </w:r>
+    </w:p>
+    <w:p>
+      <w:pPr>
+        <w:rPr>
+          <w:rFonts w:eastAsiaTheme="minorEastAsia"/>
+        </w:rPr>
+      </w:pPr>
+    </w:p>
+    <w:p>
+      <w:pPr>
+        <w:rPr>
+          <w:rFonts w:eastAsiaTheme="minorEastAsia"/>
+        </w:rPr>
+      </w:pPr>
+      <w:r>
+        <w:rPr>
+          <w:rFonts w:eastAsiaTheme="minorEastAsia"/>
+        </w:rPr>
+        <w:t>However, this model assumes that</w:t>
+      </w:r>
+      <w:r>
+        <w:rPr>
+          <w:rFonts w:eastAsiaTheme="minorEastAsia"/>
+        </w:rPr>
+        <w:br/>
+      </w:r>
+    </w:p>
+    <w:p>
+      <w:pPr>
+        <w:rPr>
+          <w:rFonts w:eastAsiaTheme="minorEastAsia"/>
+        </w:rPr>
+      </w:pPr>
+    </w:p>
+    <w:p>
+      <w:pPr>
+        <w:rPr>
+          <w:rFonts w:eastAsiaTheme="minorEastAsia"/>
+        </w:rPr>
+      </w:pPr>
+      <w:r>
+        <w:rPr>
+          <w:rFonts w:eastAsiaTheme="minorEastAsia"/>
+        </w:rPr>
+        <w:t xml:space="preserve">Where the particles I and j vector positions will change depending on the </w:t>
+      </w:r>
+      <w:proofErr w:type="spellStart"/>
+      <w:r>
+        <w:rPr>
+          <w:rFonts w:eastAsiaTheme="minorEastAsia"/>
+        </w:rPr>
+        <w:t>i</w:t>
+      </w:r>
+      <w:proofErr w:type="spellEnd"/>
+      <w:r>
+        <w:rPr>
+          <w:rFonts w:eastAsiaTheme="minorEastAsia"/>
+        </w:rPr>
+        <w:t xml:space="preserve"> and j velocities and the velocities will be affected depending on the values of acceleration on the </w:t>
+      </w:r>
+    </w:p>
     <w:p/>
     <w:p>
       <w:pPr>
         <w:pStyle w:val="Heading3"/>
       </w:pPr>
-      <w:bookmarkStart w:id="19" w:name="_Toc5041140"/>
-      <w:r>
-        <w:t>Circular motion using matrices to simulate circular motion and the rotation of an object.</w:t>
-      </w:r>
-      <w:bookmarkEnd w:id="19"/>
-      <w:r>
-        <w:t xml:space="preserve"> </w:t>
+      <w:r>
+        <w:t xml:space="preserve">Simulating rotations using equations for circular motion. </w:t>
       </w:r>
     </w:p>
     <w:p>
@@ -9901,8 +10143,6 @@
           </m:sub>
         </m:sSub>
       </m:oMath>
-      <w:bookmarkStart w:id="22" w:name="_GoBack"/>
-      <w:bookmarkEnd w:id="22"/>
       <w:r>
         <w:rPr>
           <w:rFonts w:eastAsiaTheme="minorEastAsia"/>
@@ -10109,12 +10349,12 @@
       <w:pPr>
         <w:pStyle w:val="Heading2"/>
       </w:pPr>
-      <w:bookmarkStart w:id="23" w:name="_Toc5041143"/>
+      <w:bookmarkStart w:id="22" w:name="_Toc5041143"/>
       <w:r>
         <w:lastRenderedPageBreak/>
         <w:t>References:</w:t>
       </w:r>
-      <w:bookmarkEnd w:id="23"/>
+      <w:bookmarkEnd w:id="22"/>
     </w:p>
     <w:p/>
     <w:p>
@@ -10589,7 +10829,7 @@
           <w:rPr>
             <w:noProof/>
           </w:rPr>
-          <w:t>18</w:t>
+          <w:t>7</w:t>
         </w:r>
         <w:r>
           <w:rPr>
@@ -11400,6 +11640,119 @@
     </w:lvl>
   </w:abstractNum>
   <w:abstractNum w:abstractNumId="7" w15:restartNumberingAfterBreak="0">
+    <w:nsid w:val="2E792189"/>
+    <w:multiLevelType w:val="hybridMultilevel"/>
+    <w:tmpl w:val="54FEEB26"/>
+    <w:lvl w:ilvl="0" w:tplc="08090001">
+      <w:start w:val="1"/>
+      <w:numFmt w:val="bullet"/>
+      <w:lvlText w:val=""/>
+      <w:lvlJc w:val="left"/>
+      <w:pPr>
+        <w:ind w:left="720" w:hanging="360"/>
+      </w:pPr>
+      <w:rPr>
+        <w:rFonts w:ascii="Symbol" w:hAnsi="Symbol" w:hint="default"/>
+      </w:rPr>
+    </w:lvl>
+    <w:lvl w:ilvl="1" w:tplc="08090003" w:tentative="1">
+      <w:start w:val="1"/>
+      <w:numFmt w:val="bullet"/>
+      <w:lvlText w:val="o"/>
+      <w:lvlJc w:val="left"/>
+      <w:pPr>
+        <w:ind w:left="1440" w:hanging="360"/>
+      </w:pPr>
+      <w:rPr>
+        <w:rFonts w:ascii="Courier New" w:hAnsi="Courier New" w:cs="Courier New" w:hint="default"/>
+      </w:rPr>
+    </w:lvl>
+    <w:lvl w:ilvl="2" w:tplc="08090005" w:tentative="1">
+      <w:start w:val="1"/>
+      <w:numFmt w:val="bullet"/>
+      <w:lvlText w:val=""/>
+      <w:lvlJc w:val="left"/>
+      <w:pPr>
+        <w:ind w:left="2160" w:hanging="360"/>
+      </w:pPr>
+      <w:rPr>
+        <w:rFonts w:ascii="Wingdings" w:hAnsi="Wingdings" w:hint="default"/>
+      </w:rPr>
+    </w:lvl>
+    <w:lvl w:ilvl="3" w:tplc="08090001" w:tentative="1">
+      <w:start w:val="1"/>
+      <w:numFmt w:val="bullet"/>
+      <w:lvlText w:val=""/>
+      <w:lvlJc w:val="left"/>
+      <w:pPr>
+        <w:ind w:left="2880" w:hanging="360"/>
+      </w:pPr>
+      <w:rPr>
+        <w:rFonts w:ascii="Symbol" w:hAnsi="Symbol" w:hint="default"/>
+      </w:rPr>
+    </w:lvl>
+    <w:lvl w:ilvl="4" w:tplc="08090003" w:tentative="1">
+      <w:start w:val="1"/>
+      <w:numFmt w:val="bullet"/>
+      <w:lvlText w:val="o"/>
+      <w:lvlJc w:val="left"/>
+      <w:pPr>
+        <w:ind w:left="3600" w:hanging="360"/>
+      </w:pPr>
+      <w:rPr>
+        <w:rFonts w:ascii="Courier New" w:hAnsi="Courier New" w:cs="Courier New" w:hint="default"/>
+      </w:rPr>
+    </w:lvl>
+    <w:lvl w:ilvl="5" w:tplc="08090005" w:tentative="1">
+      <w:start w:val="1"/>
+      <w:numFmt w:val="bullet"/>
+      <w:lvlText w:val=""/>
+      <w:lvlJc w:val="left"/>
+      <w:pPr>
+        <w:ind w:left="4320" w:hanging="360"/>
+      </w:pPr>
+      <w:rPr>
+        <w:rFonts w:ascii="Wingdings" w:hAnsi="Wingdings" w:hint="default"/>
+      </w:rPr>
+    </w:lvl>
+    <w:lvl w:ilvl="6" w:tplc="08090001" w:tentative="1">
+      <w:start w:val="1"/>
+      <w:numFmt w:val="bullet"/>
+      <w:lvlText w:val=""/>
+      <w:lvlJc w:val="left"/>
+      <w:pPr>
+        <w:ind w:left="5040" w:hanging="360"/>
+      </w:pPr>
+      <w:rPr>
+        <w:rFonts w:ascii="Symbol" w:hAnsi="Symbol" w:hint="default"/>
+      </w:rPr>
+    </w:lvl>
+    <w:lvl w:ilvl="7" w:tplc="08090003" w:tentative="1">
+      <w:start w:val="1"/>
+      <w:numFmt w:val="bullet"/>
+      <w:lvlText w:val="o"/>
+      <w:lvlJc w:val="left"/>
+      <w:pPr>
+        <w:ind w:left="5760" w:hanging="360"/>
+      </w:pPr>
+      <w:rPr>
+        <w:rFonts w:ascii="Courier New" w:hAnsi="Courier New" w:cs="Courier New" w:hint="default"/>
+      </w:rPr>
+    </w:lvl>
+    <w:lvl w:ilvl="8" w:tplc="08090005" w:tentative="1">
+      <w:start w:val="1"/>
+      <w:numFmt w:val="bullet"/>
+      <w:lvlText w:val=""/>
+      <w:lvlJc w:val="left"/>
+      <w:pPr>
+        <w:ind w:left="6480" w:hanging="360"/>
+      </w:pPr>
+      <w:rPr>
+        <w:rFonts w:ascii="Wingdings" w:hAnsi="Wingdings" w:hint="default"/>
+      </w:rPr>
+    </w:lvl>
+  </w:abstractNum>
+  <w:abstractNum w:abstractNumId="8" w15:restartNumberingAfterBreak="0">
     <w:nsid w:val="30B1320E"/>
     <w:multiLevelType w:val="hybridMultilevel"/>
     <w:tmpl w:val="FD16D458"/>
@@ -11512,7 +11865,7 @@
       </w:rPr>
     </w:lvl>
   </w:abstractNum>
-  <w:abstractNum w:abstractNumId="8" w15:restartNumberingAfterBreak="0">
+  <w:abstractNum w:abstractNumId="9" w15:restartNumberingAfterBreak="0">
     <w:nsid w:val="34670BC3"/>
     <w:multiLevelType w:val="hybridMultilevel"/>
     <w:tmpl w:val="B3429994"/>
@@ -11598,7 +11951,7 @@
       </w:pPr>
     </w:lvl>
   </w:abstractNum>
-  <w:abstractNum w:abstractNumId="9" w15:restartNumberingAfterBreak="0">
+  <w:abstractNum w:abstractNumId="10" w15:restartNumberingAfterBreak="0">
     <w:nsid w:val="392326E5"/>
     <w:multiLevelType w:val="hybridMultilevel"/>
     <w:tmpl w:val="B16883D8"/>
@@ -11684,7 +12037,7 @@
       </w:pPr>
     </w:lvl>
   </w:abstractNum>
-  <w:abstractNum w:abstractNumId="10" w15:restartNumberingAfterBreak="0">
+  <w:abstractNum w:abstractNumId="11" w15:restartNumberingAfterBreak="0">
     <w:nsid w:val="43166C83"/>
     <w:multiLevelType w:val="hybridMultilevel"/>
     <w:tmpl w:val="44361946"/>
@@ -11797,7 +12150,7 @@
       </w:rPr>
     </w:lvl>
   </w:abstractNum>
-  <w:abstractNum w:abstractNumId="11" w15:restartNumberingAfterBreak="0">
+  <w:abstractNum w:abstractNumId="12" w15:restartNumberingAfterBreak="0">
     <w:nsid w:val="43A43B87"/>
     <w:multiLevelType w:val="hybridMultilevel"/>
     <w:tmpl w:val="C14AC72E"/>
@@ -11910,7 +12263,7 @@
       </w:rPr>
     </w:lvl>
   </w:abstractNum>
-  <w:abstractNum w:abstractNumId="12" w15:restartNumberingAfterBreak="0">
+  <w:abstractNum w:abstractNumId="13" w15:restartNumberingAfterBreak="0">
     <w:nsid w:val="53AD6CA0"/>
     <w:multiLevelType w:val="hybridMultilevel"/>
     <w:tmpl w:val="269EE7EC"/>
@@ -12023,7 +12376,7 @@
       </w:rPr>
     </w:lvl>
   </w:abstractNum>
-  <w:abstractNum w:abstractNumId="13" w15:restartNumberingAfterBreak="0">
+  <w:abstractNum w:abstractNumId="14" w15:restartNumberingAfterBreak="0">
     <w:nsid w:val="5AC04F46"/>
     <w:multiLevelType w:val="hybridMultilevel"/>
     <w:tmpl w:val="CCF2D580"/>
@@ -12136,7 +12489,7 @@
       </w:rPr>
     </w:lvl>
   </w:abstractNum>
-  <w:abstractNum w:abstractNumId="14" w15:restartNumberingAfterBreak="0">
+  <w:abstractNum w:abstractNumId="15" w15:restartNumberingAfterBreak="0">
     <w:nsid w:val="61106823"/>
     <w:multiLevelType w:val="hybridMultilevel"/>
     <w:tmpl w:val="B7CCA51A"/>
@@ -12222,7 +12575,120 @@
       </w:pPr>
     </w:lvl>
   </w:abstractNum>
-  <w:abstractNum w:abstractNumId="15" w15:restartNumberingAfterBreak="0">
+  <w:abstractNum w:abstractNumId="16" w15:restartNumberingAfterBreak="0">
+    <w:nsid w:val="68DB62C4"/>
+    <w:multiLevelType w:val="hybridMultilevel"/>
+    <w:tmpl w:val="AEF22164"/>
+    <w:lvl w:ilvl="0" w:tplc="08090001">
+      <w:start w:val="1"/>
+      <w:numFmt w:val="bullet"/>
+      <w:lvlText w:val=""/>
+      <w:lvlJc w:val="left"/>
+      <w:pPr>
+        <w:ind w:left="765" w:hanging="360"/>
+      </w:pPr>
+      <w:rPr>
+        <w:rFonts w:ascii="Symbol" w:hAnsi="Symbol" w:hint="default"/>
+      </w:rPr>
+    </w:lvl>
+    <w:lvl w:ilvl="1" w:tplc="08090003" w:tentative="1">
+      <w:start w:val="1"/>
+      <w:numFmt w:val="bullet"/>
+      <w:lvlText w:val="o"/>
+      <w:lvlJc w:val="left"/>
+      <w:pPr>
+        <w:ind w:left="1485" w:hanging="360"/>
+      </w:pPr>
+      <w:rPr>
+        <w:rFonts w:ascii="Courier New" w:hAnsi="Courier New" w:cs="Courier New" w:hint="default"/>
+      </w:rPr>
+    </w:lvl>
+    <w:lvl w:ilvl="2" w:tplc="08090005" w:tentative="1">
+      <w:start w:val="1"/>
+      <w:numFmt w:val="bullet"/>
+      <w:lvlText w:val=""/>
+      <w:lvlJc w:val="left"/>
+      <w:pPr>
+        <w:ind w:left="2205" w:hanging="360"/>
+      </w:pPr>
+      <w:rPr>
+        <w:rFonts w:ascii="Wingdings" w:hAnsi="Wingdings" w:hint="default"/>
+      </w:rPr>
+    </w:lvl>
+    <w:lvl w:ilvl="3" w:tplc="08090001" w:tentative="1">
+      <w:start w:val="1"/>
+      <w:numFmt w:val="bullet"/>
+      <w:lvlText w:val=""/>
+      <w:lvlJc w:val="left"/>
+      <w:pPr>
+        <w:ind w:left="2925" w:hanging="360"/>
+      </w:pPr>
+      <w:rPr>
+        <w:rFonts w:ascii="Symbol" w:hAnsi="Symbol" w:hint="default"/>
+      </w:rPr>
+    </w:lvl>
+    <w:lvl w:ilvl="4" w:tplc="08090003" w:tentative="1">
+      <w:start w:val="1"/>
+      <w:numFmt w:val="bullet"/>
+      <w:lvlText w:val="o"/>
+      <w:lvlJc w:val="left"/>
+      <w:pPr>
+        <w:ind w:left="3645" w:hanging="360"/>
+      </w:pPr>
+      <w:rPr>
+        <w:rFonts w:ascii="Courier New" w:hAnsi="Courier New" w:cs="Courier New" w:hint="default"/>
+      </w:rPr>
+    </w:lvl>
+    <w:lvl w:ilvl="5" w:tplc="08090005" w:tentative="1">
+      <w:start w:val="1"/>
+      <w:numFmt w:val="bullet"/>
+      <w:lvlText w:val=""/>
+      <w:lvlJc w:val="left"/>
+      <w:pPr>
+        <w:ind w:left="4365" w:hanging="360"/>
+      </w:pPr>
+      <w:rPr>
+        <w:rFonts w:ascii="Wingdings" w:hAnsi="Wingdings" w:hint="default"/>
+      </w:rPr>
+    </w:lvl>
+    <w:lvl w:ilvl="6" w:tplc="08090001" w:tentative="1">
+      <w:start w:val="1"/>
+      <w:numFmt w:val="bullet"/>
+      <w:lvlText w:val=""/>
+      <w:lvlJc w:val="left"/>
+      <w:pPr>
+        <w:ind w:left="5085" w:hanging="360"/>
+      </w:pPr>
+      <w:rPr>
+        <w:rFonts w:ascii="Symbol" w:hAnsi="Symbol" w:hint="default"/>
+      </w:rPr>
+    </w:lvl>
+    <w:lvl w:ilvl="7" w:tplc="08090003" w:tentative="1">
+      <w:start w:val="1"/>
+      <w:numFmt w:val="bullet"/>
+      <w:lvlText w:val="o"/>
+      <w:lvlJc w:val="left"/>
+      <w:pPr>
+        <w:ind w:left="5805" w:hanging="360"/>
+      </w:pPr>
+      <w:rPr>
+        <w:rFonts w:ascii="Courier New" w:hAnsi="Courier New" w:cs="Courier New" w:hint="default"/>
+      </w:rPr>
+    </w:lvl>
+    <w:lvl w:ilvl="8" w:tplc="08090005" w:tentative="1">
+      <w:start w:val="1"/>
+      <w:numFmt w:val="bullet"/>
+      <w:lvlText w:val=""/>
+      <w:lvlJc w:val="left"/>
+      <w:pPr>
+        <w:ind w:left="6525" w:hanging="360"/>
+      </w:pPr>
+      <w:rPr>
+        <w:rFonts w:ascii="Wingdings" w:hAnsi="Wingdings" w:hint="default"/>
+      </w:rPr>
+    </w:lvl>
+  </w:abstractNum>
+  <w:abstractNum w:abstractNumId="17" w15:restartNumberingAfterBreak="0">
     <w:nsid w:val="69B219C0"/>
     <w:multiLevelType w:val="hybridMultilevel"/>
     <w:tmpl w:val="081EE6EA"/>
@@ -12308,7 +12774,7 @@
       </w:pPr>
     </w:lvl>
   </w:abstractNum>
-  <w:abstractNum w:abstractNumId="16" w15:restartNumberingAfterBreak="0">
+  <w:abstractNum w:abstractNumId="18" w15:restartNumberingAfterBreak="0">
     <w:nsid w:val="70041B6E"/>
     <w:multiLevelType w:val="hybridMultilevel"/>
     <w:tmpl w:val="FADC8384"/>
@@ -12421,7 +12887,7 @@
       </w:rPr>
     </w:lvl>
   </w:abstractNum>
-  <w:abstractNum w:abstractNumId="17" w15:restartNumberingAfterBreak="0">
+  <w:abstractNum w:abstractNumId="19" w15:restartNumberingAfterBreak="0">
     <w:nsid w:val="7C9F2845"/>
     <w:multiLevelType w:val="hybridMultilevel"/>
     <w:tmpl w:val="3FFC1FE0"/>
@@ -12534,7 +13000,7 @@
       </w:rPr>
     </w:lvl>
   </w:abstractNum>
-  <w:abstractNum w:abstractNumId="18" w15:restartNumberingAfterBreak="0">
+  <w:abstractNum w:abstractNumId="20" w15:restartNumberingAfterBreak="0">
     <w:nsid w:val="7E5E370F"/>
     <w:multiLevelType w:val="hybridMultilevel"/>
     <w:tmpl w:val="1334F724"/>
@@ -12651,25 +13117,25 @@
     <w:abstractNumId w:val="4"/>
   </w:num>
   <w:num w:numId="2">
-    <w:abstractNumId w:val="10"/>
+    <w:abstractNumId w:val="11"/>
   </w:num>
   <w:num w:numId="3">
-    <w:abstractNumId w:val="18"/>
+    <w:abstractNumId w:val="20"/>
   </w:num>
   <w:num w:numId="4">
     <w:abstractNumId w:val="0"/>
   </w:num>
   <w:num w:numId="5">
-    <w:abstractNumId w:val="14"/>
+    <w:abstractNumId w:val="15"/>
   </w:num>
   <w:num w:numId="6">
-    <w:abstractNumId w:val="15"/>
+    <w:abstractNumId w:val="17"/>
   </w:num>
   <w:num w:numId="7">
     <w:abstractNumId w:val="5"/>
   </w:num>
   <w:num w:numId="8">
-    <w:abstractNumId w:val="7"/>
+    <w:abstractNumId w:val="8"/>
   </w:num>
   <w:num w:numId="9">
     <w:abstractNumId w:val="3"/>
@@ -12678,31 +13144,37 @@
     <w:abstractNumId w:val="6"/>
   </w:num>
   <w:num w:numId="11">
-    <w:abstractNumId w:val="11"/>
+    <w:abstractNumId w:val="12"/>
   </w:num>
   <w:num w:numId="12">
     <w:abstractNumId w:val="1"/>
   </w:num>
   <w:num w:numId="13">
-    <w:abstractNumId w:val="17"/>
+    <w:abstractNumId w:val="19"/>
   </w:num>
   <w:num w:numId="14">
     <w:abstractNumId w:val="2"/>
   </w:num>
   <w:num w:numId="15">
-    <w:abstractNumId w:val="16"/>
+    <w:abstractNumId w:val="18"/>
   </w:num>
   <w:num w:numId="16">
+    <w:abstractNumId w:val="10"/>
+  </w:num>
+  <w:num w:numId="17">
+    <w:abstractNumId w:val="13"/>
+  </w:num>
+  <w:num w:numId="18">
     <w:abstractNumId w:val="9"/>
   </w:num>
-  <w:num w:numId="17">
-    <w:abstractNumId w:val="12"/>
+  <w:num w:numId="19">
+    <w:abstractNumId w:val="14"/>
   </w:num>
-  <w:num w:numId="18">
-    <w:abstractNumId w:val="8"/>
+  <w:num w:numId="20">
+    <w:abstractNumId w:val="7"/>
   </w:num>
-  <w:num w:numId="19">
-    <w:abstractNumId w:val="13"/>
+  <w:num w:numId="21">
+    <w:abstractNumId w:val="16"/>
   </w:num>
 </w:numbering>
 </file>
@@ -13772,7 +14244,7 @@
 </file>
 
 <file path=customXml/itemProps1.xml><?xml version="1.0" encoding="utf-8"?>
-<ds:datastoreItem xmlns:ds="http://schemas.openxmlformats.org/officeDocument/2006/customXml" ds:itemID="{1ECC6E34-EC23-46F9-8062-39C4E762AE0F}">
+<ds:datastoreItem xmlns:ds="http://schemas.openxmlformats.org/officeDocument/2006/customXml" ds:itemID="{F8B03616-DDCE-4047-B2EE-2D0509D85A24}">
   <ds:schemaRefs>
     <ds:schemaRef ds:uri="http://schemas.openxmlformats.org/officeDocument/2006/bibliography"/>
   </ds:schemaRefs>

</xml_diff>